<commit_message>
regression and classification practice
</commit_message>
<xml_diff>
--- a/Machine Learning.docx
+++ b/Machine Learning.docx
@@ -975,7 +975,31 @@
           <w:szCs w:val="24"/>
           <w14:ligatures w14:val="none"/>
         </w:rPr>
-        <w:t>Residuals, in the context of linear regression, refer to the differences between the actual values of the target variable and the predicted values by the regression model. They represent the unexplained variation or error in the model's predictions.</w:t>
+        <w:t xml:space="preserve">Residuals, in the context of linear regression, refer to the differences between the actual values of the target variable and the predicted values by the regression model. They represent </w:t>
+      </w:r>
+      <w:proofErr w:type="gramStart"/>
+      <w:r>
+        <w:rPr>
+          <w:rFonts w:ascii="Times New Roman" w:eastAsia="Times New Roman" w:hAnsi="Times New Roman" w:cs="Times New Roman"/>
+          <w:color w:val="333333"/>
+          <w:kern w:val="0"/>
+          <w:sz w:val="24"/>
+          <w:szCs w:val="24"/>
+          <w14:ligatures w14:val="none"/>
+        </w:rPr>
+        <w:t>the unexplained</w:t>
+      </w:r>
+      <w:proofErr w:type="gramEnd"/>
+      <w:r>
+        <w:rPr>
+          <w:rFonts w:ascii="Times New Roman" w:eastAsia="Times New Roman" w:hAnsi="Times New Roman" w:cs="Times New Roman"/>
+          <w:color w:val="333333"/>
+          <w:kern w:val="0"/>
+          <w:sz w:val="24"/>
+          <w:szCs w:val="24"/>
+          <w14:ligatures w14:val="none"/>
+        </w:rPr>
+        <w:t xml:space="preserve"> variation or error in the model's predictions.</w:t>
       </w:r>
     </w:p>
     <w:p>
@@ -3851,6 +3875,3016 @@
           <w14:ligatures w14:val="none"/>
         </w:rPr>
         <w:t>.</w:t>
+      </w:r>
+    </w:p>
+    <w:p>
+      <w:pPr>
+        <w:shd w:val="clear" w:color="auto" w:fill="FFFFFF"/>
+        <w:spacing w:before="100" w:beforeAutospacing="1" w:after="100" w:afterAutospacing="1" w:line="240" w:lineRule="auto"/>
+        <w:rPr>
+          <w:rFonts w:ascii="Times New Roman" w:eastAsia="Times New Roman" w:hAnsi="Times New Roman" w:cs="Times New Roman"/>
+          <w:color w:val="333333"/>
+          <w:kern w:val="0"/>
+          <w:sz w:val="36"/>
+          <w:szCs w:val="36"/>
+          <w14:ligatures w14:val="none"/>
+        </w:rPr>
+      </w:pPr>
+    </w:p>
+    <w:p>
+      <w:pPr>
+        <w:shd w:val="clear" w:color="auto" w:fill="FFFFFF"/>
+        <w:spacing w:before="100" w:beforeAutospacing="1" w:after="100" w:afterAutospacing="1" w:line="240" w:lineRule="auto"/>
+        <w:rPr>
+          <w:rFonts w:ascii="Times New Roman" w:eastAsia="Times New Roman" w:hAnsi="Times New Roman" w:cs="Times New Roman"/>
+          <w:color w:val="333333"/>
+          <w:kern w:val="0"/>
+          <w:sz w:val="36"/>
+          <w:szCs w:val="36"/>
+          <w14:ligatures w14:val="none"/>
+        </w:rPr>
+      </w:pPr>
+    </w:p>
+    <w:p>
+      <w:pPr>
+        <w:shd w:val="clear" w:color="auto" w:fill="FFFFFF"/>
+        <w:spacing w:before="100" w:beforeAutospacing="1" w:after="100" w:afterAutospacing="1" w:line="240" w:lineRule="auto"/>
+        <w:rPr>
+          <w:rFonts w:ascii="Times New Roman" w:eastAsia="Times New Roman" w:hAnsi="Times New Roman" w:cs="Times New Roman"/>
+          <w:color w:val="333333"/>
+          <w:kern w:val="0"/>
+          <w:sz w:val="36"/>
+          <w:szCs w:val="36"/>
+          <w14:ligatures w14:val="none"/>
+        </w:rPr>
+      </w:pPr>
+    </w:p>
+    <w:p>
+      <w:pPr>
+        <w:pStyle w:val="Heading2"/>
+        <w:rPr>
+          <w:b/>
+          <w:bCs/>
+          <w:sz w:val="44"/>
+          <w:szCs w:val="44"/>
+        </w:rPr>
+      </w:pPr>
+    </w:p>
+    <w:p>
+      <w:pPr>
+        <w:pStyle w:val="Heading2"/>
+        <w:rPr>
+          <w:b/>
+          <w:bCs/>
+          <w:sz w:val="44"/>
+          <w:szCs w:val="44"/>
+        </w:rPr>
+      </w:pPr>
+      <w:r>
+        <w:rPr>
+          <w:b/>
+          <w:bCs/>
+          <w:sz w:val="44"/>
+          <w:szCs w:val="44"/>
+        </w:rPr>
+        <w:t>Classification:</w:t>
+      </w:r>
+    </w:p>
+    <w:p>
+      <w:pPr>
+        <w:pStyle w:val="Heading2"/>
+        <w:spacing w:before="0"/>
+      </w:pPr>
+      <w:r>
+        <w:rPr>
+          <w:rStyle w:val="Strong"/>
+          <w:rFonts w:ascii="unset" w:hAnsi="unset"/>
+          <w:b w:val="0"/>
+          <w:bCs w:val="0"/>
+        </w:rPr>
+        <w:t>Classification Problems</w:t>
+      </w:r>
+    </w:p>
+    <w:p>
+      <w:pPr>
+        <w:pStyle w:val="NormalWeb"/>
+        <w:spacing w:before="0" w:beforeAutospacing="0"/>
+        <w:rPr>
+          <w:sz w:val="32"/>
+          <w:szCs w:val="32"/>
+        </w:rPr>
+      </w:pPr>
+      <w:r>
+        <w:rPr>
+          <w:sz w:val="32"/>
+          <w:szCs w:val="32"/>
+        </w:rPr>
+        <w:t>The two main types of supervised learning models are:</w:t>
+      </w:r>
+    </w:p>
+    <w:p>
+      <w:pPr>
+        <w:pStyle w:val="NormalWeb"/>
+        <w:numPr>
+          <w:ilvl w:val="0"/>
+          <w:numId w:val="14"/>
+        </w:numPr>
+        <w:spacing w:before="0" w:beforeAutospacing="0" w:after="0" w:afterAutospacing="0"/>
+        <w:rPr>
+          <w:sz w:val="32"/>
+          <w:szCs w:val="32"/>
+        </w:rPr>
+      </w:pPr>
+      <w:r>
+        <w:rPr>
+          <w:sz w:val="32"/>
+          <w:szCs w:val="32"/>
+        </w:rPr>
+        <w:t xml:space="preserve">Regression models, which predict a continuous </w:t>
+      </w:r>
+      <w:proofErr w:type="gramStart"/>
+      <w:r>
+        <w:rPr>
+          <w:sz w:val="32"/>
+          <w:szCs w:val="32"/>
+        </w:rPr>
+        <w:t>outcome</w:t>
+      </w:r>
+      <w:proofErr w:type="gramEnd"/>
+    </w:p>
+    <w:p>
+      <w:pPr>
+        <w:pStyle w:val="NormalWeb"/>
+        <w:numPr>
+          <w:ilvl w:val="0"/>
+          <w:numId w:val="14"/>
+        </w:numPr>
+        <w:spacing w:before="0" w:beforeAutospacing="0" w:after="0" w:afterAutospacing="0"/>
+        <w:rPr>
+          <w:sz w:val="32"/>
+          <w:szCs w:val="32"/>
+        </w:rPr>
+      </w:pPr>
+      <w:r>
+        <w:rPr>
+          <w:sz w:val="32"/>
+          <w:szCs w:val="32"/>
+        </w:rPr>
+        <w:t>Classification models, which predict a categorical outcome.</w:t>
+      </w:r>
+    </w:p>
+    <w:p>
+      <w:pPr>
+        <w:pStyle w:val="NormalWeb"/>
+        <w:spacing w:before="0" w:beforeAutospacing="0"/>
+        <w:rPr>
+          <w:sz w:val="32"/>
+          <w:szCs w:val="32"/>
+        </w:rPr>
+      </w:pPr>
+      <w:r>
+        <w:rPr>
+          <w:sz w:val="32"/>
+          <w:szCs w:val="32"/>
+        </w:rPr>
+        <w:t>The most common models used in supervised learning are:</w:t>
+      </w:r>
+    </w:p>
+    <w:p>
+      <w:pPr>
+        <w:pStyle w:val="NormalWeb"/>
+        <w:numPr>
+          <w:ilvl w:val="0"/>
+          <w:numId w:val="15"/>
+        </w:numPr>
+        <w:spacing w:before="0" w:beforeAutospacing="0" w:after="0" w:afterAutospacing="0"/>
+        <w:rPr>
+          <w:sz w:val="32"/>
+          <w:szCs w:val="32"/>
+        </w:rPr>
+      </w:pPr>
+      <w:r>
+        <w:rPr>
+          <w:sz w:val="32"/>
+          <w:szCs w:val="32"/>
+        </w:rPr>
+        <w:t>Logistic Regression</w:t>
+      </w:r>
+    </w:p>
+    <w:p>
+      <w:pPr>
+        <w:pStyle w:val="NormalWeb"/>
+        <w:numPr>
+          <w:ilvl w:val="0"/>
+          <w:numId w:val="15"/>
+        </w:numPr>
+        <w:spacing w:before="0" w:beforeAutospacing="0" w:after="0" w:afterAutospacing="0"/>
+        <w:rPr>
+          <w:sz w:val="32"/>
+          <w:szCs w:val="32"/>
+        </w:rPr>
+      </w:pPr>
+      <w:r>
+        <w:rPr>
+          <w:sz w:val="32"/>
+          <w:szCs w:val="32"/>
+        </w:rPr>
+        <w:t>K-Nearest Neighbors</w:t>
+      </w:r>
+    </w:p>
+    <w:p>
+      <w:pPr>
+        <w:pStyle w:val="NormalWeb"/>
+        <w:numPr>
+          <w:ilvl w:val="0"/>
+          <w:numId w:val="15"/>
+        </w:numPr>
+        <w:spacing w:before="0" w:beforeAutospacing="0" w:after="0" w:afterAutospacing="0"/>
+        <w:rPr>
+          <w:sz w:val="32"/>
+          <w:szCs w:val="32"/>
+        </w:rPr>
+      </w:pPr>
+      <w:r>
+        <w:rPr>
+          <w:sz w:val="32"/>
+          <w:szCs w:val="32"/>
+        </w:rPr>
+        <w:t>Support Vector Machines</w:t>
+      </w:r>
+    </w:p>
+    <w:p>
+      <w:pPr>
+        <w:pStyle w:val="NormalWeb"/>
+        <w:numPr>
+          <w:ilvl w:val="0"/>
+          <w:numId w:val="15"/>
+        </w:numPr>
+        <w:spacing w:before="0" w:beforeAutospacing="0" w:after="0" w:afterAutospacing="0"/>
+        <w:rPr>
+          <w:sz w:val="32"/>
+          <w:szCs w:val="32"/>
+        </w:rPr>
+      </w:pPr>
+      <w:r>
+        <w:rPr>
+          <w:sz w:val="32"/>
+          <w:szCs w:val="32"/>
+        </w:rPr>
+        <w:t>Decision Tree</w:t>
+      </w:r>
+    </w:p>
+    <w:p>
+      <w:pPr>
+        <w:pStyle w:val="NormalWeb"/>
+        <w:numPr>
+          <w:ilvl w:val="0"/>
+          <w:numId w:val="15"/>
+        </w:numPr>
+        <w:spacing w:before="0" w:beforeAutospacing="0" w:after="0" w:afterAutospacing="0"/>
+        <w:rPr>
+          <w:sz w:val="32"/>
+          <w:szCs w:val="32"/>
+        </w:rPr>
+      </w:pPr>
+      <w:r>
+        <w:rPr>
+          <w:sz w:val="32"/>
+          <w:szCs w:val="32"/>
+        </w:rPr>
+        <w:t>Neural Networks</w:t>
+      </w:r>
+    </w:p>
+    <w:p>
+      <w:pPr>
+        <w:pStyle w:val="NormalWeb"/>
+        <w:numPr>
+          <w:ilvl w:val="0"/>
+          <w:numId w:val="15"/>
+        </w:numPr>
+        <w:spacing w:before="0" w:beforeAutospacing="0" w:after="0" w:afterAutospacing="0"/>
+        <w:rPr>
+          <w:sz w:val="32"/>
+          <w:szCs w:val="32"/>
+        </w:rPr>
+      </w:pPr>
+      <w:r>
+        <w:rPr>
+          <w:sz w:val="32"/>
+          <w:szCs w:val="32"/>
+        </w:rPr>
+        <w:t>Random Forests</w:t>
+      </w:r>
+    </w:p>
+    <w:p>
+      <w:pPr>
+        <w:pStyle w:val="NormalWeb"/>
+        <w:numPr>
+          <w:ilvl w:val="0"/>
+          <w:numId w:val="15"/>
+        </w:numPr>
+        <w:spacing w:before="0" w:beforeAutospacing="0" w:after="0" w:afterAutospacing="0"/>
+        <w:rPr>
+          <w:sz w:val="32"/>
+          <w:szCs w:val="32"/>
+        </w:rPr>
+      </w:pPr>
+      <w:r>
+        <w:rPr>
+          <w:sz w:val="32"/>
+          <w:szCs w:val="32"/>
+        </w:rPr>
+        <w:t>Boosting</w:t>
+      </w:r>
+    </w:p>
+    <w:p>
+      <w:pPr>
+        <w:pStyle w:val="NormalWeb"/>
+        <w:numPr>
+          <w:ilvl w:val="0"/>
+          <w:numId w:val="15"/>
+        </w:numPr>
+        <w:spacing w:before="0" w:beforeAutospacing="0" w:after="0" w:afterAutospacing="0"/>
+        <w:rPr>
+          <w:sz w:val="32"/>
+          <w:szCs w:val="32"/>
+        </w:rPr>
+      </w:pPr>
+      <w:r>
+        <w:rPr>
+          <w:sz w:val="32"/>
+          <w:szCs w:val="32"/>
+        </w:rPr>
+        <w:t>Ensemble Models</w:t>
+      </w:r>
+    </w:p>
+    <w:p>
+      <w:pPr>
+        <w:pStyle w:val="NormalWeb"/>
+        <w:spacing w:before="0" w:beforeAutospacing="0"/>
+        <w:ind w:firstLine="720"/>
+        <w:rPr>
+          <w:sz w:val="32"/>
+          <w:szCs w:val="32"/>
+        </w:rPr>
+      </w:pPr>
+      <w:proofErr w:type="gramStart"/>
+      <w:r>
+        <w:rPr>
+          <w:sz w:val="32"/>
+          <w:szCs w:val="32"/>
+        </w:rPr>
+        <w:t>With the exception of</w:t>
+      </w:r>
+      <w:proofErr w:type="gramEnd"/>
+      <w:r>
+        <w:rPr>
+          <w:sz w:val="32"/>
+          <w:szCs w:val="32"/>
+        </w:rPr>
+        <w:t xml:space="preserve"> logistic regression, these models are commonly used for both regression and classification. Logistic regression is most common for dichotomous and nominal dependent variables.</w:t>
+      </w:r>
+    </w:p>
+    <w:p>
+      <w:pPr>
+        <w:pStyle w:val="Heading2"/>
+      </w:pPr>
+      <w:r>
+        <w:rPr>
+          <w:rStyle w:val="Strong"/>
+          <w:rFonts w:ascii="unset" w:hAnsi="unset"/>
+        </w:rPr>
+        <w:t>Logistic Regression</w:t>
+      </w:r>
+      <w:r>
+        <w:rPr>
+          <w:rStyle w:val="Strong"/>
+          <w:rFonts w:ascii="unset" w:hAnsi="unset"/>
+        </w:rPr>
+        <w:t>:</w:t>
+      </w:r>
+    </w:p>
+    <w:p>
+      <w:pPr>
+        <w:pStyle w:val="NormalWeb"/>
+        <w:spacing w:before="0" w:beforeAutospacing="0"/>
+        <w:rPr>
+          <w:sz w:val="32"/>
+          <w:szCs w:val="32"/>
+        </w:rPr>
+      </w:pPr>
+      <w:r>
+        <w:rPr>
+          <w:sz w:val="32"/>
+          <w:szCs w:val="32"/>
+        </w:rPr>
+        <w:t>Logistic regression is a type of regression that models the probability of a certain class occurring given other independent variables.</w:t>
+      </w:r>
+      <w:r>
+        <w:rPr>
+          <w:sz w:val="32"/>
+          <w:szCs w:val="32"/>
+        </w:rPr>
+        <w:t xml:space="preserve"> </w:t>
+      </w:r>
+      <w:r>
+        <w:rPr>
+          <w:sz w:val="32"/>
+          <w:szCs w:val="32"/>
+        </w:rPr>
+        <w:t>It uses a logistic or logit function to model a dependent variable. It is a very common predictive model because of its high interpretability.</w:t>
+      </w:r>
+    </w:p>
+    <w:p>
+      <w:pPr>
+        <w:pStyle w:val="Heading2"/>
+      </w:pPr>
+      <w:r>
+        <w:rPr>
+          <w:rStyle w:val="Strong"/>
+          <w:rFonts w:ascii="unset" w:hAnsi="unset"/>
+          <w:b w:val="0"/>
+          <w:bCs w:val="0"/>
+        </w:rPr>
+        <w:t>Classification Error Metrics</w:t>
+      </w:r>
+    </w:p>
+    <w:p>
+      <w:pPr>
+        <w:pStyle w:val="NormalWeb"/>
+        <w:spacing w:before="0" w:beforeAutospacing="0"/>
+        <w:rPr>
+          <w:sz w:val="32"/>
+          <w:szCs w:val="32"/>
+        </w:rPr>
+      </w:pPr>
+      <w:r>
+        <w:rPr>
+          <w:sz w:val="32"/>
+          <w:szCs w:val="32"/>
+        </w:rPr>
+        <w:t xml:space="preserve">A confusion matrix tabulates true positives, false negatives, false </w:t>
+      </w:r>
+      <w:proofErr w:type="gramStart"/>
+      <w:r>
+        <w:rPr>
+          <w:sz w:val="32"/>
+          <w:szCs w:val="32"/>
+        </w:rPr>
+        <w:t>positives</w:t>
+      </w:r>
+      <w:proofErr w:type="gramEnd"/>
+      <w:r>
+        <w:rPr>
+          <w:sz w:val="32"/>
+          <w:szCs w:val="32"/>
+        </w:rPr>
+        <w:t xml:space="preserve"> and true negatives. Remember that the false positive rate is also known as a type I error. The false negatives are also known as a type II error.</w:t>
+      </w:r>
+    </w:p>
+    <w:p>
+      <w:pPr>
+        <w:pStyle w:val="NormalWeb"/>
+        <w:spacing w:before="0" w:beforeAutospacing="0"/>
+        <w:rPr>
+          <w:sz w:val="32"/>
+          <w:szCs w:val="32"/>
+        </w:rPr>
+      </w:pPr>
+      <w:r>
+        <w:rPr>
+          <w:sz w:val="32"/>
+          <w:szCs w:val="32"/>
+        </w:rPr>
+        <w:lastRenderedPageBreak/>
+        <w:t xml:space="preserve">Accuracy is defined as the ratio of true </w:t>
+      </w:r>
+      <w:proofErr w:type="spellStart"/>
+      <w:proofErr w:type="gramStart"/>
+      <w:r>
+        <w:rPr>
+          <w:sz w:val="32"/>
+          <w:szCs w:val="32"/>
+        </w:rPr>
+        <w:t>postives</w:t>
+      </w:r>
+      <w:proofErr w:type="spellEnd"/>
+      <w:proofErr w:type="gramEnd"/>
+      <w:r>
+        <w:rPr>
+          <w:sz w:val="32"/>
+          <w:szCs w:val="32"/>
+        </w:rPr>
+        <w:t xml:space="preserve"> and true negatives divided by the total number of observations. It is a measure related to predicting correctly positive and negative instances.</w:t>
+      </w:r>
+    </w:p>
+    <w:p>
+      <w:pPr>
+        <w:pStyle w:val="NormalWeb"/>
+        <w:spacing w:before="0" w:beforeAutospacing="0"/>
+        <w:rPr>
+          <w:sz w:val="32"/>
+          <w:szCs w:val="32"/>
+        </w:rPr>
+      </w:pPr>
+      <w:r>
+        <w:rPr>
+          <w:sz w:val="32"/>
+          <w:szCs w:val="32"/>
+        </w:rPr>
+        <w:t>Recall or sensitivity identifies the ratio of true positives divided by the total number of actual positives. It quantifies the percentage of positive instances correctly identified.</w:t>
+      </w:r>
+    </w:p>
+    <w:p>
+      <w:pPr>
+        <w:pStyle w:val="NormalWeb"/>
+        <w:spacing w:before="0" w:beforeAutospacing="0"/>
+        <w:rPr>
+          <w:sz w:val="32"/>
+          <w:szCs w:val="32"/>
+        </w:rPr>
+      </w:pPr>
+      <w:r>
+        <w:rPr>
+          <w:sz w:val="32"/>
+          <w:szCs w:val="32"/>
+        </w:rPr>
+        <w:t>Precision is the ratio of true positive divided by total of predicted positives. The closer this value is to 1.0, the better job this model does at identifying only positive instances.</w:t>
+      </w:r>
+    </w:p>
+    <w:p>
+      <w:pPr>
+        <w:pStyle w:val="NormalWeb"/>
+        <w:spacing w:before="0" w:beforeAutospacing="0"/>
+        <w:rPr>
+          <w:sz w:val="32"/>
+          <w:szCs w:val="32"/>
+        </w:rPr>
+      </w:pPr>
+      <w:r>
+        <w:rPr>
+          <w:sz w:val="32"/>
+          <w:szCs w:val="32"/>
+        </w:rPr>
+        <w:t>Specificity is the ratio of true negatives divided by the total number of actual negatives. The closer this value is to 1.0, the better job this model does at avoiding false alarms.</w:t>
+      </w:r>
+    </w:p>
+    <w:p>
+      <w:pPr>
+        <w:pStyle w:val="NormalWeb"/>
+        <w:spacing w:before="0" w:beforeAutospacing="0"/>
+        <w:rPr>
+          <w:sz w:val="32"/>
+          <w:szCs w:val="32"/>
+        </w:rPr>
+      </w:pPr>
+      <w:r>
+        <w:rPr>
+          <w:sz w:val="32"/>
+          <w:szCs w:val="32"/>
+        </w:rPr>
+        <w:t>The receiver operating characteristic (ROC) plots the true positive rate (sensitivity) of a model vs. its false positive rate (1-sensitivity).</w:t>
+      </w:r>
+    </w:p>
+    <w:p>
+      <w:pPr>
+        <w:pStyle w:val="NormalWeb"/>
+        <w:spacing w:before="0" w:beforeAutospacing="0"/>
+        <w:rPr>
+          <w:sz w:val="32"/>
+          <w:szCs w:val="32"/>
+        </w:rPr>
+      </w:pPr>
+      <w:r>
+        <w:rPr>
+          <w:sz w:val="32"/>
+          <w:szCs w:val="32"/>
+        </w:rPr>
+        <w:t xml:space="preserve">The area under the curve of a ROC plot is a very common method of selecting </w:t>
+      </w:r>
+      <w:proofErr w:type="gramStart"/>
+      <w:r>
+        <w:rPr>
+          <w:sz w:val="32"/>
+          <w:szCs w:val="32"/>
+        </w:rPr>
+        <w:t>a classification</w:t>
+      </w:r>
+      <w:proofErr w:type="gramEnd"/>
+      <w:r>
+        <w:rPr>
+          <w:sz w:val="32"/>
+          <w:szCs w:val="32"/>
+        </w:rPr>
+        <w:t xml:space="preserve"> </w:t>
+      </w:r>
+      <w:proofErr w:type="gramStart"/>
+      <w:r>
+        <w:rPr>
+          <w:sz w:val="32"/>
+          <w:szCs w:val="32"/>
+        </w:rPr>
+        <w:t>methods</w:t>
+      </w:r>
+      <w:proofErr w:type="gramEnd"/>
+      <w:r>
+        <w:rPr>
+          <w:sz w:val="32"/>
+          <w:szCs w:val="32"/>
+        </w:rPr>
+        <w:t>.</w:t>
+      </w:r>
+    </w:p>
+    <w:p>
+      <w:pPr>
+        <w:pStyle w:val="NormalWeb"/>
+        <w:spacing w:before="0" w:beforeAutospacing="0"/>
+        <w:rPr>
+          <w:sz w:val="32"/>
+          <w:szCs w:val="32"/>
+        </w:rPr>
+      </w:pPr>
+      <w:r>
+        <w:rPr>
+          <w:sz w:val="32"/>
+          <w:szCs w:val="32"/>
+        </w:rPr>
+        <w:t>The precision-recall curve measures the trade-off between precision and recall.</w:t>
+      </w:r>
+    </w:p>
+    <w:p>
+      <w:pPr>
+        <w:pStyle w:val="NormalWeb"/>
+        <w:spacing w:before="0" w:beforeAutospacing="0" w:after="0" w:afterAutospacing="0"/>
+        <w:rPr>
+          <w:sz w:val="32"/>
+          <w:szCs w:val="32"/>
+        </w:rPr>
+      </w:pPr>
+      <w:r>
+        <w:rPr>
+          <w:sz w:val="32"/>
+          <w:szCs w:val="32"/>
+        </w:rPr>
+        <w:t xml:space="preserve">The ROC curve generally works better for data with balanced classes, while the precision-recall curve generally works better for data with unbalanced classes. </w:t>
+      </w:r>
+    </w:p>
+    <w:p>
+      <w:pPr>
+        <w:pStyle w:val="NormalWeb"/>
+        <w:spacing w:before="0" w:beforeAutospacing="0" w:after="0" w:afterAutospacing="0"/>
+        <w:rPr>
+          <w:sz w:val="32"/>
+          <w:szCs w:val="32"/>
+        </w:rPr>
+      </w:pPr>
+    </w:p>
+    <w:p>
+      <w:pPr>
+        <w:pStyle w:val="NormalWeb"/>
+        <w:spacing w:before="0" w:beforeAutospacing="0" w:after="0" w:afterAutospacing="0"/>
+        <w:rPr>
+          <w:sz w:val="32"/>
+          <w:szCs w:val="32"/>
+        </w:rPr>
+      </w:pPr>
+    </w:p>
+    <w:p>
+      <w:pPr>
+        <w:pStyle w:val="NormalWeb"/>
+        <w:spacing w:before="0" w:beforeAutospacing="0" w:after="0" w:afterAutospacing="0"/>
+        <w:rPr>
+          <w:sz w:val="32"/>
+          <w:szCs w:val="32"/>
+        </w:rPr>
+      </w:pPr>
+    </w:p>
+    <w:p>
+      <w:pPr>
+        <w:pStyle w:val="NormalWeb"/>
+        <w:spacing w:before="0" w:beforeAutospacing="0" w:after="0" w:afterAutospacing="0"/>
+        <w:rPr>
+          <w:sz w:val="32"/>
+          <w:szCs w:val="32"/>
+        </w:rPr>
+      </w:pPr>
+    </w:p>
+    <w:p>
+      <w:pPr>
+        <w:pStyle w:val="NormalWeb"/>
+        <w:spacing w:before="0" w:beforeAutospacing="0" w:after="0" w:afterAutospacing="0"/>
+        <w:rPr>
+          <w:sz w:val="32"/>
+          <w:szCs w:val="32"/>
+        </w:rPr>
+      </w:pPr>
+    </w:p>
+    <w:p>
+      <w:pPr>
+        <w:pStyle w:val="NormalWeb"/>
+        <w:spacing w:before="0" w:beforeAutospacing="0" w:after="0" w:afterAutospacing="0"/>
+        <w:rPr>
+          <w:sz w:val="32"/>
+          <w:szCs w:val="32"/>
+        </w:rPr>
+      </w:pPr>
+    </w:p>
+    <w:p>
+      <w:pPr>
+        <w:pStyle w:val="NormalWeb"/>
+        <w:spacing w:before="0" w:beforeAutospacing="0" w:after="0" w:afterAutospacing="0"/>
+        <w:rPr>
+          <w:sz w:val="32"/>
+          <w:szCs w:val="32"/>
+        </w:rPr>
+      </w:pPr>
+    </w:p>
+    <w:p>
+      <w:pPr>
+        <w:pStyle w:val="NormalWeb"/>
+        <w:spacing w:before="0" w:beforeAutospacing="0" w:after="0" w:afterAutospacing="0"/>
+        <w:rPr>
+          <w:sz w:val="32"/>
+          <w:szCs w:val="32"/>
+        </w:rPr>
+      </w:pPr>
+    </w:p>
+    <w:p>
+      <w:pPr>
+        <w:pStyle w:val="Heading3"/>
+        <w:rPr>
+          <w:b/>
+          <w:bCs/>
+          <w:sz w:val="32"/>
+          <w:szCs w:val="32"/>
+        </w:rPr>
+      </w:pPr>
+      <w:r>
+        <w:rPr>
+          <w:b/>
+          <w:bCs/>
+          <w:noProof/>
+          <w:sz w:val="32"/>
+          <w:szCs w:val="32"/>
+        </w:rPr>
+        <w:lastRenderedPageBreak/>
+        <w:drawing>
+          <wp:inline distT="0" distB="0" distL="0" distR="0" wp14:anchorId="1074C60E" wp14:editId="267BF3EB">
+            <wp:extent cx="5943600" cy="3076575"/>
+            <wp:effectExtent l="0" t="0" r="0" b="9525"/>
+            <wp:docPr id="370967006" name="Picture 1" descr="A diagram of a function&#10;&#10;Description automatically generated"/>
+            <wp:cNvGraphicFramePr>
+              <a:graphicFrameLocks xmlns:a="http://schemas.openxmlformats.org/drawingml/2006/main" noChangeAspect="1"/>
+            </wp:cNvGraphicFramePr>
+            <a:graphic xmlns:a="http://schemas.openxmlformats.org/drawingml/2006/main">
+              <a:graphicData uri="http://schemas.openxmlformats.org/drawingml/2006/picture">
+                <pic:pic xmlns:pic="http://schemas.openxmlformats.org/drawingml/2006/picture">
+                  <pic:nvPicPr>
+                    <pic:cNvPr id="370967006" name="Picture 1" descr="A diagram of a function&#10;&#10;Description automatically generated"/>
+                    <pic:cNvPicPr/>
+                  </pic:nvPicPr>
+                  <pic:blipFill>
+                    <a:blip r:embed="rId5"/>
+                    <a:stretch>
+                      <a:fillRect/>
+                    </a:stretch>
+                  </pic:blipFill>
+                  <pic:spPr>
+                    <a:xfrm>
+                      <a:off x="0" y="0"/>
+                      <a:ext cx="5943600" cy="3076575"/>
+                    </a:xfrm>
+                    <a:prstGeom prst="rect">
+                      <a:avLst/>
+                    </a:prstGeom>
+                  </pic:spPr>
+                </pic:pic>
+              </a:graphicData>
+            </a:graphic>
+          </wp:inline>
+        </w:drawing>
+      </w:r>
+    </w:p>
+    <w:p>
+      <w:pPr>
+        <w:pStyle w:val="Heading3"/>
+        <w:rPr>
+          <w:b/>
+          <w:bCs/>
+          <w:sz w:val="32"/>
+          <w:szCs w:val="32"/>
+        </w:rPr>
+      </w:pPr>
+      <w:proofErr w:type="gramStart"/>
+      <w:r>
+        <w:rPr>
+          <w:b/>
+          <w:bCs/>
+          <w:sz w:val="32"/>
+          <w:szCs w:val="32"/>
+        </w:rPr>
+        <w:t>KNN(</w:t>
+      </w:r>
+      <w:proofErr w:type="gramEnd"/>
+      <w:r>
+        <w:rPr>
+          <w:b/>
+          <w:bCs/>
+          <w:sz w:val="32"/>
+          <w:szCs w:val="32"/>
+        </w:rPr>
+        <w:t>K-Nearest Neighbor)</w:t>
+      </w:r>
+      <w:r>
+        <w:rPr>
+          <w:b/>
+          <w:bCs/>
+          <w:sz w:val="32"/>
+          <w:szCs w:val="32"/>
+        </w:rPr>
+        <w:t>:</w:t>
+      </w:r>
+    </w:p>
+    <w:p>
+      <w:pPr>
+        <w:pStyle w:val="Heading2"/>
+        <w:shd w:val="clear" w:color="auto" w:fill="FFFFFF"/>
+        <w:spacing w:before="0"/>
+        <w:rPr>
+          <w:color w:val="1F1F1F"/>
+        </w:rPr>
+      </w:pPr>
+      <w:r>
+        <w:rPr>
+          <w:rStyle w:val="Strong"/>
+          <w:rFonts w:ascii="unset" w:hAnsi="unset"/>
+          <w:b w:val="0"/>
+          <w:bCs w:val="0"/>
+          <w:color w:val="1F1F1F"/>
+        </w:rPr>
+        <w:t>K Nearest Neighbor Methods for Classification</w:t>
+      </w:r>
+    </w:p>
+    <w:p>
+      <w:pPr>
+        <w:pStyle w:val="NormalWeb"/>
+        <w:shd w:val="clear" w:color="auto" w:fill="FFFFFF"/>
+        <w:spacing w:before="0" w:beforeAutospacing="0"/>
+        <w:rPr>
+          <w:color w:val="1F1F1F"/>
+          <w:sz w:val="32"/>
+          <w:szCs w:val="32"/>
+        </w:rPr>
+      </w:pPr>
+      <w:r>
+        <w:rPr>
+          <w:color w:val="1F1F1F"/>
+          <w:sz w:val="32"/>
+          <w:szCs w:val="32"/>
+        </w:rPr>
+        <w:t xml:space="preserve">K nearest neighbor methods </w:t>
+      </w:r>
+      <w:proofErr w:type="gramStart"/>
+      <w:r>
+        <w:rPr>
+          <w:color w:val="1F1F1F"/>
+          <w:sz w:val="32"/>
+          <w:szCs w:val="32"/>
+        </w:rPr>
+        <w:t>are</w:t>
+      </w:r>
+      <w:proofErr w:type="gramEnd"/>
+      <w:r>
+        <w:rPr>
+          <w:color w:val="1F1F1F"/>
+          <w:sz w:val="32"/>
+          <w:szCs w:val="32"/>
+        </w:rPr>
+        <w:t xml:space="preserve"> useful for classification. The elbow method is frequently used to identify a model with low K and low error rate.</w:t>
+      </w:r>
+    </w:p>
+    <w:p>
+      <w:pPr>
+        <w:pStyle w:val="NormalWeb"/>
+        <w:shd w:val="clear" w:color="auto" w:fill="FFFFFF"/>
+        <w:spacing w:before="0" w:beforeAutospacing="0"/>
+        <w:rPr>
+          <w:color w:val="1F1F1F"/>
+          <w:sz w:val="32"/>
+          <w:szCs w:val="32"/>
+        </w:rPr>
+      </w:pPr>
+      <w:r>
+        <w:rPr>
+          <w:color w:val="1F1F1F"/>
+          <w:sz w:val="32"/>
+          <w:szCs w:val="32"/>
+        </w:rPr>
+        <w:t xml:space="preserve">These methods are popular due to their easy computation and interpretability, although it might take time scoring new observations, it lacks estimators, and might not be suited for large data sets. </w:t>
+      </w:r>
+    </w:p>
+    <w:p>
+      <w:pPr>
+        <w:pStyle w:val="NormalWeb"/>
+        <w:spacing w:before="0" w:beforeAutospacing="0" w:after="0" w:afterAutospacing="0"/>
+        <w:rPr>
+          <w:sz w:val="32"/>
+          <w:szCs w:val="32"/>
+        </w:rPr>
+      </w:pPr>
+      <w:r>
+        <w:rPr>
+          <w:noProof/>
+          <w:sz w:val="32"/>
+          <w:szCs w:val="32"/>
+        </w:rPr>
+        <w:lastRenderedPageBreak/>
+        <w:drawing>
+          <wp:inline distT="0" distB="0" distL="0" distR="0" wp14:anchorId="2A1619A5" wp14:editId="543641BC">
+            <wp:extent cx="5943600" cy="3323590"/>
+            <wp:effectExtent l="0" t="0" r="0" b="0"/>
+            <wp:docPr id="918374847" name="Picture 1" descr="A screen shot of a diagram&#10;&#10;Description automatically generated"/>
+            <wp:cNvGraphicFramePr>
+              <a:graphicFrameLocks xmlns:a="http://schemas.openxmlformats.org/drawingml/2006/main" noChangeAspect="1"/>
+            </wp:cNvGraphicFramePr>
+            <a:graphic xmlns:a="http://schemas.openxmlformats.org/drawingml/2006/main">
+              <a:graphicData uri="http://schemas.openxmlformats.org/drawingml/2006/picture">
+                <pic:pic xmlns:pic="http://schemas.openxmlformats.org/drawingml/2006/picture">
+                  <pic:nvPicPr>
+                    <pic:cNvPr id="918374847" name="Picture 1" descr="A screen shot of a diagram&#10;&#10;Description automatically generated"/>
+                    <pic:cNvPicPr/>
+                  </pic:nvPicPr>
+                  <pic:blipFill>
+                    <a:blip r:embed="rId6"/>
+                    <a:stretch>
+                      <a:fillRect/>
+                    </a:stretch>
+                  </pic:blipFill>
+                  <pic:spPr>
+                    <a:xfrm>
+                      <a:off x="0" y="0"/>
+                      <a:ext cx="5943600" cy="3323590"/>
+                    </a:xfrm>
+                    <a:prstGeom prst="rect">
+                      <a:avLst/>
+                    </a:prstGeom>
+                  </pic:spPr>
+                </pic:pic>
+              </a:graphicData>
+            </a:graphic>
+          </wp:inline>
+        </w:drawing>
+      </w:r>
+    </w:p>
+    <w:p>
+      <w:pPr>
+        <w:pStyle w:val="NormalWeb"/>
+        <w:spacing w:before="0" w:beforeAutospacing="0" w:after="0" w:afterAutospacing="0"/>
+        <w:rPr>
+          <w:sz w:val="32"/>
+          <w:szCs w:val="32"/>
+        </w:rPr>
+      </w:pPr>
+    </w:p>
+    <w:p>
+      <w:pPr>
+        <w:pStyle w:val="NormalWeb"/>
+        <w:spacing w:before="0" w:beforeAutospacing="0" w:after="0" w:afterAutospacing="0"/>
+        <w:rPr>
+          <w:sz w:val="32"/>
+          <w:szCs w:val="32"/>
+        </w:rPr>
+      </w:pPr>
+    </w:p>
+    <w:p>
+      <w:pPr>
+        <w:pStyle w:val="Heading3"/>
+        <w:rPr>
+          <w:b/>
+          <w:bCs/>
+          <w:sz w:val="32"/>
+          <w:szCs w:val="32"/>
+        </w:rPr>
+      </w:pPr>
+      <w:proofErr w:type="gramStart"/>
+      <w:r>
+        <w:rPr>
+          <w:b/>
+          <w:bCs/>
+          <w:sz w:val="32"/>
+          <w:szCs w:val="32"/>
+        </w:rPr>
+        <w:t>SVM(</w:t>
+      </w:r>
+      <w:proofErr w:type="gramEnd"/>
+      <w:r>
+        <w:rPr>
+          <w:b/>
+          <w:bCs/>
+          <w:sz w:val="32"/>
+          <w:szCs w:val="32"/>
+        </w:rPr>
+        <w:t>support vector machine)</w:t>
+      </w:r>
+      <w:r>
+        <w:rPr>
+          <w:b/>
+          <w:bCs/>
+          <w:sz w:val="32"/>
+          <w:szCs w:val="32"/>
+        </w:rPr>
+        <w:t>:</w:t>
+      </w:r>
+    </w:p>
+    <w:p>
+      <w:pPr>
+        <w:pStyle w:val="NormalWeb"/>
+        <w:shd w:val="clear" w:color="auto" w:fill="FFFFFF"/>
+        <w:spacing w:before="0" w:beforeAutospacing="0"/>
+        <w:rPr>
+          <w:color w:val="1F1F1F"/>
+          <w:sz w:val="36"/>
+          <w:szCs w:val="36"/>
+        </w:rPr>
+      </w:pPr>
+      <w:r>
+        <w:rPr>
+          <w:color w:val="1F1F1F"/>
+          <w:sz w:val="36"/>
+          <w:szCs w:val="36"/>
+        </w:rPr>
+        <w:t xml:space="preserve">The main idea behind </w:t>
+      </w:r>
+      <w:proofErr w:type="gramStart"/>
+      <w:r>
+        <w:rPr>
+          <w:color w:val="1F1F1F"/>
+          <w:sz w:val="36"/>
+          <w:szCs w:val="36"/>
+        </w:rPr>
+        <w:t>support</w:t>
+      </w:r>
+      <w:proofErr w:type="gramEnd"/>
+      <w:r>
+        <w:rPr>
+          <w:color w:val="1F1F1F"/>
+          <w:sz w:val="36"/>
+          <w:szCs w:val="36"/>
+        </w:rPr>
+        <w:t xml:space="preserve"> vector machines is to find a hyperplane that separates classes by determining decision boundaries that maximize the distance between classes.</w:t>
+      </w:r>
+    </w:p>
+    <w:p>
+      <w:pPr>
+        <w:pStyle w:val="NormalWeb"/>
+        <w:shd w:val="clear" w:color="auto" w:fill="FFFFFF"/>
+        <w:spacing w:before="0" w:beforeAutospacing="0"/>
+        <w:rPr>
+          <w:color w:val="1F1F1F"/>
+          <w:sz w:val="36"/>
+          <w:szCs w:val="36"/>
+        </w:rPr>
+      </w:pPr>
+      <w:r>
+        <w:rPr>
+          <w:color w:val="1F1F1F"/>
+          <w:sz w:val="36"/>
+          <w:szCs w:val="36"/>
+        </w:rPr>
+        <w:t xml:space="preserve">When comparing logistic regression and SVMs, one of the main differences is that the cost function for logistic regression has a cost function that decreases to zero, but rarely reaches zero. SVMs use the Hinge Loss function as a cost function to penalize misclassification. This tends to lead to better accuracy at the cost of having less sensitivity </w:t>
+      </w:r>
+      <w:proofErr w:type="gramStart"/>
+      <w:r>
+        <w:rPr>
+          <w:color w:val="1F1F1F"/>
+          <w:sz w:val="36"/>
+          <w:szCs w:val="36"/>
+        </w:rPr>
+        <w:t>on</w:t>
+      </w:r>
+      <w:proofErr w:type="gramEnd"/>
+      <w:r>
+        <w:rPr>
+          <w:color w:val="1F1F1F"/>
+          <w:sz w:val="36"/>
+          <w:szCs w:val="36"/>
+        </w:rPr>
+        <w:t xml:space="preserve"> the predicted probabilities.</w:t>
+      </w:r>
+    </w:p>
+    <w:p>
+      <w:pPr>
+        <w:pStyle w:val="NormalWeb"/>
+        <w:shd w:val="clear" w:color="auto" w:fill="FFFFFF"/>
+        <w:spacing w:before="0" w:beforeAutospacing="0"/>
+        <w:rPr>
+          <w:color w:val="1F1F1F"/>
+          <w:sz w:val="36"/>
+          <w:szCs w:val="36"/>
+        </w:rPr>
+      </w:pPr>
+      <w:r>
+        <w:rPr>
+          <w:color w:val="1F1F1F"/>
+          <w:sz w:val="36"/>
+          <w:szCs w:val="36"/>
+        </w:rPr>
+        <w:t>Regularization can help SVMs generalize better with future data.</w:t>
+      </w:r>
+    </w:p>
+    <w:p>
+      <w:pPr>
+        <w:pStyle w:val="NormalWeb"/>
+        <w:shd w:val="clear" w:color="auto" w:fill="FFFFFF"/>
+        <w:spacing w:before="0" w:beforeAutospacing="0"/>
+        <w:rPr>
+          <w:color w:val="1F1F1F"/>
+          <w:sz w:val="36"/>
+          <w:szCs w:val="36"/>
+        </w:rPr>
+      </w:pPr>
+      <w:r>
+        <w:rPr>
+          <w:color w:val="1F1F1F"/>
+          <w:sz w:val="36"/>
+          <w:szCs w:val="36"/>
+        </w:rPr>
+        <w:t xml:space="preserve">By using gaussian kernels, you transform your data space vectors into a different coordinate system, and may have better </w:t>
+      </w:r>
+      <w:r>
+        <w:rPr>
+          <w:color w:val="1F1F1F"/>
+          <w:sz w:val="36"/>
+          <w:szCs w:val="36"/>
+        </w:rPr>
+        <w:lastRenderedPageBreak/>
+        <w:t xml:space="preserve">chances of finding a hyperplane that classifies well your </w:t>
+      </w:r>
+      <w:proofErr w:type="spellStart"/>
+      <w:proofErr w:type="gramStart"/>
+      <w:r>
+        <w:rPr>
+          <w:color w:val="1F1F1F"/>
+          <w:sz w:val="36"/>
+          <w:szCs w:val="36"/>
+        </w:rPr>
+        <w:t>data.SVMs</w:t>
+      </w:r>
+      <w:proofErr w:type="spellEnd"/>
+      <w:proofErr w:type="gramEnd"/>
+      <w:r>
+        <w:rPr>
+          <w:color w:val="1F1F1F"/>
+          <w:sz w:val="36"/>
+          <w:szCs w:val="36"/>
+        </w:rPr>
+        <w:t xml:space="preserve"> with RBFs Kernels are slow to train with data sets that are large or have many features. </w:t>
+      </w:r>
+    </w:p>
+    <w:p>
+      <w:pPr>
+        <w:pStyle w:val="NormalWeb"/>
+        <w:shd w:val="clear" w:color="auto" w:fill="FFFFFF"/>
+        <w:spacing w:before="0" w:beforeAutospacing="0"/>
+        <w:rPr>
+          <w:color w:val="1F1F1F"/>
+          <w:sz w:val="36"/>
+          <w:szCs w:val="36"/>
+        </w:rPr>
+      </w:pPr>
+    </w:p>
+    <w:p>
+      <w:pPr>
+        <w:pStyle w:val="NormalWeb"/>
+        <w:shd w:val="clear" w:color="auto" w:fill="FFFFFF"/>
+        <w:spacing w:before="0" w:beforeAutospacing="0"/>
+        <w:rPr>
+          <w:color w:val="1F1F1F"/>
+          <w:sz w:val="36"/>
+          <w:szCs w:val="36"/>
+        </w:rPr>
+      </w:pPr>
+    </w:p>
+    <w:p>
+      <w:pPr>
+        <w:pStyle w:val="Heading3"/>
+        <w:rPr>
+          <w:b/>
+          <w:bCs/>
+          <w:sz w:val="36"/>
+          <w:szCs w:val="36"/>
+        </w:rPr>
+      </w:pPr>
+      <w:r>
+        <w:rPr>
+          <w:b/>
+          <w:bCs/>
+          <w:sz w:val="36"/>
+          <w:szCs w:val="36"/>
+        </w:rPr>
+        <w:t>Decision Trees:</w:t>
+      </w:r>
+    </w:p>
+    <w:p>
+      <w:pPr>
+        <w:pStyle w:val="NormalWeb"/>
+        <w:shd w:val="clear" w:color="auto" w:fill="FFFFFF"/>
+        <w:spacing w:before="0" w:beforeAutospacing="0"/>
+        <w:rPr>
+          <w:color w:val="1F1F1F"/>
+          <w:sz w:val="32"/>
+          <w:szCs w:val="32"/>
+        </w:rPr>
+      </w:pPr>
+      <w:r>
+        <w:rPr>
+          <w:color w:val="1F1F1F"/>
+          <w:sz w:val="32"/>
+          <w:szCs w:val="32"/>
+        </w:rPr>
+        <w:t>Decision trees split your data using impurity measures. They are a greedy algorithm and are not based on statistical assumptions.</w:t>
+      </w:r>
+    </w:p>
+    <w:p>
+      <w:pPr>
+        <w:pStyle w:val="NormalWeb"/>
+        <w:shd w:val="clear" w:color="auto" w:fill="FFFFFF"/>
+        <w:spacing w:before="0" w:beforeAutospacing="0"/>
+        <w:rPr>
+          <w:color w:val="1F1F1F"/>
+          <w:sz w:val="32"/>
+          <w:szCs w:val="32"/>
+        </w:rPr>
+      </w:pPr>
+      <w:r>
+        <w:rPr>
+          <w:color w:val="1F1F1F"/>
+          <w:sz w:val="32"/>
+          <w:szCs w:val="32"/>
+        </w:rPr>
+        <w:t xml:space="preserve">The most common splitting impurity measures are Entropy and Gini </w:t>
+      </w:r>
+      <w:proofErr w:type="spellStart"/>
+      <w:proofErr w:type="gramStart"/>
+      <w:r>
+        <w:rPr>
+          <w:color w:val="1F1F1F"/>
+          <w:sz w:val="32"/>
+          <w:szCs w:val="32"/>
+        </w:rPr>
+        <w:t>index.Decision</w:t>
+      </w:r>
+      <w:proofErr w:type="spellEnd"/>
+      <w:proofErr w:type="gramEnd"/>
+      <w:r>
+        <w:rPr>
+          <w:color w:val="1F1F1F"/>
+          <w:sz w:val="32"/>
+          <w:szCs w:val="32"/>
+        </w:rPr>
+        <w:t xml:space="preserve"> trees tend to overfit and to be very sensitive to different data.</w:t>
+      </w:r>
+    </w:p>
+    <w:p>
+      <w:pPr>
+        <w:pStyle w:val="NormalWeb"/>
+        <w:shd w:val="clear" w:color="auto" w:fill="FFFFFF"/>
+        <w:spacing w:before="0" w:beforeAutospacing="0"/>
+        <w:rPr>
+          <w:color w:val="1F1F1F"/>
+          <w:sz w:val="32"/>
+          <w:szCs w:val="32"/>
+        </w:rPr>
+      </w:pPr>
+      <w:r>
+        <w:rPr>
+          <w:color w:val="1F1F1F"/>
+          <w:sz w:val="32"/>
+          <w:szCs w:val="32"/>
+        </w:rPr>
+        <w:t>Cross validation and pruning sometimes help with some of this.</w:t>
+      </w:r>
+    </w:p>
+    <w:p>
+      <w:pPr>
+        <w:pStyle w:val="NormalWeb"/>
+        <w:shd w:val="clear" w:color="auto" w:fill="FFFFFF"/>
+        <w:spacing w:before="0" w:beforeAutospacing="0"/>
+      </w:pPr>
+      <w:r>
+        <w:rPr>
+          <w:color w:val="1F1F1F"/>
+          <w:sz w:val="32"/>
+          <w:szCs w:val="32"/>
+        </w:rPr>
+        <w:t xml:space="preserve">Great advantages of decision trees are that they are </w:t>
+      </w:r>
+      <w:proofErr w:type="gramStart"/>
+      <w:r>
+        <w:rPr>
+          <w:color w:val="1F1F1F"/>
+          <w:sz w:val="32"/>
+          <w:szCs w:val="32"/>
+        </w:rPr>
+        <w:t>really easy</w:t>
+      </w:r>
+      <w:proofErr w:type="gramEnd"/>
+      <w:r>
+        <w:rPr>
+          <w:color w:val="1F1F1F"/>
+          <w:sz w:val="32"/>
+          <w:szCs w:val="32"/>
+        </w:rPr>
+        <w:t xml:space="preserve"> to interpret and require no data preprocessing.</w:t>
+      </w:r>
+      <w:r>
+        <w:t xml:space="preserve"> </w:t>
+      </w:r>
+    </w:p>
+    <w:p>
+      <w:pPr>
+        <w:pStyle w:val="NormalWeb"/>
+        <w:shd w:val="clear" w:color="auto" w:fill="FFFFFF"/>
+        <w:spacing w:before="0" w:beforeAutospacing="0"/>
+        <w:rPr>
+          <w:color w:val="1F1F1F"/>
+          <w:sz w:val="32"/>
+          <w:szCs w:val="32"/>
+        </w:rPr>
+      </w:pPr>
+      <w:r>
+        <w:rPr>
+          <w:color w:val="1F1F1F"/>
+          <w:sz w:val="32"/>
+          <w:szCs w:val="32"/>
+        </w:rPr>
+        <w:t xml:space="preserve">Decision tree model outputs a set of rules, and each rule is </w:t>
+      </w:r>
+      <w:proofErr w:type="spellStart"/>
+      <w:proofErr w:type="gramStart"/>
+      <w:r>
+        <w:rPr>
+          <w:color w:val="1F1F1F"/>
+          <w:sz w:val="32"/>
+          <w:szCs w:val="32"/>
+        </w:rPr>
+        <w:t>a</w:t>
+      </w:r>
+      <w:proofErr w:type="spellEnd"/>
+      <w:proofErr w:type="gramEnd"/>
+      <w:r>
+        <w:rPr>
+          <w:color w:val="1F1F1F"/>
+          <w:sz w:val="32"/>
+          <w:szCs w:val="32"/>
+        </w:rPr>
+        <w:t xml:space="preserve"> If-else chain from root to a leaf node. Decision tree mimics human reasoning process which makes it very intuitive to human users and makes it a high-interpretable model.</w:t>
+      </w:r>
+    </w:p>
+    <w:p>
+      <w:pPr>
+        <w:pStyle w:val="NormalWeb"/>
+        <w:shd w:val="clear" w:color="auto" w:fill="FFFFFF"/>
+        <w:spacing w:before="0" w:beforeAutospacing="0"/>
+        <w:rPr>
+          <w:color w:val="1F1F1F"/>
+          <w:sz w:val="32"/>
+          <w:szCs w:val="32"/>
+        </w:rPr>
+      </w:pPr>
+    </w:p>
+    <w:p>
+      <w:pPr>
+        <w:pStyle w:val="NormalWeb"/>
+        <w:shd w:val="clear" w:color="auto" w:fill="FFFFFF"/>
+        <w:spacing w:before="0" w:beforeAutospacing="0"/>
+        <w:rPr>
+          <w:color w:val="1F1F1F"/>
+          <w:sz w:val="32"/>
+          <w:szCs w:val="32"/>
+        </w:rPr>
+      </w:pPr>
+      <w:r>
+        <w:rPr>
+          <w:color w:val="1F1F1F"/>
+          <w:sz w:val="32"/>
+          <w:szCs w:val="32"/>
+        </w:rPr>
+        <w:t xml:space="preserve">Entropy and </w:t>
+      </w:r>
+      <w:r>
+        <w:rPr>
+          <w:color w:val="1F1F1F"/>
+          <w:sz w:val="32"/>
+          <w:szCs w:val="32"/>
+        </w:rPr>
+        <w:t>Gini</w:t>
+      </w:r>
+      <w:r>
+        <w:rPr>
+          <w:color w:val="1F1F1F"/>
+          <w:sz w:val="32"/>
+          <w:szCs w:val="32"/>
+        </w:rPr>
+        <w:t xml:space="preserve"> index are 2 criteria or error metrics in decision </w:t>
+      </w:r>
+      <w:proofErr w:type="gramStart"/>
+      <w:r>
+        <w:rPr>
+          <w:color w:val="1F1F1F"/>
+          <w:sz w:val="32"/>
+          <w:szCs w:val="32"/>
+        </w:rPr>
+        <w:t>trees</w:t>
+      </w:r>
+      <w:proofErr w:type="gramEnd"/>
+    </w:p>
+    <w:p>
+      <w:pPr>
+        <w:pStyle w:val="NormalWeb"/>
+        <w:shd w:val="clear" w:color="auto" w:fill="FFFFFF"/>
+        <w:spacing w:before="0" w:beforeAutospacing="0"/>
+        <w:rPr>
+          <w:color w:val="1F1F1F"/>
+          <w:sz w:val="32"/>
+          <w:szCs w:val="32"/>
+        </w:rPr>
+      </w:pPr>
+      <w:proofErr w:type="spellStart"/>
+      <w:r>
+        <w:rPr>
+          <w:color w:val="1F1F1F"/>
+          <w:sz w:val="32"/>
+          <w:szCs w:val="32"/>
+        </w:rPr>
+        <w:t>Max_depth</w:t>
+      </w:r>
+      <w:proofErr w:type="spellEnd"/>
+      <w:r>
+        <w:rPr>
+          <w:color w:val="1F1F1F"/>
+          <w:sz w:val="32"/>
+          <w:szCs w:val="32"/>
+        </w:rPr>
+        <w:t xml:space="preserve"> and </w:t>
+      </w:r>
+      <w:proofErr w:type="spellStart"/>
+      <w:r>
+        <w:rPr>
+          <w:color w:val="1F1F1F"/>
+          <w:sz w:val="32"/>
+          <w:szCs w:val="32"/>
+        </w:rPr>
+        <w:t>min_samples</w:t>
+      </w:r>
+      <w:proofErr w:type="spellEnd"/>
+      <w:r>
+        <w:rPr>
+          <w:color w:val="1F1F1F"/>
+          <w:sz w:val="32"/>
+          <w:szCs w:val="32"/>
+        </w:rPr>
+        <w:t xml:space="preserve"> are 2 more hyperparameters passed to </w:t>
+      </w:r>
+      <w:proofErr w:type="spellStart"/>
+      <w:proofErr w:type="gramStart"/>
+      <w:r>
+        <w:rPr>
+          <w:color w:val="1F1F1F"/>
+          <w:sz w:val="32"/>
+          <w:szCs w:val="32"/>
+        </w:rPr>
+        <w:t>DecisionTreeClassifier</w:t>
+      </w:r>
+      <w:proofErr w:type="spellEnd"/>
+      <w:proofErr w:type="gramEnd"/>
+    </w:p>
+    <w:p>
+      <w:pPr>
+        <w:pStyle w:val="NormalWeb"/>
+        <w:shd w:val="clear" w:color="auto" w:fill="FFFFFF"/>
+        <w:spacing w:before="0" w:beforeAutospacing="0"/>
+        <w:rPr>
+          <w:color w:val="1F1F1F"/>
+          <w:sz w:val="44"/>
+          <w:szCs w:val="44"/>
+        </w:rPr>
+      </w:pPr>
+    </w:p>
+    <w:p>
+      <w:pPr>
+        <w:pStyle w:val="NormalWeb"/>
+        <w:shd w:val="clear" w:color="auto" w:fill="F5F5F6"/>
+        <w:spacing w:before="0" w:beforeAutospacing="0" w:after="0" w:afterAutospacing="0"/>
+        <w:rPr>
+          <w:rFonts w:ascii="Segoe UI" w:hAnsi="Segoe UI" w:cs="Segoe UI"/>
+          <w:color w:val="333333"/>
+          <w:sz w:val="28"/>
+          <w:szCs w:val="28"/>
+        </w:rPr>
+      </w:pPr>
+      <w:r>
+        <w:rPr>
+          <w:rFonts w:ascii="Segoe UI" w:hAnsi="Segoe UI" w:cs="Segoe UI"/>
+          <w:color w:val="333333"/>
+          <w:sz w:val="28"/>
+          <w:szCs w:val="28"/>
+        </w:rPr>
+        <w:lastRenderedPageBreak/>
+        <w:t>To determine the split for each node of a decision tree, you typically use a metric to measure the "goodness" of a split. Here are the steps:</w:t>
+      </w:r>
+    </w:p>
+    <w:p>
+      <w:pPr>
+        <w:pStyle w:val="NormalWeb"/>
+        <w:numPr>
+          <w:ilvl w:val="0"/>
+          <w:numId w:val="16"/>
+        </w:numPr>
+        <w:shd w:val="clear" w:color="auto" w:fill="F5F5F6"/>
+        <w:spacing w:before="0" w:beforeAutospacing="0" w:after="0" w:afterAutospacing="0"/>
+        <w:rPr>
+          <w:rFonts w:ascii="Segoe UI" w:hAnsi="Segoe UI" w:cs="Segoe UI"/>
+          <w:color w:val="333333"/>
+          <w:sz w:val="28"/>
+          <w:szCs w:val="28"/>
+        </w:rPr>
+      </w:pPr>
+      <w:r>
+        <w:rPr>
+          <w:rStyle w:val="Strong"/>
+          <w:rFonts w:ascii="Segoe UI" w:eastAsiaTheme="majorEastAsia" w:hAnsi="Segoe UI" w:cs="Segoe UI"/>
+          <w:color w:val="333333"/>
+          <w:sz w:val="28"/>
+          <w:szCs w:val="28"/>
+        </w:rPr>
+        <w:t>Calculate the impurity of the parent node</w:t>
+      </w:r>
+      <w:r>
+        <w:rPr>
+          <w:rFonts w:ascii="Segoe UI" w:hAnsi="Segoe UI" w:cs="Segoe UI"/>
+          <w:color w:val="333333"/>
+          <w:sz w:val="28"/>
+          <w:szCs w:val="28"/>
+        </w:rPr>
+        <w:t xml:space="preserve">: This can be done using different metrics. Two common ones are Gini Impurity and Entropy. </w:t>
+      </w:r>
+      <w:proofErr w:type="gramStart"/>
+      <w:r>
+        <w:rPr>
+          <w:rFonts w:ascii="Segoe UI" w:hAnsi="Segoe UI" w:cs="Segoe UI"/>
+          <w:color w:val="333333"/>
+          <w:sz w:val="28"/>
+          <w:szCs w:val="28"/>
+        </w:rPr>
+        <w:t>Both of these</w:t>
+      </w:r>
+      <w:proofErr w:type="gramEnd"/>
+      <w:r>
+        <w:rPr>
+          <w:rFonts w:ascii="Segoe UI" w:hAnsi="Segoe UI" w:cs="Segoe UI"/>
+          <w:color w:val="333333"/>
+          <w:sz w:val="28"/>
+          <w:szCs w:val="28"/>
+        </w:rPr>
+        <w:t xml:space="preserve"> metrics give a measure of how "mixed" the classes in the parent node are.</w:t>
+      </w:r>
+    </w:p>
+    <w:p>
+      <w:pPr>
+        <w:pStyle w:val="NormalWeb"/>
+        <w:numPr>
+          <w:ilvl w:val="0"/>
+          <w:numId w:val="16"/>
+        </w:numPr>
+        <w:shd w:val="clear" w:color="auto" w:fill="F5F5F6"/>
+        <w:spacing w:before="0" w:beforeAutospacing="0" w:after="0" w:afterAutospacing="0"/>
+        <w:rPr>
+          <w:rFonts w:ascii="Segoe UI" w:hAnsi="Segoe UI" w:cs="Segoe UI"/>
+          <w:color w:val="333333"/>
+          <w:sz w:val="28"/>
+          <w:szCs w:val="28"/>
+        </w:rPr>
+      </w:pPr>
+      <w:r>
+        <w:rPr>
+          <w:rStyle w:val="Strong"/>
+          <w:rFonts w:ascii="Segoe UI" w:eastAsiaTheme="majorEastAsia" w:hAnsi="Segoe UI" w:cs="Segoe UI"/>
+          <w:color w:val="333333"/>
+          <w:sz w:val="28"/>
+          <w:szCs w:val="28"/>
+        </w:rPr>
+        <w:t>For each possible split, calculate the impurity of the child nodes</w:t>
+      </w:r>
+      <w:r>
+        <w:rPr>
+          <w:rFonts w:ascii="Segoe UI" w:hAnsi="Segoe UI" w:cs="Segoe UI"/>
+          <w:color w:val="333333"/>
+          <w:sz w:val="28"/>
+          <w:szCs w:val="28"/>
+        </w:rPr>
+        <w:t>: Again, this can be done using the same metric (Gini Impurity or Entropy). For each possible split, you calculate the impurity of the resulting child nodes.</w:t>
+      </w:r>
+    </w:p>
+    <w:p>
+      <w:pPr>
+        <w:pStyle w:val="NormalWeb"/>
+        <w:numPr>
+          <w:ilvl w:val="0"/>
+          <w:numId w:val="16"/>
+        </w:numPr>
+        <w:shd w:val="clear" w:color="auto" w:fill="F5F5F6"/>
+        <w:spacing w:before="0" w:beforeAutospacing="0" w:after="0" w:afterAutospacing="0"/>
+        <w:rPr>
+          <w:rFonts w:ascii="Segoe UI" w:hAnsi="Segoe UI" w:cs="Segoe UI"/>
+          <w:color w:val="333333"/>
+          <w:sz w:val="28"/>
+          <w:szCs w:val="28"/>
+        </w:rPr>
+      </w:pPr>
+      <w:r>
+        <w:rPr>
+          <w:rStyle w:val="Strong"/>
+          <w:rFonts w:ascii="Segoe UI" w:eastAsiaTheme="majorEastAsia" w:hAnsi="Segoe UI" w:cs="Segoe UI"/>
+          <w:color w:val="333333"/>
+          <w:sz w:val="28"/>
+          <w:szCs w:val="28"/>
+        </w:rPr>
+        <w:t>Calculate the information gain for each possible split</w:t>
+      </w:r>
+      <w:r>
+        <w:rPr>
+          <w:rFonts w:ascii="Segoe UI" w:hAnsi="Segoe UI" w:cs="Segoe UI"/>
+          <w:color w:val="333333"/>
+          <w:sz w:val="28"/>
+          <w:szCs w:val="28"/>
+        </w:rPr>
+        <w:t>: The information gain is the impurity of the parent node minus the weighted sum of the impurities of the child nodes. The weights are the proportions of instances that would go to each child node if that split was chosen.</w:t>
+      </w:r>
+    </w:p>
+    <w:p>
+      <w:pPr>
+        <w:pStyle w:val="NormalWeb"/>
+        <w:numPr>
+          <w:ilvl w:val="0"/>
+          <w:numId w:val="16"/>
+        </w:numPr>
+        <w:shd w:val="clear" w:color="auto" w:fill="F5F5F6"/>
+        <w:spacing w:before="0" w:beforeAutospacing="0" w:after="0" w:afterAutospacing="0"/>
+        <w:rPr>
+          <w:rFonts w:ascii="Segoe UI" w:hAnsi="Segoe UI" w:cs="Segoe UI"/>
+          <w:color w:val="333333"/>
+          <w:sz w:val="28"/>
+          <w:szCs w:val="28"/>
+        </w:rPr>
+      </w:pPr>
+      <w:r>
+        <w:rPr>
+          <w:rStyle w:val="Strong"/>
+          <w:rFonts w:ascii="Segoe UI" w:eastAsiaTheme="majorEastAsia" w:hAnsi="Segoe UI" w:cs="Segoe UI"/>
+          <w:color w:val="333333"/>
+          <w:sz w:val="28"/>
+          <w:szCs w:val="28"/>
+        </w:rPr>
+        <w:t>Choose the split with the highest information gain</w:t>
+      </w:r>
+      <w:r>
+        <w:rPr>
+          <w:rFonts w:ascii="Segoe UI" w:hAnsi="Segoe UI" w:cs="Segoe UI"/>
+          <w:color w:val="333333"/>
+          <w:sz w:val="28"/>
+          <w:szCs w:val="28"/>
+        </w:rPr>
+        <w:t xml:space="preserve">: The split that results in the highest information gain is the one that reduces the impurity the </w:t>
+      </w:r>
+      <w:proofErr w:type="gramStart"/>
+      <w:r>
+        <w:rPr>
+          <w:rFonts w:ascii="Segoe UI" w:hAnsi="Segoe UI" w:cs="Segoe UI"/>
+          <w:color w:val="333333"/>
+          <w:sz w:val="28"/>
+          <w:szCs w:val="28"/>
+        </w:rPr>
+        <w:t>most, and</w:t>
+      </w:r>
+      <w:proofErr w:type="gramEnd"/>
+      <w:r>
+        <w:rPr>
+          <w:rFonts w:ascii="Segoe UI" w:hAnsi="Segoe UI" w:cs="Segoe UI"/>
+          <w:color w:val="333333"/>
+          <w:sz w:val="28"/>
+          <w:szCs w:val="28"/>
+        </w:rPr>
+        <w:t xml:space="preserve"> is therefore the "best" split.</w:t>
+      </w:r>
+    </w:p>
+    <w:p>
+      <w:pPr>
+        <w:pStyle w:val="NormalWeb"/>
+        <w:shd w:val="clear" w:color="auto" w:fill="F5F5F6"/>
+        <w:spacing w:before="0" w:beforeAutospacing="0" w:after="0" w:afterAutospacing="0"/>
+        <w:rPr>
+          <w:rFonts w:ascii="Segoe UI" w:hAnsi="Segoe UI" w:cs="Segoe UI"/>
+          <w:color w:val="333333"/>
+          <w:sz w:val="28"/>
+          <w:szCs w:val="28"/>
+        </w:rPr>
+      </w:pPr>
+      <w:r>
+        <w:rPr>
+          <w:rFonts w:ascii="Segoe UI" w:hAnsi="Segoe UI" w:cs="Segoe UI"/>
+          <w:color w:val="333333"/>
+          <w:sz w:val="28"/>
+          <w:szCs w:val="28"/>
+        </w:rPr>
+        <w:t xml:space="preserve">Note: While the question mentions finding the split that induces the largest entropy, this is not correct. We </w:t>
+      </w:r>
+      <w:proofErr w:type="gramStart"/>
+      <w:r>
+        <w:rPr>
+          <w:rFonts w:ascii="Segoe UI" w:hAnsi="Segoe UI" w:cs="Segoe UI"/>
+          <w:color w:val="333333"/>
+          <w:sz w:val="28"/>
+          <w:szCs w:val="28"/>
+        </w:rPr>
+        <w:t>actually want</w:t>
+      </w:r>
+      <w:proofErr w:type="gramEnd"/>
+      <w:r>
+        <w:rPr>
+          <w:rFonts w:ascii="Segoe UI" w:hAnsi="Segoe UI" w:cs="Segoe UI"/>
+          <w:color w:val="333333"/>
+          <w:sz w:val="28"/>
+          <w:szCs w:val="28"/>
+        </w:rPr>
+        <w:t xml:space="preserve"> to find the split that reduces the entropy the most (i.e., gives the largest information gain). Similarly, we want to find the split that minimizes the Gini impurity, not maximizes it.</w:t>
+      </w:r>
+    </w:p>
+    <w:p>
+      <w:pPr>
+        <w:pStyle w:val="NormalWeb"/>
+        <w:shd w:val="clear" w:color="auto" w:fill="FFFFFF"/>
+        <w:spacing w:before="0" w:beforeAutospacing="0"/>
+        <w:rPr>
+          <w:color w:val="1F1F1F"/>
+          <w:sz w:val="32"/>
+          <w:szCs w:val="32"/>
+        </w:rPr>
+      </w:pPr>
+    </w:p>
+    <w:p>
+      <w:r>
+        <w:lastRenderedPageBreak/>
+        <w:drawing>
+          <wp:inline distT="0" distB="0" distL="0" distR="0" wp14:anchorId="1FC5DE46" wp14:editId="70B1D5D1">
+            <wp:extent cx="5943600" cy="2820670"/>
+            <wp:effectExtent l="0" t="0" r="0" b="0"/>
+            <wp:docPr id="1630046986" name="Picture 1" descr="A diagram of a tree&#10;&#10;Description automatically generated"/>
+            <wp:cNvGraphicFramePr>
+              <a:graphicFrameLocks xmlns:a="http://schemas.openxmlformats.org/drawingml/2006/main" noChangeAspect="1"/>
+            </wp:cNvGraphicFramePr>
+            <a:graphic xmlns:a="http://schemas.openxmlformats.org/drawingml/2006/main">
+              <a:graphicData uri="http://schemas.openxmlformats.org/drawingml/2006/picture">
+                <pic:pic xmlns:pic="http://schemas.openxmlformats.org/drawingml/2006/picture">
+                  <pic:nvPicPr>
+                    <pic:cNvPr id="1630046986" name="Picture 1" descr="A diagram of a tree&#10;&#10;Description automatically generated"/>
+                    <pic:cNvPicPr/>
+                  </pic:nvPicPr>
+                  <pic:blipFill>
+                    <a:blip r:embed="rId7"/>
+                    <a:stretch>
+                      <a:fillRect/>
+                    </a:stretch>
+                  </pic:blipFill>
+                  <pic:spPr>
+                    <a:xfrm>
+                      <a:off x="0" y="0"/>
+                      <a:ext cx="5943600" cy="2820670"/>
+                    </a:xfrm>
+                    <a:prstGeom prst="rect">
+                      <a:avLst/>
+                    </a:prstGeom>
+                  </pic:spPr>
+                </pic:pic>
+              </a:graphicData>
+            </a:graphic>
+          </wp:inline>
+        </w:drawing>
+      </w:r>
+    </w:p>
+    <w:p/>
+    <w:p>
+      <w:pPr>
+        <w:pStyle w:val="Heading3"/>
+        <w:rPr>
+          <w:b/>
+          <w:bCs/>
+          <w:sz w:val="36"/>
+          <w:szCs w:val="36"/>
+        </w:rPr>
+      </w:pPr>
+      <w:r>
+        <w:rPr>
+          <w:b/>
+          <w:bCs/>
+          <w:sz w:val="36"/>
+          <w:szCs w:val="36"/>
+        </w:rPr>
+        <w:t>Ensemble Models:</w:t>
+      </w:r>
+    </w:p>
+    <w:p>
+      <w:pPr>
+        <w:rPr>
+          <w:sz w:val="32"/>
+          <w:szCs w:val="32"/>
+        </w:rPr>
+      </w:pPr>
+      <w:r>
+        <w:rPr>
+          <w:sz w:val="32"/>
+          <w:szCs w:val="32"/>
+        </w:rPr>
+        <w:t>Combining Models so that we can make effective predictions of data are -</w:t>
+      </w:r>
+      <w:r>
+        <w:rPr>
+          <w:sz w:val="32"/>
+          <w:szCs w:val="32"/>
+        </w:rPr>
+        <w:t>ensemble-based</w:t>
+      </w:r>
+      <w:r>
+        <w:rPr>
+          <w:sz w:val="32"/>
+          <w:szCs w:val="32"/>
+        </w:rPr>
+        <w:t xml:space="preserve"> </w:t>
+      </w:r>
+      <w:proofErr w:type="gramStart"/>
+      <w:r>
+        <w:rPr>
+          <w:sz w:val="32"/>
+          <w:szCs w:val="32"/>
+        </w:rPr>
+        <w:t>methods</w:t>
+      </w:r>
+      <w:proofErr w:type="gramEnd"/>
+    </w:p>
+    <w:p>
+      <w:pPr>
+        <w:rPr>
+          <w:rFonts w:ascii="Source Sans Pro" w:hAnsi="Source Sans Pro"/>
+          <w:color w:val="333333"/>
+          <w:sz w:val="32"/>
+          <w:szCs w:val="32"/>
+          <w:shd w:val="clear" w:color="auto" w:fill="FFFFFF"/>
+        </w:rPr>
+      </w:pPr>
+      <w:r>
+        <w:rPr>
+          <w:rFonts w:ascii="Source Sans Pro" w:hAnsi="Source Sans Pro"/>
+          <w:color w:val="333333"/>
+          <w:sz w:val="32"/>
+          <w:szCs w:val="32"/>
+          <w:shd w:val="clear" w:color="auto" w:fill="FFFFFF"/>
+        </w:rPr>
+        <w:t>Ensemble models are a very popular technique as they can assist your models be more resistant to outliers and have better chances at generalizing with future data. They also gained popularity after several ensembles helped people win prediction competitions. Recently, stochastic gradient boosting became a go-to candidate model for many data scientists. This model walks you through the theory behind ensemble models and popular tree-based ensembles.</w:t>
+      </w:r>
+    </w:p>
+    <w:p>
+      <w:pPr>
+        <w:numPr>
+          <w:ilvl w:val="0"/>
+          <w:numId w:val="17"/>
+        </w:numPr>
+        <w:shd w:val="clear" w:color="auto" w:fill="FFFFFF"/>
+        <w:spacing w:before="100" w:beforeAutospacing="1" w:after="100" w:afterAutospacing="1" w:line="240" w:lineRule="auto"/>
+        <w:rPr>
+          <w:rFonts w:ascii="Source Sans Pro" w:eastAsia="Times New Roman" w:hAnsi="Source Sans Pro" w:cs="Times New Roman"/>
+          <w:color w:val="333333"/>
+          <w:kern w:val="0"/>
+          <w:sz w:val="36"/>
+          <w:szCs w:val="36"/>
+          <w14:ligatures w14:val="none"/>
+        </w:rPr>
+      </w:pPr>
+      <w:r>
+        <w:rPr>
+          <w:rFonts w:ascii="Source Sans Pro" w:eastAsia="Times New Roman" w:hAnsi="Source Sans Pro" w:cs="Times New Roman"/>
+          <w:color w:val="333333"/>
+          <w:kern w:val="0"/>
+          <w:sz w:val="36"/>
+          <w:szCs w:val="36"/>
+          <w14:ligatures w14:val="none"/>
+        </w:rPr>
+        <w:t>Identify, use, and interpret common ensemble models for classification, including bagging, boosting, stacking, and random forest.</w:t>
+      </w:r>
+    </w:p>
+    <w:p>
+      <w:pPr>
+        <w:numPr>
+          <w:ilvl w:val="0"/>
+          <w:numId w:val="17"/>
+        </w:numPr>
+        <w:shd w:val="clear" w:color="auto" w:fill="FFFFFF"/>
+        <w:spacing w:before="100" w:beforeAutospacing="1" w:after="100" w:afterAutospacing="1" w:line="240" w:lineRule="auto"/>
+        <w:rPr>
+          <w:rFonts w:ascii="Source Sans Pro" w:eastAsia="Times New Roman" w:hAnsi="Source Sans Pro" w:cs="Times New Roman"/>
+          <w:color w:val="333333"/>
+          <w:kern w:val="0"/>
+          <w:sz w:val="36"/>
+          <w:szCs w:val="36"/>
+          <w14:ligatures w14:val="none"/>
+        </w:rPr>
+      </w:pPr>
+      <w:r>
+        <w:rPr>
+          <w:rFonts w:ascii="Source Sans Pro" w:eastAsia="Times New Roman" w:hAnsi="Source Sans Pro" w:cs="Times New Roman"/>
+          <w:color w:val="333333"/>
+          <w:kern w:val="0"/>
+          <w:sz w:val="36"/>
+          <w:szCs w:val="36"/>
+          <w14:ligatures w14:val="none"/>
+        </w:rPr>
+        <w:t xml:space="preserve">Build ensemble models with </w:t>
+      </w:r>
+      <w:proofErr w:type="spellStart"/>
+      <w:r>
+        <w:rPr>
+          <w:rFonts w:ascii="Source Sans Pro" w:eastAsia="Times New Roman" w:hAnsi="Source Sans Pro" w:cs="Times New Roman"/>
+          <w:color w:val="333333"/>
+          <w:kern w:val="0"/>
+          <w:sz w:val="36"/>
+          <w:szCs w:val="36"/>
+          <w14:ligatures w14:val="none"/>
+        </w:rPr>
+        <w:t>sklearn</w:t>
+      </w:r>
+      <w:proofErr w:type="spellEnd"/>
+      <w:r>
+        <w:rPr>
+          <w:rFonts w:ascii="Source Sans Pro" w:eastAsia="Times New Roman" w:hAnsi="Source Sans Pro" w:cs="Times New Roman"/>
+          <w:color w:val="333333"/>
+          <w:kern w:val="0"/>
+          <w:sz w:val="36"/>
+          <w:szCs w:val="36"/>
+          <w14:ligatures w14:val="none"/>
+        </w:rPr>
+        <w:t>, including bagging, boosting, stacking, and random forest.</w:t>
+      </w:r>
+    </w:p>
+    <w:p>
+      <w:pPr>
+        <w:numPr>
+          <w:ilvl w:val="0"/>
+          <w:numId w:val="17"/>
+        </w:numPr>
+        <w:shd w:val="clear" w:color="auto" w:fill="FFFFFF"/>
+        <w:spacing w:before="100" w:beforeAutospacing="1" w:after="100" w:afterAutospacing="1" w:line="240" w:lineRule="auto"/>
+        <w:rPr>
+          <w:rFonts w:ascii="Source Sans Pro" w:eastAsia="Times New Roman" w:hAnsi="Source Sans Pro" w:cs="Times New Roman"/>
+          <w:color w:val="333333"/>
+          <w:kern w:val="0"/>
+          <w:sz w:val="36"/>
+          <w:szCs w:val="36"/>
+          <w14:ligatures w14:val="none"/>
+        </w:rPr>
+      </w:pPr>
+      <w:r>
+        <w:rPr>
+          <w:rFonts w:ascii="Source Sans Pro" w:eastAsia="Times New Roman" w:hAnsi="Source Sans Pro" w:cs="Times New Roman"/>
+          <w:color w:val="333333"/>
+          <w:kern w:val="0"/>
+          <w:sz w:val="36"/>
+          <w:szCs w:val="36"/>
+          <w14:ligatures w14:val="none"/>
+        </w:rPr>
+        <w:lastRenderedPageBreak/>
+        <w:t>Identify common supervised machine learning algorithms.</w:t>
+      </w:r>
+    </w:p>
+    <w:p>
+      <w:pPr>
+        <w:shd w:val="clear" w:color="auto" w:fill="FFFFFF"/>
+        <w:spacing w:before="100" w:beforeAutospacing="1" w:after="100" w:afterAutospacing="1" w:line="240" w:lineRule="auto"/>
+        <w:ind w:left="720"/>
+        <w:rPr>
+          <w:rFonts w:ascii="Source Sans Pro" w:eastAsia="Times New Roman" w:hAnsi="Source Sans Pro" w:cs="Times New Roman"/>
+          <w:color w:val="333333"/>
+          <w:kern w:val="0"/>
+          <w:sz w:val="36"/>
+          <w:szCs w:val="36"/>
+          <w14:ligatures w14:val="none"/>
+        </w:rPr>
+      </w:pPr>
+    </w:p>
+    <w:p>
+      <w:pPr>
+        <w:pStyle w:val="ListParagraph"/>
+        <w:numPr>
+          <w:ilvl w:val="0"/>
+          <w:numId w:val="18"/>
+        </w:numPr>
+        <w:rPr>
+          <w:b/>
+          <w:bCs/>
+          <w:sz w:val="40"/>
+          <w:szCs w:val="40"/>
+        </w:rPr>
+      </w:pPr>
+      <w:r>
+        <w:rPr>
+          <w:b/>
+          <w:bCs/>
+          <w:sz w:val="40"/>
+          <w:szCs w:val="40"/>
+        </w:rPr>
+        <w:t xml:space="preserve">Ensemble and </w:t>
+      </w:r>
+      <w:r>
+        <w:rPr>
+          <w:b/>
+          <w:bCs/>
+          <w:sz w:val="40"/>
+          <w:szCs w:val="40"/>
+        </w:rPr>
+        <w:t>Bagging:</w:t>
+      </w:r>
+      <w:r>
+        <w:rPr>
+          <w:b/>
+          <w:bCs/>
+          <w:sz w:val="40"/>
+          <w:szCs w:val="40"/>
+        </w:rPr>
+        <w:t xml:space="preserve"> Bootstrap aggregation</w:t>
+      </w:r>
+    </w:p>
+    <w:p>
+      <w:pPr>
+        <w:rPr>
+          <w:sz w:val="32"/>
+          <w:szCs w:val="32"/>
+        </w:rPr>
+      </w:pPr>
+      <w:r>
+        <w:rPr>
+          <w:sz w:val="32"/>
+          <w:szCs w:val="32"/>
+        </w:rPr>
+        <w:t xml:space="preserve">Instead of pruning in decision trees to reduce overfitting. We use many trees and combine aggregation of the output to predict </w:t>
+      </w:r>
+      <w:proofErr w:type="gramStart"/>
+      <w:r>
+        <w:rPr>
+          <w:sz w:val="32"/>
+          <w:szCs w:val="32"/>
+        </w:rPr>
+        <w:t>target</w:t>
+      </w:r>
+      <w:proofErr w:type="gramEnd"/>
+    </w:p>
+    <w:p>
+      <w:pPr>
+        <w:rPr>
+          <w:b/>
+          <w:bCs/>
+          <w:sz w:val="40"/>
+          <w:szCs w:val="40"/>
+        </w:rPr>
+      </w:pPr>
+      <w:r>
+        <w:rPr>
+          <w:b/>
+          <w:bCs/>
+          <w:sz w:val="40"/>
+          <w:szCs w:val="40"/>
+        </w:rPr>
+        <w:drawing>
+          <wp:inline distT="0" distB="0" distL="0" distR="0" wp14:anchorId="16EDB024" wp14:editId="13F1D33F">
+            <wp:extent cx="5943600" cy="3161665"/>
+            <wp:effectExtent l="0" t="0" r="0" b="635"/>
+            <wp:docPr id="1024326471" name="Picture 1" descr="A diagram of a tree&#10;&#10;Description automatically generated"/>
+            <wp:cNvGraphicFramePr>
+              <a:graphicFrameLocks xmlns:a="http://schemas.openxmlformats.org/drawingml/2006/main" noChangeAspect="1"/>
+            </wp:cNvGraphicFramePr>
+            <a:graphic xmlns:a="http://schemas.openxmlformats.org/drawingml/2006/main">
+              <a:graphicData uri="http://schemas.openxmlformats.org/drawingml/2006/picture">
+                <pic:pic xmlns:pic="http://schemas.openxmlformats.org/drawingml/2006/picture">
+                  <pic:nvPicPr>
+                    <pic:cNvPr id="1024326471" name="Picture 1" descr="A diagram of a tree&#10;&#10;Description automatically generated"/>
+                    <pic:cNvPicPr/>
+                  </pic:nvPicPr>
+                  <pic:blipFill>
+                    <a:blip r:embed="rId8"/>
+                    <a:stretch>
+                      <a:fillRect/>
+                    </a:stretch>
+                  </pic:blipFill>
+                  <pic:spPr>
+                    <a:xfrm>
+                      <a:off x="0" y="0"/>
+                      <a:ext cx="5943600" cy="3161665"/>
+                    </a:xfrm>
+                    <a:prstGeom prst="rect">
+                      <a:avLst/>
+                    </a:prstGeom>
+                  </pic:spPr>
+                </pic:pic>
+              </a:graphicData>
+            </a:graphic>
+          </wp:inline>
+        </w:drawing>
+      </w:r>
+    </w:p>
+    <w:p>
+      <w:pPr>
+        <w:rPr>
+          <w:b/>
+          <w:bCs/>
+          <w:sz w:val="40"/>
+          <w:szCs w:val="40"/>
+        </w:rPr>
+      </w:pPr>
+      <w:r>
+        <w:rPr>
+          <w:b/>
+          <w:bCs/>
+          <w:sz w:val="40"/>
+          <w:szCs w:val="40"/>
+        </w:rPr>
+        <w:lastRenderedPageBreak/>
+        <w:drawing>
+          <wp:inline distT="0" distB="0" distL="0" distR="0" wp14:anchorId="2F3C7332" wp14:editId="114C56A5">
+            <wp:extent cx="5943600" cy="3601720"/>
+            <wp:effectExtent l="0" t="0" r="0" b="0"/>
+            <wp:docPr id="1344387201" name="Picture 1" descr="A diagram of data analysis&#10;&#10;Description automatically generated"/>
+            <wp:cNvGraphicFramePr>
+              <a:graphicFrameLocks xmlns:a="http://schemas.openxmlformats.org/drawingml/2006/main" noChangeAspect="1"/>
+            </wp:cNvGraphicFramePr>
+            <a:graphic xmlns:a="http://schemas.openxmlformats.org/drawingml/2006/main">
+              <a:graphicData uri="http://schemas.openxmlformats.org/drawingml/2006/picture">
+                <pic:pic xmlns:pic="http://schemas.openxmlformats.org/drawingml/2006/picture">
+                  <pic:nvPicPr>
+                    <pic:cNvPr id="1344387201" name="Picture 1" descr="A diagram of data analysis&#10;&#10;Description automatically generated"/>
+                    <pic:cNvPicPr/>
+                  </pic:nvPicPr>
+                  <pic:blipFill>
+                    <a:blip r:embed="rId9"/>
+                    <a:stretch>
+                      <a:fillRect/>
+                    </a:stretch>
+                  </pic:blipFill>
+                  <pic:spPr>
+                    <a:xfrm>
+                      <a:off x="0" y="0"/>
+                      <a:ext cx="5943600" cy="3601720"/>
+                    </a:xfrm>
+                    <a:prstGeom prst="rect">
+                      <a:avLst/>
+                    </a:prstGeom>
+                  </pic:spPr>
+                </pic:pic>
+              </a:graphicData>
+            </a:graphic>
+          </wp:inline>
+        </w:drawing>
+      </w:r>
+    </w:p>
+    <w:p>
+      <w:pPr>
+        <w:rPr>
+          <w:b/>
+          <w:bCs/>
+          <w:sz w:val="36"/>
+          <w:szCs w:val="36"/>
+        </w:rPr>
+      </w:pPr>
+      <w:r>
+        <w:rPr>
+          <w:b/>
+          <w:bCs/>
+          <w:sz w:val="36"/>
+          <w:szCs w:val="36"/>
+        </w:rPr>
+        <w:t xml:space="preserve">But how to decide how many </w:t>
+      </w:r>
+      <w:r>
+        <w:rPr>
+          <w:b/>
+          <w:bCs/>
+          <w:sz w:val="36"/>
+          <w:szCs w:val="36"/>
+        </w:rPr>
+        <w:t>numbers</w:t>
+      </w:r>
+      <w:r>
+        <w:rPr>
+          <w:b/>
+          <w:bCs/>
+          <w:sz w:val="36"/>
+          <w:szCs w:val="36"/>
+        </w:rPr>
+        <w:t xml:space="preserve"> of trees to be cr</w:t>
+      </w:r>
+      <w:r>
+        <w:rPr>
+          <w:b/>
+          <w:bCs/>
+          <w:sz w:val="36"/>
+          <w:szCs w:val="36"/>
+        </w:rPr>
+        <w:t>e</w:t>
+      </w:r>
+      <w:r>
+        <w:rPr>
+          <w:b/>
+          <w:bCs/>
+          <w:sz w:val="36"/>
+          <w:szCs w:val="36"/>
+        </w:rPr>
+        <w:t>ated to do bagging?</w:t>
+      </w:r>
+    </w:p>
+    <w:p>
+      <w:pPr>
+        <w:rPr>
+          <w:sz w:val="36"/>
+          <w:szCs w:val="36"/>
+        </w:rPr>
+      </w:pPr>
+      <w:r>
+        <w:rPr>
+          <w:sz w:val="36"/>
+          <w:szCs w:val="36"/>
+        </w:rPr>
+        <w:t xml:space="preserve">This is decided by a </w:t>
+      </w:r>
+      <w:proofErr w:type="gramStart"/>
+      <w:r>
+        <w:rPr>
+          <w:sz w:val="36"/>
+          <w:szCs w:val="36"/>
+        </w:rPr>
+        <w:t>hyperparameter</w:t>
+      </w:r>
+      <w:r>
+        <w:rPr>
+          <w:sz w:val="36"/>
+          <w:szCs w:val="36"/>
+        </w:rPr>
+        <w:t>s</w:t>
+      </w:r>
+      <w:proofErr w:type="gramEnd"/>
+    </w:p>
+    <w:p>
+      <w:pPr>
+        <w:rPr>
+          <w:sz w:val="36"/>
+          <w:szCs w:val="36"/>
+        </w:rPr>
+      </w:pPr>
+      <w:r>
+        <w:rPr>
+          <w:sz w:val="36"/>
+          <w:szCs w:val="36"/>
+        </w:rPr>
+        <w:drawing>
+          <wp:inline distT="0" distB="0" distL="0" distR="0" wp14:anchorId="7A8C2352" wp14:editId="57155EA1">
+            <wp:extent cx="5943600" cy="2837180"/>
+            <wp:effectExtent l="0" t="0" r="0" b="1270"/>
+            <wp:docPr id="1482712754" name="Picture 1" descr="A graph of a tree&#10;&#10;Description automatically generated"/>
+            <wp:cNvGraphicFramePr>
+              <a:graphicFrameLocks xmlns:a="http://schemas.openxmlformats.org/drawingml/2006/main" noChangeAspect="1"/>
+            </wp:cNvGraphicFramePr>
+            <a:graphic xmlns:a="http://schemas.openxmlformats.org/drawingml/2006/main">
+              <a:graphicData uri="http://schemas.openxmlformats.org/drawingml/2006/picture">
+                <pic:pic xmlns:pic="http://schemas.openxmlformats.org/drawingml/2006/picture">
+                  <pic:nvPicPr>
+                    <pic:cNvPr id="1482712754" name="Picture 1" descr="A graph of a tree&#10;&#10;Description automatically generated"/>
+                    <pic:cNvPicPr/>
+                  </pic:nvPicPr>
+                  <pic:blipFill>
+                    <a:blip r:embed="rId10"/>
+                    <a:stretch>
+                      <a:fillRect/>
+                    </a:stretch>
+                  </pic:blipFill>
+                  <pic:spPr>
+                    <a:xfrm>
+                      <a:off x="0" y="0"/>
+                      <a:ext cx="5943600" cy="2837180"/>
+                    </a:xfrm>
+                    <a:prstGeom prst="rect">
+                      <a:avLst/>
+                    </a:prstGeom>
+                  </pic:spPr>
+                </pic:pic>
+              </a:graphicData>
+            </a:graphic>
+          </wp:inline>
+        </w:drawing>
+      </w:r>
+    </w:p>
+    <w:p>
+      <w:pPr>
+        <w:rPr>
+          <w:sz w:val="36"/>
+          <w:szCs w:val="36"/>
+        </w:rPr>
+      </w:pPr>
+      <w:r>
+        <w:rPr>
+          <w:sz w:val="36"/>
+          <w:szCs w:val="36"/>
+        </w:rPr>
+        <w:lastRenderedPageBreak/>
+        <w:drawing>
+          <wp:inline distT="0" distB="0" distL="0" distR="0" wp14:anchorId="7E19486D" wp14:editId="395362F0">
+            <wp:extent cx="5943600" cy="3129280"/>
+            <wp:effectExtent l="0" t="0" r="0" b="0"/>
+            <wp:docPr id="1396346515" name="Picture 1" descr="A screenshot of a computer&#10;&#10;Description automatically generated"/>
+            <wp:cNvGraphicFramePr>
+              <a:graphicFrameLocks xmlns:a="http://schemas.openxmlformats.org/drawingml/2006/main" noChangeAspect="1"/>
+            </wp:cNvGraphicFramePr>
+            <a:graphic xmlns:a="http://schemas.openxmlformats.org/drawingml/2006/main">
+              <a:graphicData uri="http://schemas.openxmlformats.org/drawingml/2006/picture">
+                <pic:pic xmlns:pic="http://schemas.openxmlformats.org/drawingml/2006/picture">
+                  <pic:nvPicPr>
+                    <pic:cNvPr id="1396346515" name="Picture 1" descr="A screenshot of a computer&#10;&#10;Description automatically generated"/>
+                    <pic:cNvPicPr/>
+                  </pic:nvPicPr>
+                  <pic:blipFill>
+                    <a:blip r:embed="rId11"/>
+                    <a:stretch>
+                      <a:fillRect/>
+                    </a:stretch>
+                  </pic:blipFill>
+                  <pic:spPr>
+                    <a:xfrm>
+                      <a:off x="0" y="0"/>
+                      <a:ext cx="5943600" cy="3129280"/>
+                    </a:xfrm>
+                    <a:prstGeom prst="rect">
+                      <a:avLst/>
+                    </a:prstGeom>
+                  </pic:spPr>
+                </pic:pic>
+              </a:graphicData>
+            </a:graphic>
+          </wp:inline>
+        </w:drawing>
+      </w:r>
+    </w:p>
+    <w:p>
+      <w:pPr>
+        <w:rPr>
+          <w:sz w:val="36"/>
+          <w:szCs w:val="36"/>
+        </w:rPr>
+      </w:pPr>
+      <w:r>
+        <w:rPr>
+          <w:sz w:val="36"/>
+          <w:szCs w:val="36"/>
+        </w:rPr>
+        <w:drawing>
+          <wp:inline distT="0" distB="0" distL="0" distR="0" wp14:anchorId="5E59FF5D" wp14:editId="416A3574">
+            <wp:extent cx="5943600" cy="2797175"/>
+            <wp:effectExtent l="0" t="0" r="0" b="3175"/>
+            <wp:docPr id="1287568921" name="Picture 1" descr="A screenshot of a computer code&#10;&#10;Description automatically generated"/>
+            <wp:cNvGraphicFramePr>
+              <a:graphicFrameLocks xmlns:a="http://schemas.openxmlformats.org/drawingml/2006/main" noChangeAspect="1"/>
+            </wp:cNvGraphicFramePr>
+            <a:graphic xmlns:a="http://schemas.openxmlformats.org/drawingml/2006/main">
+              <a:graphicData uri="http://schemas.openxmlformats.org/drawingml/2006/picture">
+                <pic:pic xmlns:pic="http://schemas.openxmlformats.org/drawingml/2006/picture">
+                  <pic:nvPicPr>
+                    <pic:cNvPr id="1287568921" name="Picture 1" descr="A screenshot of a computer code&#10;&#10;Description automatically generated"/>
+                    <pic:cNvPicPr/>
+                  </pic:nvPicPr>
+                  <pic:blipFill>
+                    <a:blip r:embed="rId12"/>
+                    <a:stretch>
+                      <a:fillRect/>
+                    </a:stretch>
+                  </pic:blipFill>
+                  <pic:spPr>
+                    <a:xfrm>
+                      <a:off x="0" y="0"/>
+                      <a:ext cx="5943600" cy="2797175"/>
+                    </a:xfrm>
+                    <a:prstGeom prst="rect">
+                      <a:avLst/>
+                    </a:prstGeom>
+                  </pic:spPr>
+                </pic:pic>
+              </a:graphicData>
+            </a:graphic>
+          </wp:inline>
+        </w:drawing>
+      </w:r>
+    </w:p>
+    <w:p>
+      <w:pPr>
+        <w:rPr>
+          <w:b/>
+          <w:bCs/>
+          <w:sz w:val="40"/>
+          <w:szCs w:val="40"/>
+        </w:rPr>
+      </w:pPr>
+      <w:r>
+        <w:rPr>
+          <w:b/>
+          <w:bCs/>
+          <w:sz w:val="40"/>
+          <w:szCs w:val="40"/>
+        </w:rPr>
+        <w:t>2)</w:t>
+      </w:r>
+      <w:r>
+        <w:rPr>
+          <w:b/>
+          <w:bCs/>
+          <w:sz w:val="40"/>
+          <w:szCs w:val="40"/>
+        </w:rPr>
+        <w:t>Random Forest:</w:t>
+      </w:r>
+    </w:p>
+    <w:p>
+      <w:pPr>
+        <w:rPr>
+          <w:sz w:val="32"/>
+          <w:szCs w:val="32"/>
+        </w:rPr>
+      </w:pPr>
+      <w:r>
+        <w:rPr>
+          <w:sz w:val="32"/>
+          <w:szCs w:val="32"/>
+        </w:rPr>
+        <w:t>With bagging we can reduce variance, but we can reduce variance further with Random Forest</w:t>
+      </w:r>
+      <w:r>
+        <w:rPr>
+          <w:sz w:val="32"/>
+          <w:szCs w:val="32"/>
+        </w:rPr>
+        <w:t>.</w:t>
+      </w:r>
+    </w:p>
+    <w:p>
+      <w:pPr>
+        <w:rPr>
+          <w:sz w:val="32"/>
+          <w:szCs w:val="32"/>
+        </w:rPr>
+      </w:pPr>
+      <w:r>
+        <w:rPr>
+          <w:sz w:val="32"/>
+          <w:szCs w:val="32"/>
+        </w:rPr>
+        <w:t>In bagging for n independent trees each with sigma square the bagged variance is (sigma)2/n. as given below</w:t>
+      </w:r>
+    </w:p>
+    <w:p>
+      <w:pPr>
+        <w:rPr>
+          <w:sz w:val="32"/>
+          <w:szCs w:val="32"/>
+        </w:rPr>
+      </w:pPr>
+      <w:r>
+        <w:rPr>
+          <w:sz w:val="32"/>
+          <w:szCs w:val="32"/>
+        </w:rPr>
+        <w:lastRenderedPageBreak/>
+        <w:drawing>
+          <wp:inline distT="0" distB="0" distL="0" distR="0" wp14:anchorId="37667851" wp14:editId="44E6A15F">
+            <wp:extent cx="5943600" cy="2839720"/>
+            <wp:effectExtent l="0" t="0" r="0" b="0"/>
+            <wp:docPr id="1633199963" name="Picture 1" descr="A graph with numbers and lines&#10;&#10;Description automatically generated"/>
+            <wp:cNvGraphicFramePr>
+              <a:graphicFrameLocks xmlns:a="http://schemas.openxmlformats.org/drawingml/2006/main" noChangeAspect="1"/>
+            </wp:cNvGraphicFramePr>
+            <a:graphic xmlns:a="http://schemas.openxmlformats.org/drawingml/2006/main">
+              <a:graphicData uri="http://schemas.openxmlformats.org/drawingml/2006/picture">
+                <pic:pic xmlns:pic="http://schemas.openxmlformats.org/drawingml/2006/picture">
+                  <pic:nvPicPr>
+                    <pic:cNvPr id="1633199963" name="Picture 1" descr="A graph with numbers and lines&#10;&#10;Description automatically generated"/>
+                    <pic:cNvPicPr/>
+                  </pic:nvPicPr>
+                  <pic:blipFill>
+                    <a:blip r:embed="rId13"/>
+                    <a:stretch>
+                      <a:fillRect/>
+                    </a:stretch>
+                  </pic:blipFill>
+                  <pic:spPr>
+                    <a:xfrm>
+                      <a:off x="0" y="0"/>
+                      <a:ext cx="5943600" cy="2839720"/>
+                    </a:xfrm>
+                    <a:prstGeom prst="rect">
+                      <a:avLst/>
+                    </a:prstGeom>
+                  </pic:spPr>
+                </pic:pic>
+              </a:graphicData>
+            </a:graphic>
+          </wp:inline>
+        </w:drawing>
+      </w:r>
+    </w:p>
+    <w:p>
+      <w:pPr>
+        <w:rPr>
+          <w:sz w:val="32"/>
+          <w:szCs w:val="32"/>
+        </w:rPr>
+      </w:pPr>
+      <w:r>
+        <w:rPr>
+          <w:sz w:val="32"/>
+          <w:szCs w:val="32"/>
+        </w:rPr>
+        <w:t>But it is leads to higher correlated values.</w:t>
+      </w:r>
+    </w:p>
+    <w:p>
+      <w:pPr>
+        <w:rPr>
+          <w:sz w:val="32"/>
+          <w:szCs w:val="32"/>
+        </w:rPr>
+      </w:pPr>
+      <w:r>
+        <w:rPr>
+          <w:sz w:val="32"/>
+          <w:szCs w:val="32"/>
+        </w:rPr>
+        <w:t>That means some trees are identical to each other, so we need to increase randomness of the trees to decrease correlation or de-correlate it.</w:t>
+      </w:r>
+    </w:p>
+    <w:p>
+      <w:pPr>
+        <w:rPr>
+          <w:sz w:val="32"/>
+          <w:szCs w:val="32"/>
+        </w:rPr>
+      </w:pPr>
+      <w:r>
+        <w:rPr>
+          <w:sz w:val="32"/>
+          <w:szCs w:val="32"/>
+        </w:rPr>
+        <w:t>Here we also use random columns/features subset for each tree.</w:t>
+      </w:r>
+    </w:p>
+    <w:p>
+      <w:pPr>
+        <w:rPr>
+          <w:sz w:val="32"/>
+          <w:szCs w:val="32"/>
+        </w:rPr>
+      </w:pPr>
+      <w:proofErr w:type="gramStart"/>
+      <w:r>
+        <w:rPr>
+          <w:sz w:val="32"/>
+          <w:szCs w:val="32"/>
+        </w:rPr>
+        <w:t>Generally</w:t>
+      </w:r>
+      <w:proofErr w:type="gramEnd"/>
+      <w:r>
+        <w:rPr>
+          <w:sz w:val="32"/>
+          <w:szCs w:val="32"/>
+        </w:rPr>
+        <w:t xml:space="preserve"> for other models we use random rows but for this we use random columns and rows both.</w:t>
+      </w:r>
+    </w:p>
+    <w:p>
+      <w:pPr>
+        <w:rPr>
+          <w:sz w:val="32"/>
+          <w:szCs w:val="32"/>
+        </w:rPr>
+      </w:pPr>
+      <w:r>
+        <w:rPr>
+          <w:sz w:val="32"/>
+          <w:szCs w:val="32"/>
+        </w:rPr>
+        <w:drawing>
+          <wp:inline distT="0" distB="0" distL="0" distR="0" wp14:anchorId="3529D30D" wp14:editId="1EB61264">
+            <wp:extent cx="5943600" cy="2840355"/>
+            <wp:effectExtent l="0" t="0" r="0" b="0"/>
+            <wp:docPr id="2063794657" name="Picture 1" descr="A graph of a number of bags&#10;&#10;Description automatically generated"/>
+            <wp:cNvGraphicFramePr>
+              <a:graphicFrameLocks xmlns:a="http://schemas.openxmlformats.org/drawingml/2006/main" noChangeAspect="1"/>
+            </wp:cNvGraphicFramePr>
+            <a:graphic xmlns:a="http://schemas.openxmlformats.org/drawingml/2006/main">
+              <a:graphicData uri="http://schemas.openxmlformats.org/drawingml/2006/picture">
+                <pic:pic xmlns:pic="http://schemas.openxmlformats.org/drawingml/2006/picture">
+                  <pic:nvPicPr>
+                    <pic:cNvPr id="2063794657" name="Picture 1" descr="A graph of a number of bags&#10;&#10;Description automatically generated"/>
+                    <pic:cNvPicPr/>
+                  </pic:nvPicPr>
+                  <pic:blipFill>
+                    <a:blip r:embed="rId14"/>
+                    <a:stretch>
+                      <a:fillRect/>
+                    </a:stretch>
+                  </pic:blipFill>
+                  <pic:spPr>
+                    <a:xfrm>
+                      <a:off x="0" y="0"/>
+                      <a:ext cx="5943600" cy="2840355"/>
+                    </a:xfrm>
+                    <a:prstGeom prst="rect">
+                      <a:avLst/>
+                    </a:prstGeom>
+                  </pic:spPr>
+                </pic:pic>
+              </a:graphicData>
+            </a:graphic>
+          </wp:inline>
+        </w:drawing>
+      </w:r>
+    </w:p>
+    <w:p>
+      <w:pPr>
+        <w:rPr>
+          <w:sz w:val="32"/>
+          <w:szCs w:val="32"/>
+        </w:rPr>
+      </w:pPr>
+      <w:r>
+        <w:rPr>
+          <w:sz w:val="32"/>
+          <w:szCs w:val="32"/>
+        </w:rPr>
+        <w:lastRenderedPageBreak/>
+        <w:drawing>
+          <wp:inline distT="0" distB="0" distL="0" distR="0" wp14:anchorId="409EA86E" wp14:editId="06B94E2A">
+            <wp:extent cx="5943600" cy="2864485"/>
+            <wp:effectExtent l="0" t="0" r="0" b="0"/>
+            <wp:docPr id="1680333809" name="Picture 1" descr="A screenshot of a computer program&#10;&#10;Description automatically generated"/>
+            <wp:cNvGraphicFramePr>
+              <a:graphicFrameLocks xmlns:a="http://schemas.openxmlformats.org/drawingml/2006/main" noChangeAspect="1"/>
+            </wp:cNvGraphicFramePr>
+            <a:graphic xmlns:a="http://schemas.openxmlformats.org/drawingml/2006/main">
+              <a:graphicData uri="http://schemas.openxmlformats.org/drawingml/2006/picture">
+                <pic:pic xmlns:pic="http://schemas.openxmlformats.org/drawingml/2006/picture">
+                  <pic:nvPicPr>
+                    <pic:cNvPr id="1680333809" name="Picture 1" descr="A screenshot of a computer program&#10;&#10;Description automatically generated"/>
+                    <pic:cNvPicPr/>
+                  </pic:nvPicPr>
+                  <pic:blipFill>
+                    <a:blip r:embed="rId15"/>
+                    <a:stretch>
+                      <a:fillRect/>
+                    </a:stretch>
+                  </pic:blipFill>
+                  <pic:spPr>
+                    <a:xfrm>
+                      <a:off x="0" y="0"/>
+                      <a:ext cx="5943600" cy="2864485"/>
+                    </a:xfrm>
+                    <a:prstGeom prst="rect">
+                      <a:avLst/>
+                    </a:prstGeom>
+                  </pic:spPr>
+                </pic:pic>
+              </a:graphicData>
+            </a:graphic>
+          </wp:inline>
+        </w:drawing>
+      </w:r>
+    </w:p>
+    <w:p>
+      <w:pPr>
+        <w:rPr>
+          <w:sz w:val="32"/>
+          <w:szCs w:val="32"/>
+        </w:rPr>
+      </w:pPr>
+    </w:p>
+    <w:p>
+      <w:pPr>
+        <w:rPr>
+          <w:b/>
+          <w:bCs/>
+          <w:sz w:val="40"/>
+          <w:szCs w:val="40"/>
+        </w:rPr>
+      </w:pPr>
+      <w:r>
+        <w:rPr>
+          <w:b/>
+          <w:bCs/>
+          <w:sz w:val="40"/>
+          <w:szCs w:val="40"/>
+        </w:rPr>
+        <w:t>3)</w:t>
+      </w:r>
+      <w:proofErr w:type="spellStart"/>
+      <w:r>
+        <w:rPr>
+          <w:b/>
+          <w:bCs/>
+          <w:sz w:val="40"/>
+          <w:szCs w:val="40"/>
+        </w:rPr>
+        <w:t>ExtraTreesClassifier</w:t>
+      </w:r>
+      <w:proofErr w:type="spellEnd"/>
+      <w:r>
+        <w:rPr>
+          <w:b/>
+          <w:bCs/>
+          <w:sz w:val="40"/>
+          <w:szCs w:val="40"/>
+        </w:rPr>
+        <w:t>:</w:t>
+      </w:r>
+    </w:p>
+    <w:p>
+      <w:pPr>
+        <w:rPr>
+          <w:sz w:val="40"/>
+          <w:szCs w:val="40"/>
+        </w:rPr>
+      </w:pPr>
+      <w:r>
+        <w:rPr>
+          <w:sz w:val="40"/>
+          <w:szCs w:val="40"/>
+        </w:rPr>
+        <w:t>Sometimes random Forest randomness is not enough, we may need extra randomness in creating these trees then we use extra tree classifier.</w:t>
+      </w:r>
+    </w:p>
+    <w:p>
+      <w:pPr>
+        <w:rPr>
+          <w:sz w:val="32"/>
+          <w:szCs w:val="32"/>
+        </w:rPr>
+      </w:pPr>
+      <w:r>
+        <w:rPr>
+          <w:sz w:val="32"/>
+          <w:szCs w:val="32"/>
+        </w:rPr>
+        <w:drawing>
+          <wp:inline distT="0" distB="0" distL="0" distR="0" wp14:anchorId="1DA697BF" wp14:editId="385DA54E">
+            <wp:extent cx="5943600" cy="1539240"/>
+            <wp:effectExtent l="0" t="0" r="0" b="3810"/>
+            <wp:docPr id="900275058" name="Picture 1" descr="A white background with black text&#10;&#10;Description automatically generated"/>
+            <wp:cNvGraphicFramePr>
+              <a:graphicFrameLocks xmlns:a="http://schemas.openxmlformats.org/drawingml/2006/main" noChangeAspect="1"/>
+            </wp:cNvGraphicFramePr>
+            <a:graphic xmlns:a="http://schemas.openxmlformats.org/drawingml/2006/main">
+              <a:graphicData uri="http://schemas.openxmlformats.org/drawingml/2006/picture">
+                <pic:pic xmlns:pic="http://schemas.openxmlformats.org/drawingml/2006/picture">
+                  <pic:nvPicPr>
+                    <pic:cNvPr id="900275058" name="Picture 1" descr="A white background with black text&#10;&#10;Description automatically generated"/>
+                    <pic:cNvPicPr/>
+                  </pic:nvPicPr>
+                  <pic:blipFill>
+                    <a:blip r:embed="rId16"/>
+                    <a:stretch>
+                      <a:fillRect/>
+                    </a:stretch>
+                  </pic:blipFill>
+                  <pic:spPr>
+                    <a:xfrm>
+                      <a:off x="0" y="0"/>
+                      <a:ext cx="5943600" cy="1539240"/>
+                    </a:xfrm>
+                    <a:prstGeom prst="rect">
+                      <a:avLst/>
+                    </a:prstGeom>
+                  </pic:spPr>
+                </pic:pic>
+              </a:graphicData>
+            </a:graphic>
+          </wp:inline>
+        </w:drawing>
+      </w:r>
+    </w:p>
+    <w:p>
+      <w:pPr>
+        <w:rPr>
+          <w:sz w:val="32"/>
+          <w:szCs w:val="32"/>
+        </w:rPr>
+      </w:pPr>
+      <w:r>
+        <w:rPr>
+          <w:sz w:val="32"/>
+          <w:szCs w:val="32"/>
+        </w:rPr>
+        <w:t xml:space="preserve">We </w:t>
+      </w:r>
+      <w:proofErr w:type="gramStart"/>
+      <w:r>
+        <w:rPr>
+          <w:sz w:val="32"/>
+          <w:szCs w:val="32"/>
+        </w:rPr>
+        <w:t>choose greedily</w:t>
+      </w:r>
+      <w:proofErr w:type="gramEnd"/>
+      <w:r>
+        <w:rPr>
+          <w:sz w:val="32"/>
+          <w:szCs w:val="32"/>
+        </w:rPr>
+        <w:t xml:space="preserve"> splits in Decision trees, but here we split trees randomly and create trees randomly.</w:t>
+      </w:r>
+    </w:p>
+    <w:p>
+      <w:pPr>
+        <w:rPr>
+          <w:sz w:val="32"/>
+          <w:szCs w:val="32"/>
+        </w:rPr>
+      </w:pPr>
+      <w:r>
+        <w:rPr>
+          <w:sz w:val="32"/>
+          <w:szCs w:val="32"/>
+        </w:rPr>
+        <w:lastRenderedPageBreak/>
+        <w:drawing>
+          <wp:inline distT="0" distB="0" distL="0" distR="0" wp14:anchorId="6C694044" wp14:editId="4F4A136B">
+            <wp:extent cx="5943600" cy="2966085"/>
+            <wp:effectExtent l="0" t="0" r="0" b="5715"/>
+            <wp:docPr id="1682070940" name="Picture 1"/>
+            <wp:cNvGraphicFramePr>
+              <a:graphicFrameLocks xmlns:a="http://schemas.openxmlformats.org/drawingml/2006/main" noChangeAspect="1"/>
+            </wp:cNvGraphicFramePr>
+            <a:graphic xmlns:a="http://schemas.openxmlformats.org/drawingml/2006/main">
+              <a:graphicData uri="http://schemas.openxmlformats.org/drawingml/2006/picture">
+                <pic:pic xmlns:pic="http://schemas.openxmlformats.org/drawingml/2006/picture">
+                  <pic:nvPicPr>
+                    <pic:cNvPr id="1682070940" name=""/>
+                    <pic:cNvPicPr/>
+                  </pic:nvPicPr>
+                  <pic:blipFill>
+                    <a:blip r:embed="rId17"/>
+                    <a:stretch>
+                      <a:fillRect/>
+                    </a:stretch>
+                  </pic:blipFill>
+                  <pic:spPr>
+                    <a:xfrm>
+                      <a:off x="0" y="0"/>
+                      <a:ext cx="5943600" cy="2966085"/>
+                    </a:xfrm>
+                    <a:prstGeom prst="rect">
+                      <a:avLst/>
+                    </a:prstGeom>
+                  </pic:spPr>
+                </pic:pic>
+              </a:graphicData>
+            </a:graphic>
+          </wp:inline>
+        </w:drawing>
+      </w:r>
+    </w:p>
+    <w:p>
+      <w:pPr>
+        <w:rPr>
+          <w:sz w:val="32"/>
+          <w:szCs w:val="32"/>
+        </w:rPr>
+      </w:pPr>
+    </w:p>
+    <w:p>
+      <w:pPr>
+        <w:rPr>
+          <w:sz w:val="32"/>
+          <w:szCs w:val="32"/>
+        </w:rPr>
+      </w:pPr>
+    </w:p>
+    <w:p>
+      <w:pPr>
+        <w:rPr>
+          <w:sz w:val="32"/>
+          <w:szCs w:val="32"/>
+        </w:rPr>
+      </w:pPr>
+    </w:p>
+    <w:p>
+      <w:pPr>
+        <w:rPr>
+          <w:sz w:val="32"/>
+          <w:szCs w:val="32"/>
+        </w:rPr>
+      </w:pPr>
+    </w:p>
+    <w:p>
+      <w:pPr>
+        <w:rPr>
+          <w:sz w:val="32"/>
+          <w:szCs w:val="32"/>
+        </w:rPr>
+      </w:pPr>
+    </w:p>
+    <w:p>
+      <w:pPr>
+        <w:rPr>
+          <w:sz w:val="32"/>
+          <w:szCs w:val="32"/>
+        </w:rPr>
+      </w:pPr>
+    </w:p>
+    <w:p>
+      <w:pPr>
+        <w:rPr>
+          <w:sz w:val="32"/>
+          <w:szCs w:val="32"/>
+        </w:rPr>
+      </w:pPr>
+    </w:p>
+    <w:p>
+      <w:pPr>
+        <w:rPr>
+          <w:sz w:val="32"/>
+          <w:szCs w:val="32"/>
+        </w:rPr>
+      </w:pPr>
+    </w:p>
+    <w:p>
+      <w:pPr>
+        <w:rPr>
+          <w:b/>
+          <w:bCs/>
+          <w:sz w:val="36"/>
+          <w:szCs w:val="36"/>
+        </w:rPr>
+      </w:pPr>
+    </w:p>
+    <w:p>
+      <w:pPr>
+        <w:rPr>
+          <w:b/>
+          <w:bCs/>
+          <w:sz w:val="40"/>
+          <w:szCs w:val="40"/>
+        </w:rPr>
+      </w:pPr>
+    </w:p>
+    <w:p>
+      <w:pPr>
+        <w:rPr>
+          <w:b/>
+          <w:bCs/>
+          <w:sz w:val="40"/>
+          <w:szCs w:val="40"/>
+        </w:rPr>
+      </w:pPr>
+    </w:p>
+    <w:p/>
+    <w:p>
+      <w:pPr>
+        <w:pStyle w:val="NormalWeb"/>
+        <w:shd w:val="clear" w:color="auto" w:fill="FFFFFF"/>
+        <w:spacing w:before="0" w:beforeAutospacing="0"/>
+        <w:rPr>
+          <w:color w:val="1F1F1F"/>
+          <w:sz w:val="36"/>
+          <w:szCs w:val="36"/>
+        </w:rPr>
+      </w:pPr>
+    </w:p>
+    <w:p>
+      <w:pPr>
+        <w:pStyle w:val="NormalWeb"/>
+        <w:spacing w:before="0" w:beforeAutospacing="0" w:after="0" w:afterAutospacing="0"/>
+      </w:pPr>
+    </w:p>
+    <w:p>
+      <w:r>
+        <w:rPr>
+          <w:rFonts w:ascii="Helvetica" w:hAnsi="Helvetica" w:cs="Helvetica"/>
+          <w:color w:val="1F1F1F"/>
+          <w:sz w:val="21"/>
+          <w:szCs w:val="21"/>
+          <w:shd w:val="clear" w:color="auto" w:fill="FFFFFF"/>
+        </w:rPr>
+        <w:lastRenderedPageBreak/>
+        <w:br/>
       </w:r>
     </w:p>
     <w:p>
@@ -4012,6 +7046,566 @@
     </w:lvl>
   </w:abstractNum>
   <w:abstractNum w:abstractNumId="1" w15:restartNumberingAfterBreak="0">
+    <w:nsid w:val="03632BF3"/>
+    <w:multiLevelType w:val="multilevel"/>
+    <w:tmpl w:val="7B282A48"/>
+    <w:lvl w:ilvl="0">
+      <w:start w:val="1"/>
+      <w:numFmt w:val="bullet"/>
+      <w:lvlText w:val=""/>
+      <w:lvlJc w:val="left"/>
+      <w:pPr>
+        <w:tabs>
+          <w:tab w:val="num" w:pos="720"/>
+        </w:tabs>
+        <w:ind w:left="720" w:hanging="360"/>
+      </w:pPr>
+      <w:rPr>
+        <w:rFonts w:ascii="Symbol" w:hAnsi="Symbol" w:hint="default"/>
+        <w:sz w:val="20"/>
+      </w:rPr>
+    </w:lvl>
+    <w:lvl w:ilvl="1" w:tentative="1">
+      <w:start w:val="1"/>
+      <w:numFmt w:val="bullet"/>
+      <w:lvlText w:val="o"/>
+      <w:lvlJc w:val="left"/>
+      <w:pPr>
+        <w:tabs>
+          <w:tab w:val="num" w:pos="1440"/>
+        </w:tabs>
+        <w:ind w:left="1440" w:hanging="360"/>
+      </w:pPr>
+      <w:rPr>
+        <w:rFonts w:ascii="Courier New" w:hAnsi="Courier New" w:hint="default"/>
+        <w:sz w:val="20"/>
+      </w:rPr>
+    </w:lvl>
+    <w:lvl w:ilvl="2" w:tentative="1">
+      <w:start w:val="1"/>
+      <w:numFmt w:val="bullet"/>
+      <w:lvlText w:val=""/>
+      <w:lvlJc w:val="left"/>
+      <w:pPr>
+        <w:tabs>
+          <w:tab w:val="num" w:pos="2160"/>
+        </w:tabs>
+        <w:ind w:left="2160" w:hanging="360"/>
+      </w:pPr>
+      <w:rPr>
+        <w:rFonts w:ascii="Wingdings" w:hAnsi="Wingdings" w:hint="default"/>
+        <w:sz w:val="20"/>
+      </w:rPr>
+    </w:lvl>
+    <w:lvl w:ilvl="3" w:tentative="1">
+      <w:start w:val="1"/>
+      <w:numFmt w:val="bullet"/>
+      <w:lvlText w:val=""/>
+      <w:lvlJc w:val="left"/>
+      <w:pPr>
+        <w:tabs>
+          <w:tab w:val="num" w:pos="2880"/>
+        </w:tabs>
+        <w:ind w:left="2880" w:hanging="360"/>
+      </w:pPr>
+      <w:rPr>
+        <w:rFonts w:ascii="Wingdings" w:hAnsi="Wingdings" w:hint="default"/>
+        <w:sz w:val="20"/>
+      </w:rPr>
+    </w:lvl>
+    <w:lvl w:ilvl="4" w:tentative="1">
+      <w:start w:val="1"/>
+      <w:numFmt w:val="bullet"/>
+      <w:lvlText w:val=""/>
+      <w:lvlJc w:val="left"/>
+      <w:pPr>
+        <w:tabs>
+          <w:tab w:val="num" w:pos="3600"/>
+        </w:tabs>
+        <w:ind w:left="3600" w:hanging="360"/>
+      </w:pPr>
+      <w:rPr>
+        <w:rFonts w:ascii="Wingdings" w:hAnsi="Wingdings" w:hint="default"/>
+        <w:sz w:val="20"/>
+      </w:rPr>
+    </w:lvl>
+    <w:lvl w:ilvl="5" w:tentative="1">
+      <w:start w:val="1"/>
+      <w:numFmt w:val="bullet"/>
+      <w:lvlText w:val=""/>
+      <w:lvlJc w:val="left"/>
+      <w:pPr>
+        <w:tabs>
+          <w:tab w:val="num" w:pos="4320"/>
+        </w:tabs>
+        <w:ind w:left="4320" w:hanging="360"/>
+      </w:pPr>
+      <w:rPr>
+        <w:rFonts w:ascii="Wingdings" w:hAnsi="Wingdings" w:hint="default"/>
+        <w:sz w:val="20"/>
+      </w:rPr>
+    </w:lvl>
+    <w:lvl w:ilvl="6" w:tentative="1">
+      <w:start w:val="1"/>
+      <w:numFmt w:val="bullet"/>
+      <w:lvlText w:val=""/>
+      <w:lvlJc w:val="left"/>
+      <w:pPr>
+        <w:tabs>
+          <w:tab w:val="num" w:pos="5040"/>
+        </w:tabs>
+        <w:ind w:left="5040" w:hanging="360"/>
+      </w:pPr>
+      <w:rPr>
+        <w:rFonts w:ascii="Wingdings" w:hAnsi="Wingdings" w:hint="default"/>
+        <w:sz w:val="20"/>
+      </w:rPr>
+    </w:lvl>
+    <w:lvl w:ilvl="7" w:tentative="1">
+      <w:start w:val="1"/>
+      <w:numFmt w:val="bullet"/>
+      <w:lvlText w:val=""/>
+      <w:lvlJc w:val="left"/>
+      <w:pPr>
+        <w:tabs>
+          <w:tab w:val="num" w:pos="5760"/>
+        </w:tabs>
+        <w:ind w:left="5760" w:hanging="360"/>
+      </w:pPr>
+      <w:rPr>
+        <w:rFonts w:ascii="Wingdings" w:hAnsi="Wingdings" w:hint="default"/>
+        <w:sz w:val="20"/>
+      </w:rPr>
+    </w:lvl>
+    <w:lvl w:ilvl="8" w:tentative="1">
+      <w:start w:val="1"/>
+      <w:numFmt w:val="bullet"/>
+      <w:lvlText w:val=""/>
+      <w:lvlJc w:val="left"/>
+      <w:pPr>
+        <w:tabs>
+          <w:tab w:val="num" w:pos="6480"/>
+        </w:tabs>
+        <w:ind w:left="6480" w:hanging="360"/>
+      </w:pPr>
+      <w:rPr>
+        <w:rFonts w:ascii="Wingdings" w:hAnsi="Wingdings" w:hint="default"/>
+        <w:sz w:val="20"/>
+      </w:rPr>
+    </w:lvl>
+  </w:abstractNum>
+  <w:abstractNum w:abstractNumId="2" w15:restartNumberingAfterBreak="0">
+    <w:nsid w:val="118B2D21"/>
+    <w:multiLevelType w:val="multilevel"/>
+    <w:tmpl w:val="FD4CEE86"/>
+    <w:lvl w:ilvl="0">
+      <w:start w:val="1"/>
+      <w:numFmt w:val="bullet"/>
+      <w:lvlText w:val=""/>
+      <w:lvlJc w:val="left"/>
+      <w:pPr>
+        <w:tabs>
+          <w:tab w:val="num" w:pos="720"/>
+        </w:tabs>
+        <w:ind w:left="720" w:hanging="360"/>
+      </w:pPr>
+      <w:rPr>
+        <w:rFonts w:ascii="Symbol" w:hAnsi="Symbol" w:hint="default"/>
+        <w:sz w:val="20"/>
+      </w:rPr>
+    </w:lvl>
+    <w:lvl w:ilvl="1" w:tentative="1">
+      <w:start w:val="1"/>
+      <w:numFmt w:val="bullet"/>
+      <w:lvlText w:val=""/>
+      <w:lvlJc w:val="left"/>
+      <w:pPr>
+        <w:tabs>
+          <w:tab w:val="num" w:pos="1440"/>
+        </w:tabs>
+        <w:ind w:left="1440" w:hanging="360"/>
+      </w:pPr>
+      <w:rPr>
+        <w:rFonts w:ascii="Symbol" w:hAnsi="Symbol" w:hint="default"/>
+        <w:sz w:val="20"/>
+      </w:rPr>
+    </w:lvl>
+    <w:lvl w:ilvl="2" w:tentative="1">
+      <w:start w:val="1"/>
+      <w:numFmt w:val="bullet"/>
+      <w:lvlText w:val=""/>
+      <w:lvlJc w:val="left"/>
+      <w:pPr>
+        <w:tabs>
+          <w:tab w:val="num" w:pos="2160"/>
+        </w:tabs>
+        <w:ind w:left="2160" w:hanging="360"/>
+      </w:pPr>
+      <w:rPr>
+        <w:rFonts w:ascii="Symbol" w:hAnsi="Symbol" w:hint="default"/>
+        <w:sz w:val="20"/>
+      </w:rPr>
+    </w:lvl>
+    <w:lvl w:ilvl="3" w:tentative="1">
+      <w:start w:val="1"/>
+      <w:numFmt w:val="bullet"/>
+      <w:lvlText w:val=""/>
+      <w:lvlJc w:val="left"/>
+      <w:pPr>
+        <w:tabs>
+          <w:tab w:val="num" w:pos="2880"/>
+        </w:tabs>
+        <w:ind w:left="2880" w:hanging="360"/>
+      </w:pPr>
+      <w:rPr>
+        <w:rFonts w:ascii="Symbol" w:hAnsi="Symbol" w:hint="default"/>
+        <w:sz w:val="20"/>
+      </w:rPr>
+    </w:lvl>
+    <w:lvl w:ilvl="4" w:tentative="1">
+      <w:start w:val="1"/>
+      <w:numFmt w:val="bullet"/>
+      <w:lvlText w:val=""/>
+      <w:lvlJc w:val="left"/>
+      <w:pPr>
+        <w:tabs>
+          <w:tab w:val="num" w:pos="3600"/>
+        </w:tabs>
+        <w:ind w:left="3600" w:hanging="360"/>
+      </w:pPr>
+      <w:rPr>
+        <w:rFonts w:ascii="Symbol" w:hAnsi="Symbol" w:hint="default"/>
+        <w:sz w:val="20"/>
+      </w:rPr>
+    </w:lvl>
+    <w:lvl w:ilvl="5" w:tentative="1">
+      <w:start w:val="1"/>
+      <w:numFmt w:val="bullet"/>
+      <w:lvlText w:val=""/>
+      <w:lvlJc w:val="left"/>
+      <w:pPr>
+        <w:tabs>
+          <w:tab w:val="num" w:pos="4320"/>
+        </w:tabs>
+        <w:ind w:left="4320" w:hanging="360"/>
+      </w:pPr>
+      <w:rPr>
+        <w:rFonts w:ascii="Symbol" w:hAnsi="Symbol" w:hint="default"/>
+        <w:sz w:val="20"/>
+      </w:rPr>
+    </w:lvl>
+    <w:lvl w:ilvl="6" w:tentative="1">
+      <w:start w:val="1"/>
+      <w:numFmt w:val="bullet"/>
+      <w:lvlText w:val=""/>
+      <w:lvlJc w:val="left"/>
+      <w:pPr>
+        <w:tabs>
+          <w:tab w:val="num" w:pos="5040"/>
+        </w:tabs>
+        <w:ind w:left="5040" w:hanging="360"/>
+      </w:pPr>
+      <w:rPr>
+        <w:rFonts w:ascii="Symbol" w:hAnsi="Symbol" w:hint="default"/>
+        <w:sz w:val="20"/>
+      </w:rPr>
+    </w:lvl>
+    <w:lvl w:ilvl="7" w:tentative="1">
+      <w:start w:val="1"/>
+      <w:numFmt w:val="bullet"/>
+      <w:lvlText w:val=""/>
+      <w:lvlJc w:val="left"/>
+      <w:pPr>
+        <w:tabs>
+          <w:tab w:val="num" w:pos="5760"/>
+        </w:tabs>
+        <w:ind w:left="5760" w:hanging="360"/>
+      </w:pPr>
+      <w:rPr>
+        <w:rFonts w:ascii="Symbol" w:hAnsi="Symbol" w:hint="default"/>
+        <w:sz w:val="20"/>
+      </w:rPr>
+    </w:lvl>
+    <w:lvl w:ilvl="8" w:tentative="1">
+      <w:start w:val="1"/>
+      <w:numFmt w:val="bullet"/>
+      <w:lvlText w:val=""/>
+      <w:lvlJc w:val="left"/>
+      <w:pPr>
+        <w:tabs>
+          <w:tab w:val="num" w:pos="6480"/>
+        </w:tabs>
+        <w:ind w:left="6480" w:hanging="360"/>
+      </w:pPr>
+      <w:rPr>
+        <w:rFonts w:ascii="Symbol" w:hAnsi="Symbol" w:hint="default"/>
+        <w:sz w:val="20"/>
+      </w:rPr>
+    </w:lvl>
+  </w:abstractNum>
+  <w:abstractNum w:abstractNumId="3" w15:restartNumberingAfterBreak="0">
+    <w:nsid w:val="17D87A02"/>
+    <w:multiLevelType w:val="multilevel"/>
+    <w:tmpl w:val="E5CAF2C0"/>
+    <w:lvl w:ilvl="0">
+      <w:start w:val="1"/>
+      <w:numFmt w:val="bullet"/>
+      <w:lvlText w:val=""/>
+      <w:lvlJc w:val="left"/>
+      <w:pPr>
+        <w:tabs>
+          <w:tab w:val="num" w:pos="720"/>
+        </w:tabs>
+        <w:ind w:left="720" w:hanging="360"/>
+      </w:pPr>
+      <w:rPr>
+        <w:rFonts w:ascii="Symbol" w:hAnsi="Symbol" w:hint="default"/>
+        <w:sz w:val="20"/>
+      </w:rPr>
+    </w:lvl>
+    <w:lvl w:ilvl="1" w:tentative="1">
+      <w:start w:val="1"/>
+      <w:numFmt w:val="bullet"/>
+      <w:lvlText w:val=""/>
+      <w:lvlJc w:val="left"/>
+      <w:pPr>
+        <w:tabs>
+          <w:tab w:val="num" w:pos="1440"/>
+        </w:tabs>
+        <w:ind w:left="1440" w:hanging="360"/>
+      </w:pPr>
+      <w:rPr>
+        <w:rFonts w:ascii="Symbol" w:hAnsi="Symbol" w:hint="default"/>
+        <w:sz w:val="20"/>
+      </w:rPr>
+    </w:lvl>
+    <w:lvl w:ilvl="2" w:tentative="1">
+      <w:start w:val="1"/>
+      <w:numFmt w:val="bullet"/>
+      <w:lvlText w:val=""/>
+      <w:lvlJc w:val="left"/>
+      <w:pPr>
+        <w:tabs>
+          <w:tab w:val="num" w:pos="2160"/>
+        </w:tabs>
+        <w:ind w:left="2160" w:hanging="360"/>
+      </w:pPr>
+      <w:rPr>
+        <w:rFonts w:ascii="Symbol" w:hAnsi="Symbol" w:hint="default"/>
+        <w:sz w:val="20"/>
+      </w:rPr>
+    </w:lvl>
+    <w:lvl w:ilvl="3" w:tentative="1">
+      <w:start w:val="1"/>
+      <w:numFmt w:val="bullet"/>
+      <w:lvlText w:val=""/>
+      <w:lvlJc w:val="left"/>
+      <w:pPr>
+        <w:tabs>
+          <w:tab w:val="num" w:pos="2880"/>
+        </w:tabs>
+        <w:ind w:left="2880" w:hanging="360"/>
+      </w:pPr>
+      <w:rPr>
+        <w:rFonts w:ascii="Symbol" w:hAnsi="Symbol" w:hint="default"/>
+        <w:sz w:val="20"/>
+      </w:rPr>
+    </w:lvl>
+    <w:lvl w:ilvl="4" w:tentative="1">
+      <w:start w:val="1"/>
+      <w:numFmt w:val="bullet"/>
+      <w:lvlText w:val=""/>
+      <w:lvlJc w:val="left"/>
+      <w:pPr>
+        <w:tabs>
+          <w:tab w:val="num" w:pos="3600"/>
+        </w:tabs>
+        <w:ind w:left="3600" w:hanging="360"/>
+      </w:pPr>
+      <w:rPr>
+        <w:rFonts w:ascii="Symbol" w:hAnsi="Symbol" w:hint="default"/>
+        <w:sz w:val="20"/>
+      </w:rPr>
+    </w:lvl>
+    <w:lvl w:ilvl="5" w:tentative="1">
+      <w:start w:val="1"/>
+      <w:numFmt w:val="bullet"/>
+      <w:lvlText w:val=""/>
+      <w:lvlJc w:val="left"/>
+      <w:pPr>
+        <w:tabs>
+          <w:tab w:val="num" w:pos="4320"/>
+        </w:tabs>
+        <w:ind w:left="4320" w:hanging="360"/>
+      </w:pPr>
+      <w:rPr>
+        <w:rFonts w:ascii="Symbol" w:hAnsi="Symbol" w:hint="default"/>
+        <w:sz w:val="20"/>
+      </w:rPr>
+    </w:lvl>
+    <w:lvl w:ilvl="6" w:tentative="1">
+      <w:start w:val="1"/>
+      <w:numFmt w:val="bullet"/>
+      <w:lvlText w:val=""/>
+      <w:lvlJc w:val="left"/>
+      <w:pPr>
+        <w:tabs>
+          <w:tab w:val="num" w:pos="5040"/>
+        </w:tabs>
+        <w:ind w:left="5040" w:hanging="360"/>
+      </w:pPr>
+      <w:rPr>
+        <w:rFonts w:ascii="Symbol" w:hAnsi="Symbol" w:hint="default"/>
+        <w:sz w:val="20"/>
+      </w:rPr>
+    </w:lvl>
+    <w:lvl w:ilvl="7" w:tentative="1">
+      <w:start w:val="1"/>
+      <w:numFmt w:val="bullet"/>
+      <w:lvlText w:val=""/>
+      <w:lvlJc w:val="left"/>
+      <w:pPr>
+        <w:tabs>
+          <w:tab w:val="num" w:pos="5760"/>
+        </w:tabs>
+        <w:ind w:left="5760" w:hanging="360"/>
+      </w:pPr>
+      <w:rPr>
+        <w:rFonts w:ascii="Symbol" w:hAnsi="Symbol" w:hint="default"/>
+        <w:sz w:val="20"/>
+      </w:rPr>
+    </w:lvl>
+    <w:lvl w:ilvl="8" w:tentative="1">
+      <w:start w:val="1"/>
+      <w:numFmt w:val="bullet"/>
+      <w:lvlText w:val=""/>
+      <w:lvlJc w:val="left"/>
+      <w:pPr>
+        <w:tabs>
+          <w:tab w:val="num" w:pos="6480"/>
+        </w:tabs>
+        <w:ind w:left="6480" w:hanging="360"/>
+      </w:pPr>
+      <w:rPr>
+        <w:rFonts w:ascii="Symbol" w:hAnsi="Symbol" w:hint="default"/>
+        <w:sz w:val="20"/>
+      </w:rPr>
+    </w:lvl>
+  </w:abstractNum>
+  <w:abstractNum w:abstractNumId="4" w15:restartNumberingAfterBreak="0">
+    <w:nsid w:val="1C1C043E"/>
+    <w:multiLevelType w:val="multilevel"/>
+    <w:tmpl w:val="00F62CC2"/>
+    <w:lvl w:ilvl="0">
+      <w:start w:val="1"/>
+      <w:numFmt w:val="decimal"/>
+      <w:lvlText w:val="%1."/>
+      <w:lvlJc w:val="left"/>
+      <w:pPr>
+        <w:tabs>
+          <w:tab w:val="num" w:pos="720"/>
+        </w:tabs>
+        <w:ind w:left="720" w:hanging="360"/>
+      </w:pPr>
+    </w:lvl>
+    <w:lvl w:ilvl="1" w:tentative="1">
+      <w:start w:val="1"/>
+      <w:numFmt w:val="decimal"/>
+      <w:lvlText w:val="%2."/>
+      <w:lvlJc w:val="left"/>
+      <w:pPr>
+        <w:tabs>
+          <w:tab w:val="num" w:pos="1440"/>
+        </w:tabs>
+        <w:ind w:left="1440" w:hanging="360"/>
+      </w:pPr>
+    </w:lvl>
+    <w:lvl w:ilvl="2" w:tentative="1">
+      <w:start w:val="1"/>
+      <w:numFmt w:val="decimal"/>
+      <w:lvlText w:val="%3."/>
+      <w:lvlJc w:val="left"/>
+      <w:pPr>
+        <w:tabs>
+          <w:tab w:val="num" w:pos="2160"/>
+        </w:tabs>
+        <w:ind w:left="2160" w:hanging="360"/>
+      </w:pPr>
+    </w:lvl>
+    <w:lvl w:ilvl="3" w:tentative="1">
+      <w:start w:val="1"/>
+      <w:numFmt w:val="decimal"/>
+      <w:lvlText w:val="%4."/>
+      <w:lvlJc w:val="left"/>
+      <w:pPr>
+        <w:tabs>
+          <w:tab w:val="num" w:pos="2880"/>
+        </w:tabs>
+        <w:ind w:left="2880" w:hanging="360"/>
+      </w:pPr>
+    </w:lvl>
+    <w:lvl w:ilvl="4" w:tentative="1">
+      <w:start w:val="1"/>
+      <w:numFmt w:val="decimal"/>
+      <w:lvlText w:val="%5."/>
+      <w:lvlJc w:val="left"/>
+      <w:pPr>
+        <w:tabs>
+          <w:tab w:val="num" w:pos="3600"/>
+        </w:tabs>
+        <w:ind w:left="3600" w:hanging="360"/>
+      </w:pPr>
+    </w:lvl>
+    <w:lvl w:ilvl="5" w:tentative="1">
+      <w:start w:val="1"/>
+      <w:numFmt w:val="decimal"/>
+      <w:lvlText w:val="%6."/>
+      <w:lvlJc w:val="left"/>
+      <w:pPr>
+        <w:tabs>
+          <w:tab w:val="num" w:pos="4320"/>
+        </w:tabs>
+        <w:ind w:left="4320" w:hanging="360"/>
+      </w:pPr>
+    </w:lvl>
+    <w:lvl w:ilvl="6" w:tentative="1">
+      <w:start w:val="1"/>
+      <w:numFmt w:val="decimal"/>
+      <w:lvlText w:val="%7."/>
+      <w:lvlJc w:val="left"/>
+      <w:pPr>
+        <w:tabs>
+          <w:tab w:val="num" w:pos="5040"/>
+        </w:tabs>
+        <w:ind w:left="5040" w:hanging="360"/>
+      </w:pPr>
+    </w:lvl>
+    <w:lvl w:ilvl="7" w:tentative="1">
+      <w:start w:val="1"/>
+      <w:numFmt w:val="decimal"/>
+      <w:lvlText w:val="%8."/>
+      <w:lvlJc w:val="left"/>
+      <w:pPr>
+        <w:tabs>
+          <w:tab w:val="num" w:pos="5760"/>
+        </w:tabs>
+        <w:ind w:left="5760" w:hanging="360"/>
+      </w:pPr>
+    </w:lvl>
+    <w:lvl w:ilvl="8" w:tentative="1">
+      <w:start w:val="1"/>
+      <w:numFmt w:val="decimal"/>
+      <w:lvlText w:val="%9."/>
+      <w:lvlJc w:val="left"/>
+      <w:pPr>
+        <w:tabs>
+          <w:tab w:val="num" w:pos="6480"/>
+        </w:tabs>
+        <w:ind w:left="6480" w:hanging="360"/>
+      </w:pPr>
+    </w:lvl>
+  </w:abstractNum>
+  <w:abstractNum w:abstractNumId="5" w15:restartNumberingAfterBreak="0">
     <w:nsid w:val="2A3D0FE7"/>
     <w:multiLevelType w:val="multilevel"/>
     <w:tmpl w:val="8F70401C"/>
@@ -4160,7 +7754,7 @@
       </w:rPr>
     </w:lvl>
   </w:abstractNum>
-  <w:abstractNum w:abstractNumId="2" w15:restartNumberingAfterBreak="0">
+  <w:abstractNum w:abstractNumId="6" w15:restartNumberingAfterBreak="0">
     <w:nsid w:val="3A4C2706"/>
     <w:multiLevelType w:val="multilevel"/>
     <w:tmpl w:val="8ED0531A"/>
@@ -4273,7 +7867,7 @@
       </w:pPr>
     </w:lvl>
   </w:abstractNum>
-  <w:abstractNum w:abstractNumId="3" w15:restartNumberingAfterBreak="0">
+  <w:abstractNum w:abstractNumId="7" w15:restartNumberingAfterBreak="0">
     <w:nsid w:val="3C6113FE"/>
     <w:multiLevelType w:val="multilevel"/>
     <w:tmpl w:val="5B50880A"/>
@@ -4422,7 +8016,7 @@
       </w:rPr>
     </w:lvl>
   </w:abstractNum>
-  <w:abstractNum w:abstractNumId="4" w15:restartNumberingAfterBreak="0">
+  <w:abstractNum w:abstractNumId="8" w15:restartNumberingAfterBreak="0">
     <w:nsid w:val="411E5CDD"/>
     <w:multiLevelType w:val="hybridMultilevel"/>
     <w:tmpl w:val="AEF22A7E"/>
@@ -4535,7 +8129,7 @@
       </w:rPr>
     </w:lvl>
   </w:abstractNum>
-  <w:abstractNum w:abstractNumId="5" w15:restartNumberingAfterBreak="0">
+  <w:abstractNum w:abstractNumId="9" w15:restartNumberingAfterBreak="0">
     <w:nsid w:val="47E73888"/>
     <w:multiLevelType w:val="hybridMultilevel"/>
     <w:tmpl w:val="BF14F0A2"/>
@@ -4647,7 +8241,7 @@
       </w:rPr>
     </w:lvl>
   </w:abstractNum>
-  <w:abstractNum w:abstractNumId="6" w15:restartNumberingAfterBreak="0">
+  <w:abstractNum w:abstractNumId="10" w15:restartNumberingAfterBreak="0">
     <w:nsid w:val="511732B2"/>
     <w:multiLevelType w:val="multilevel"/>
     <w:tmpl w:val="4B542340"/>
@@ -4764,7 +8358,7 @@
       </w:pPr>
     </w:lvl>
   </w:abstractNum>
-  <w:abstractNum w:abstractNumId="7" w15:restartNumberingAfterBreak="0">
+  <w:abstractNum w:abstractNumId="11" w15:restartNumberingAfterBreak="0">
     <w:nsid w:val="523328EC"/>
     <w:multiLevelType w:val="multilevel"/>
     <w:tmpl w:val="29AAADC0"/>
@@ -4877,7 +8471,96 @@
       </w:pPr>
     </w:lvl>
   </w:abstractNum>
-  <w:abstractNum w:abstractNumId="8" w15:restartNumberingAfterBreak="0">
+  <w:abstractNum w:abstractNumId="12" w15:restartNumberingAfterBreak="0">
+    <w:nsid w:val="57471186"/>
+    <w:multiLevelType w:val="hybridMultilevel"/>
+    <w:tmpl w:val="91B2DCF6"/>
+    <w:lvl w:ilvl="0" w:tplc="04090011">
+      <w:start w:val="1"/>
+      <w:numFmt w:val="decimal"/>
+      <w:lvlText w:val="%1)"/>
+      <w:lvlJc w:val="left"/>
+      <w:pPr>
+        <w:ind w:left="720" w:hanging="360"/>
+      </w:pPr>
+      <w:rPr>
+        <w:rFonts w:hint="default"/>
+      </w:rPr>
+    </w:lvl>
+    <w:lvl w:ilvl="1" w:tplc="04090019" w:tentative="1">
+      <w:start w:val="1"/>
+      <w:numFmt w:val="lowerLetter"/>
+      <w:lvlText w:val="%2."/>
+      <w:lvlJc w:val="left"/>
+      <w:pPr>
+        <w:ind w:left="1440" w:hanging="360"/>
+      </w:pPr>
+    </w:lvl>
+    <w:lvl w:ilvl="2" w:tplc="0409001B" w:tentative="1">
+      <w:start w:val="1"/>
+      <w:numFmt w:val="lowerRoman"/>
+      <w:lvlText w:val="%3."/>
+      <w:lvlJc w:val="right"/>
+      <w:pPr>
+        <w:ind w:left="2160" w:hanging="180"/>
+      </w:pPr>
+    </w:lvl>
+    <w:lvl w:ilvl="3" w:tplc="0409000F" w:tentative="1">
+      <w:start w:val="1"/>
+      <w:numFmt w:val="decimal"/>
+      <w:lvlText w:val="%4."/>
+      <w:lvlJc w:val="left"/>
+      <w:pPr>
+        <w:ind w:left="2880" w:hanging="360"/>
+      </w:pPr>
+    </w:lvl>
+    <w:lvl w:ilvl="4" w:tplc="04090019" w:tentative="1">
+      <w:start w:val="1"/>
+      <w:numFmt w:val="lowerLetter"/>
+      <w:lvlText w:val="%5."/>
+      <w:lvlJc w:val="left"/>
+      <w:pPr>
+        <w:ind w:left="3600" w:hanging="360"/>
+      </w:pPr>
+    </w:lvl>
+    <w:lvl w:ilvl="5" w:tplc="0409001B" w:tentative="1">
+      <w:start w:val="1"/>
+      <w:numFmt w:val="lowerRoman"/>
+      <w:lvlText w:val="%6."/>
+      <w:lvlJc w:val="right"/>
+      <w:pPr>
+        <w:ind w:left="4320" w:hanging="180"/>
+      </w:pPr>
+    </w:lvl>
+    <w:lvl w:ilvl="6" w:tplc="0409000F" w:tentative="1">
+      <w:start w:val="1"/>
+      <w:numFmt w:val="decimal"/>
+      <w:lvlText w:val="%7."/>
+      <w:lvlJc w:val="left"/>
+      <w:pPr>
+        <w:ind w:left="5040" w:hanging="360"/>
+      </w:pPr>
+    </w:lvl>
+    <w:lvl w:ilvl="7" w:tplc="04090019" w:tentative="1">
+      <w:start w:val="1"/>
+      <w:numFmt w:val="lowerLetter"/>
+      <w:lvlText w:val="%8."/>
+      <w:lvlJc w:val="left"/>
+      <w:pPr>
+        <w:ind w:left="5760" w:hanging="360"/>
+      </w:pPr>
+    </w:lvl>
+    <w:lvl w:ilvl="8" w:tplc="0409001B" w:tentative="1">
+      <w:start w:val="1"/>
+      <w:numFmt w:val="lowerRoman"/>
+      <w:lvlText w:val="%9."/>
+      <w:lvlJc w:val="right"/>
+      <w:pPr>
+        <w:ind w:left="6480" w:hanging="180"/>
+      </w:pPr>
+    </w:lvl>
+  </w:abstractNum>
+  <w:abstractNum w:abstractNumId="13" w15:restartNumberingAfterBreak="0">
     <w:nsid w:val="59387470"/>
     <w:multiLevelType w:val="multilevel"/>
     <w:tmpl w:val="8FD66B9C"/>
@@ -5026,7 +8709,7 @@
       </w:rPr>
     </w:lvl>
   </w:abstractNum>
-  <w:abstractNum w:abstractNumId="9" w15:restartNumberingAfterBreak="0">
+  <w:abstractNum w:abstractNumId="14" w15:restartNumberingAfterBreak="0">
     <w:nsid w:val="62ED661A"/>
     <w:multiLevelType w:val="multilevel"/>
     <w:tmpl w:val="693A33F8"/>
@@ -5175,7 +8858,7 @@
       </w:rPr>
     </w:lvl>
   </w:abstractNum>
-  <w:abstractNum w:abstractNumId="10" w15:restartNumberingAfterBreak="0">
+  <w:abstractNum w:abstractNumId="15" w15:restartNumberingAfterBreak="0">
     <w:nsid w:val="6B421AAD"/>
     <w:multiLevelType w:val="multilevel"/>
     <w:tmpl w:val="0B9801AA"/>
@@ -5324,7 +9007,7 @@
       </w:rPr>
     </w:lvl>
   </w:abstractNum>
-  <w:abstractNum w:abstractNumId="11" w15:restartNumberingAfterBreak="0">
+  <w:abstractNum w:abstractNumId="16" w15:restartNumberingAfterBreak="0">
     <w:nsid w:val="6DDA2524"/>
     <w:multiLevelType w:val="multilevel"/>
     <w:tmpl w:val="FBDCE756"/>
@@ -5437,7 +9120,7 @@
       </w:pPr>
     </w:lvl>
   </w:abstractNum>
-  <w:abstractNum w:abstractNumId="12" w15:restartNumberingAfterBreak="0">
+  <w:abstractNum w:abstractNumId="17" w15:restartNumberingAfterBreak="0">
     <w:nsid w:val="7B540893"/>
     <w:multiLevelType w:val="multilevel"/>
     <w:tmpl w:val="5A669364"/>
@@ -5554,40 +9237,55 @@
     <w:abstractNumId w:val="0"/>
   </w:num>
   <w:num w:numId="2" w16cid:durableId="1637566851">
+    <w:abstractNumId w:val="10"/>
+  </w:num>
+  <w:num w:numId="3" w16cid:durableId="1358700497">
+    <w:abstractNumId w:val="9"/>
+  </w:num>
+  <w:num w:numId="4" w16cid:durableId="1816608031">
+    <w:abstractNumId w:val="13"/>
+  </w:num>
+  <w:num w:numId="5" w16cid:durableId="1721204718">
+    <w:abstractNumId w:val="17"/>
+  </w:num>
+  <w:num w:numId="6" w16cid:durableId="625089461">
+    <w:abstractNumId w:val="16"/>
+  </w:num>
+  <w:num w:numId="7" w16cid:durableId="406657165">
+    <w:abstractNumId w:val="14"/>
+  </w:num>
+  <w:num w:numId="8" w16cid:durableId="179243132">
+    <w:abstractNumId w:val="15"/>
+  </w:num>
+  <w:num w:numId="9" w16cid:durableId="1238124996">
     <w:abstractNumId w:val="6"/>
   </w:num>
-  <w:num w:numId="3" w16cid:durableId="1358700497">
+  <w:num w:numId="10" w16cid:durableId="320817655">
+    <w:abstractNumId w:val="8"/>
+  </w:num>
+  <w:num w:numId="11" w16cid:durableId="197862921">
+    <w:abstractNumId w:val="11"/>
+  </w:num>
+  <w:num w:numId="12" w16cid:durableId="1817141122">
     <w:abstractNumId w:val="5"/>
   </w:num>
-  <w:num w:numId="4" w16cid:durableId="1816608031">
-    <w:abstractNumId w:val="8"/>
+  <w:num w:numId="13" w16cid:durableId="1215845743">
+    <w:abstractNumId w:val="7"/>
   </w:num>
-  <w:num w:numId="5" w16cid:durableId="1721204718">
-    <w:abstractNumId w:val="12"/>
-  </w:num>
-  <w:num w:numId="6" w16cid:durableId="625089461">
-    <w:abstractNumId w:val="11"/>
-  </w:num>
-  <w:num w:numId="7" w16cid:durableId="406657165">
-    <w:abstractNumId w:val="9"/>
-  </w:num>
-  <w:num w:numId="8" w16cid:durableId="179243132">
-    <w:abstractNumId w:val="10"/>
-  </w:num>
-  <w:num w:numId="9" w16cid:durableId="1238124996">
+  <w:num w:numId="14" w16cid:durableId="622856442">
     <w:abstractNumId w:val="2"/>
   </w:num>
-  <w:num w:numId="10" w16cid:durableId="320817655">
+  <w:num w:numId="15" w16cid:durableId="683940056">
+    <w:abstractNumId w:val="3"/>
+  </w:num>
+  <w:num w:numId="16" w16cid:durableId="739786278">
     <w:abstractNumId w:val="4"/>
   </w:num>
-  <w:num w:numId="11" w16cid:durableId="197862921">
-    <w:abstractNumId w:val="7"/>
-  </w:num>
-  <w:num w:numId="12" w16cid:durableId="1817141122">
+  <w:num w:numId="17" w16cid:durableId="678001502">
     <w:abstractNumId w:val="1"/>
   </w:num>
-  <w:num w:numId="13" w16cid:durableId="1215845743">
-    <w:abstractNumId w:val="3"/>
+  <w:num w:numId="18" w16cid:durableId="1331978845">
+    <w:abstractNumId w:val="12"/>
   </w:num>
 </w:numbering>
 </file>
@@ -6042,7 +9740,6 @@
     <w:next w:val="Normal"/>
     <w:link w:val="Heading3Char"/>
     <w:uiPriority w:val="9"/>
-    <w:semiHidden/>
     <w:unhideWhenUsed/>
     <w:qFormat/>
     <w:rsid w:val="00D91F0C"/>
@@ -6249,7 +9946,6 @@
     <w:basedOn w:val="DefaultParagraphFont"/>
     <w:link w:val="Heading3"/>
     <w:uiPriority w:val="9"/>
-    <w:semiHidden/>
     <w:rsid w:val="00D91F0C"/>
     <w:rPr>
       <w:rFonts w:eastAsiaTheme="majorEastAsia" w:cstheme="majorBidi"/>

</xml_diff>

<commit_message>
some more MachineLearningAlgos on classification
</commit_message>
<xml_diff>
--- a/Machine Learning.docx
+++ b/Machine Learning.docx
@@ -5634,6 +5634,9 @@
     </w:p>
     <w:p>
       <w:r>
+        <w:rPr>
+          <w:noProof/>
+        </w:rPr>
         <w:lastRenderedPageBreak/>
         <w:drawing>
           <wp:inline distT="0" distB="0" distL="0" distR="0" wp14:anchorId="1FC5DE46" wp14:editId="70B1D5D1">
@@ -5958,6 +5961,7 @@
         <w:rPr>
           <w:b/>
           <w:bCs/>
+          <w:noProof/>
           <w:sz w:val="40"/>
           <w:szCs w:val="40"/>
         </w:rPr>
@@ -6011,6 +6015,7 @@
         <w:rPr>
           <w:b/>
           <w:bCs/>
+          <w:noProof/>
           <w:sz w:val="40"/>
           <w:szCs w:val="40"/>
         </w:rPr>
@@ -6147,6 +6152,7 @@
       </w:pPr>
       <w:r>
         <w:rPr>
+          <w:noProof/>
           <w:sz w:val="36"/>
           <w:szCs w:val="36"/>
         </w:rPr>
@@ -6196,6 +6202,7 @@
       </w:pPr>
       <w:r>
         <w:rPr>
+          <w:noProof/>
           <w:sz w:val="36"/>
           <w:szCs w:val="36"/>
         </w:rPr>
@@ -6246,6 +6253,7 @@
       </w:pPr>
       <w:r>
         <w:rPr>
+          <w:noProof/>
           <w:sz w:val="36"/>
           <w:szCs w:val="36"/>
         </w:rPr>
@@ -6360,6 +6368,7 @@
       </w:pPr>
       <w:r>
         <w:rPr>
+          <w:noProof/>
           <w:sz w:val="32"/>
           <w:szCs w:val="32"/>
         </w:rPr>
@@ -6479,6 +6488,7 @@
       </w:pPr>
       <w:r>
         <w:rPr>
+          <w:noProof/>
           <w:sz w:val="32"/>
           <w:szCs w:val="32"/>
         </w:rPr>
@@ -6528,6 +6538,7 @@
       </w:pPr>
       <w:r>
         <w:rPr>
+          <w:noProof/>
           <w:sz w:val="32"/>
           <w:szCs w:val="32"/>
         </w:rPr>
@@ -6640,6 +6651,7 @@
       </w:pPr>
       <w:r>
         <w:rPr>
+          <w:noProof/>
           <w:sz w:val="32"/>
           <w:szCs w:val="32"/>
         </w:rPr>
@@ -6720,6 +6732,7 @@
       </w:pPr>
       <w:r>
         <w:rPr>
+          <w:noProof/>
           <w:sz w:val="32"/>
           <w:szCs w:val="32"/>
         </w:rPr>
@@ -6763,6 +6776,684 @@
     </w:p>
     <w:p>
       <w:pPr>
+        <w:pStyle w:val="Heading3"/>
+        <w:rPr>
+          <w:b/>
+          <w:bCs/>
+        </w:rPr>
+      </w:pPr>
+      <w:r>
+        <w:rPr>
+          <w:b/>
+          <w:bCs/>
+        </w:rPr>
+        <w:t>Ensemble Based Methods:</w:t>
+      </w:r>
+    </w:p>
+    <w:p>
+      <w:pPr>
+        <w:pStyle w:val="Heading3"/>
+        <w:shd w:val="clear" w:color="auto" w:fill="FFFFFF"/>
+        <w:spacing w:before="0"/>
+        <w:rPr>
+          <w:color w:val="1F1F1F"/>
+        </w:rPr>
+      </w:pPr>
+      <w:r>
+        <w:rPr>
+          <w:rStyle w:val="Strong"/>
+          <w:rFonts w:ascii="unset" w:hAnsi="unset"/>
+          <w:color w:val="1F1F1F"/>
+        </w:rPr>
+        <w:t>Ensemble Based Methods and Bagging</w:t>
+      </w:r>
+    </w:p>
+    <w:p>
+      <w:pPr>
+        <w:pStyle w:val="NormalWeb"/>
+        <w:shd w:val="clear" w:color="auto" w:fill="FFFFFF"/>
+        <w:spacing w:before="0" w:beforeAutospacing="0"/>
+        <w:rPr>
+          <w:color w:val="1F1F1F"/>
+        </w:rPr>
+      </w:pPr>
+      <w:proofErr w:type="gramStart"/>
+      <w:r>
+        <w:rPr>
+          <w:color w:val="1F1F1F"/>
+        </w:rPr>
+        <w:t>Tree</w:t>
+      </w:r>
+      <w:proofErr w:type="gramEnd"/>
+      <w:r>
+        <w:rPr>
+          <w:color w:val="1F1F1F"/>
+        </w:rPr>
+        <w:t xml:space="preserve"> ensembles have been found to generalize well when scoring new data. Some useful and popular tree ensembles are bagging, boosting, and random forests. Bagging, which combines decision trees by using bootstrap aggregated samples. An advantage specific to bagging is that this method can be multithreaded or computed in parallel. Most of these ensembles are assessed using out-of-bag error.</w:t>
+      </w:r>
+    </w:p>
+    <w:p>
+      <w:pPr>
+        <w:pStyle w:val="Heading3"/>
+        <w:shd w:val="clear" w:color="auto" w:fill="FFFFFF"/>
+        <w:rPr>
+          <w:color w:val="1F1F1F"/>
+        </w:rPr>
+      </w:pPr>
+      <w:r>
+        <w:rPr>
+          <w:rStyle w:val="Strong"/>
+          <w:rFonts w:ascii="unset" w:hAnsi="unset"/>
+          <w:color w:val="1F1F1F"/>
+        </w:rPr>
+        <w:t>Random Forest</w:t>
+      </w:r>
+    </w:p>
+    <w:p>
+      <w:pPr>
+        <w:pStyle w:val="NormalWeb"/>
+        <w:shd w:val="clear" w:color="auto" w:fill="FFFFFF"/>
+        <w:spacing w:before="0" w:beforeAutospacing="0"/>
+        <w:rPr>
+          <w:color w:val="1F1F1F"/>
+        </w:rPr>
+      </w:pPr>
+      <w:r>
+        <w:rPr>
+          <w:color w:val="1F1F1F"/>
+        </w:rPr>
+        <w:t>Random forest is a tree ensemble that has a similar approach to bagging. Their main characteristic is that they add randomness by only using a subset of features to train each split of the trees it trains. Extra Random Trees is an implementation that adds randomness by creating splits at random, instead of using a greedy search to find split variables and split points.</w:t>
+      </w:r>
+    </w:p>
+    <w:p>
+      <w:pPr>
+        <w:pStyle w:val="Heading3"/>
+        <w:shd w:val="clear" w:color="auto" w:fill="FFFFFF"/>
+        <w:rPr>
+          <w:color w:val="1F1F1F"/>
+        </w:rPr>
+      </w:pPr>
+      <w:r>
+        <w:rPr>
+          <w:rStyle w:val="Strong"/>
+          <w:rFonts w:ascii="unset" w:hAnsi="unset"/>
+          <w:color w:val="1F1F1F"/>
+        </w:rPr>
+        <w:t>Boosting</w:t>
+      </w:r>
+    </w:p>
+    <w:p>
+      <w:pPr>
+        <w:pStyle w:val="NormalWeb"/>
+        <w:shd w:val="clear" w:color="auto" w:fill="FFFFFF"/>
+        <w:spacing w:before="0" w:beforeAutospacing="0"/>
+        <w:rPr>
+          <w:color w:val="1F1F1F"/>
+        </w:rPr>
+      </w:pPr>
+      <w:r>
+        <w:rPr>
+          <w:color w:val="1F1F1F"/>
+        </w:rPr>
+        <w:t>Boosting methods are additive in the sense that they sequentially retrain decision trees using the observations with the highest residuals on the previous tree. To do so, observations with a high residual are assigned a higher weight.</w:t>
+      </w:r>
+    </w:p>
+    <w:p>
+      <w:pPr>
+        <w:pStyle w:val="Heading3"/>
+        <w:shd w:val="clear" w:color="auto" w:fill="FFFFFF"/>
+        <w:rPr>
+          <w:color w:val="1F1F1F"/>
+        </w:rPr>
+      </w:pPr>
+      <w:r>
+        <w:rPr>
+          <w:rStyle w:val="Strong"/>
+          <w:rFonts w:ascii="unset" w:hAnsi="unset"/>
+          <w:color w:val="1F1F1F"/>
+        </w:rPr>
+        <w:t>Gradient Boosting</w:t>
+      </w:r>
+    </w:p>
+    <w:p>
+      <w:pPr>
+        <w:pStyle w:val="NormalWeb"/>
+        <w:shd w:val="clear" w:color="auto" w:fill="FFFFFF"/>
+        <w:spacing w:before="0" w:beforeAutospacing="0"/>
+        <w:rPr>
+          <w:color w:val="1F1F1F"/>
+        </w:rPr>
+      </w:pPr>
+      <w:r>
+        <w:rPr>
+          <w:color w:val="1F1F1F"/>
+        </w:rPr>
+        <w:t>The main loss functions for boosting algorithms are:</w:t>
+      </w:r>
+    </w:p>
+    <w:p>
+      <w:pPr>
+        <w:pStyle w:val="NormalWeb"/>
+        <w:numPr>
+          <w:ilvl w:val="0"/>
+          <w:numId w:val="19"/>
+        </w:numPr>
+        <w:shd w:val="clear" w:color="auto" w:fill="FFFFFF"/>
+        <w:spacing w:before="0" w:beforeAutospacing="0" w:after="0" w:afterAutospacing="0"/>
+        <w:rPr>
+          <w:color w:val="1F1F1F"/>
+        </w:rPr>
+      </w:pPr>
+      <w:r>
+        <w:rPr>
+          <w:rStyle w:val="Emphasis"/>
+          <w:rFonts w:eastAsiaTheme="majorEastAsia"/>
+          <w:color w:val="1F1F1F"/>
+        </w:rPr>
+        <w:t>0-1 loss function</w:t>
+      </w:r>
+      <w:r>
+        <w:rPr>
+          <w:color w:val="1F1F1F"/>
+        </w:rPr>
+        <w:t>, which ignores observations that were correctly classified. The shape of this loss function makes it difficult to optimize.</w:t>
+      </w:r>
+    </w:p>
+    <w:p>
+      <w:pPr>
+        <w:pStyle w:val="NormalWeb"/>
+        <w:numPr>
+          <w:ilvl w:val="0"/>
+          <w:numId w:val="19"/>
+        </w:numPr>
+        <w:shd w:val="clear" w:color="auto" w:fill="FFFFFF"/>
+        <w:spacing w:before="0" w:beforeAutospacing="0" w:after="0" w:afterAutospacing="0"/>
+        <w:rPr>
+          <w:color w:val="1F1F1F"/>
+        </w:rPr>
+      </w:pPr>
+      <w:r>
+        <w:rPr>
+          <w:rStyle w:val="Emphasis"/>
+          <w:rFonts w:eastAsiaTheme="majorEastAsia"/>
+          <w:color w:val="1F1F1F"/>
+        </w:rPr>
+        <w:t>Adaptive boosting loss function</w:t>
+      </w:r>
+      <w:r>
+        <w:rPr>
+          <w:color w:val="1F1F1F"/>
+        </w:rPr>
+        <w:t>, which has an exponential nature. The shape of this function is more sensitive to outliers.</w:t>
+      </w:r>
+    </w:p>
+    <w:p>
+      <w:pPr>
+        <w:pStyle w:val="NormalWeb"/>
+        <w:numPr>
+          <w:ilvl w:val="0"/>
+          <w:numId w:val="19"/>
+        </w:numPr>
+        <w:shd w:val="clear" w:color="auto" w:fill="FFFFFF"/>
+        <w:spacing w:before="0" w:beforeAutospacing="0" w:after="0" w:afterAutospacing="0"/>
+        <w:rPr>
+          <w:color w:val="1F1F1F"/>
+        </w:rPr>
+      </w:pPr>
+      <w:r>
+        <w:rPr>
+          <w:rStyle w:val="Emphasis"/>
+          <w:rFonts w:eastAsiaTheme="majorEastAsia"/>
+          <w:color w:val="1F1F1F"/>
+        </w:rPr>
+        <w:lastRenderedPageBreak/>
+        <w:t>Gradient boosting loss function</w:t>
+      </w:r>
+      <w:r>
+        <w:rPr>
+          <w:color w:val="1F1F1F"/>
+        </w:rPr>
+        <w:t>. The most common gradient boosting implementation uses a binomial log-likelihood loss function called deviance. It tends to be more robust to outliers than AdaBoost.</w:t>
+      </w:r>
+    </w:p>
+    <w:p>
+      <w:pPr>
+        <w:pStyle w:val="NormalWeb"/>
+        <w:shd w:val="clear" w:color="auto" w:fill="FFFFFF"/>
+        <w:spacing w:before="0" w:beforeAutospacing="0"/>
+        <w:rPr>
+          <w:color w:val="1F1F1F"/>
+        </w:rPr>
+      </w:pPr>
+      <w:r>
+        <w:rPr>
+          <w:color w:val="1F1F1F"/>
+        </w:rPr>
+        <w:t>The additive nature of gradient boosting makes it prone to overfitting. This can be addressed using cross validation or fine tuning the number of boosting iterations. Other hyperparameters to fine tune are:</w:t>
+      </w:r>
+    </w:p>
+    <w:p>
+      <w:pPr>
+        <w:pStyle w:val="NormalWeb"/>
+        <w:numPr>
+          <w:ilvl w:val="0"/>
+          <w:numId w:val="20"/>
+        </w:numPr>
+        <w:shd w:val="clear" w:color="auto" w:fill="FFFFFF"/>
+        <w:spacing w:before="0" w:beforeAutospacing="0" w:after="0" w:afterAutospacing="0"/>
+        <w:rPr>
+          <w:color w:val="1F1F1F"/>
+        </w:rPr>
+      </w:pPr>
+      <w:r>
+        <w:rPr>
+          <w:color w:val="1F1F1F"/>
+        </w:rPr>
+        <w:t>learning rate (shrinkage)</w:t>
+      </w:r>
+    </w:p>
+    <w:p>
+      <w:pPr>
+        <w:pStyle w:val="NormalWeb"/>
+        <w:numPr>
+          <w:ilvl w:val="0"/>
+          <w:numId w:val="20"/>
+        </w:numPr>
+        <w:shd w:val="clear" w:color="auto" w:fill="FFFFFF"/>
+        <w:spacing w:before="0" w:beforeAutospacing="0" w:after="0" w:afterAutospacing="0"/>
+        <w:rPr>
+          <w:color w:val="1F1F1F"/>
+        </w:rPr>
+      </w:pPr>
+      <w:r>
+        <w:rPr>
+          <w:color w:val="1F1F1F"/>
+        </w:rPr>
+        <w:t>subsample</w:t>
+      </w:r>
+    </w:p>
+    <w:p>
+      <w:pPr>
+        <w:pStyle w:val="NormalWeb"/>
+        <w:numPr>
+          <w:ilvl w:val="0"/>
+          <w:numId w:val="20"/>
+        </w:numPr>
+        <w:shd w:val="clear" w:color="auto" w:fill="FFFFFF"/>
+        <w:spacing w:before="0" w:beforeAutospacing="0" w:after="0" w:afterAutospacing="0"/>
+        <w:rPr>
+          <w:color w:val="1F1F1F"/>
+        </w:rPr>
+      </w:pPr>
+      <w:r>
+        <w:rPr>
+          <w:color w:val="1F1F1F"/>
+        </w:rPr>
+        <w:t>number of features.</w:t>
+      </w:r>
+    </w:p>
+    <w:p>
+      <w:pPr>
+        <w:pStyle w:val="Heading3"/>
+        <w:shd w:val="clear" w:color="auto" w:fill="FFFFFF"/>
+        <w:rPr>
+          <w:color w:val="1F1F1F"/>
+        </w:rPr>
+      </w:pPr>
+      <w:r>
+        <w:rPr>
+          <w:rStyle w:val="Strong"/>
+          <w:rFonts w:ascii="unset" w:hAnsi="unset"/>
+          <w:color w:val="1F1F1F"/>
+        </w:rPr>
+        <w:t>Stacking</w:t>
+      </w:r>
+    </w:p>
+    <w:p>
+      <w:pPr>
+        <w:pStyle w:val="NormalWeb"/>
+        <w:shd w:val="clear" w:color="auto" w:fill="FFFFFF"/>
+        <w:spacing w:before="0" w:beforeAutospacing="0"/>
+        <w:rPr>
+          <w:color w:val="1F1F1F"/>
+        </w:rPr>
+      </w:pPr>
+      <w:r>
+        <w:rPr>
+          <w:color w:val="1F1F1F"/>
+        </w:rPr>
+        <w:t>Stacking is an ensemble method that combines any type of model by combining the predicted probabilities of classes. In that sense, it is a generalized case of bagging. The two most common ways to combine the predicted probabilities in stacking are: using a majority vote or using weights for each predicted probability.</w:t>
+      </w:r>
+    </w:p>
+    <w:p>
+      <w:pPr>
+        <w:pStyle w:val="NormalWeb"/>
+        <w:shd w:val="clear" w:color="auto" w:fill="FFFFFF"/>
+        <w:spacing w:before="0" w:beforeAutospacing="0"/>
+        <w:rPr>
+          <w:color w:val="1F1F1F"/>
+        </w:rPr>
+      </w:pPr>
+    </w:p>
+    <w:p>
+      <w:pPr>
+        <w:pStyle w:val="Heading3"/>
+        <w:shd w:val="clear" w:color="auto" w:fill="FFFFFF"/>
+        <w:spacing w:before="0"/>
+        <w:rPr>
+          <w:color w:val="1F1F1F"/>
+        </w:rPr>
+      </w:pPr>
+      <w:r>
+        <w:rPr>
+          <w:rStyle w:val="Strong"/>
+          <w:rFonts w:ascii="unset" w:hAnsi="unset"/>
+          <w:color w:val="1F1F1F"/>
+        </w:rPr>
+        <w:t>Modeling Unbalanced Classes</w:t>
+      </w:r>
+    </w:p>
+    <w:p>
+      <w:pPr>
+        <w:pStyle w:val="NormalWeb"/>
+        <w:shd w:val="clear" w:color="auto" w:fill="FFFFFF"/>
+        <w:spacing w:before="0" w:beforeAutospacing="0"/>
+        <w:rPr>
+          <w:color w:val="1F1F1F"/>
+        </w:rPr>
+      </w:pPr>
+      <w:r>
+        <w:rPr>
+          <w:color w:val="1F1F1F"/>
+        </w:rPr>
+        <w:t>Classification algorithms are built to optimize accuracy, which makes it challenging to create a model when there is not a balance across the number of observations of different classes. Common methods to approach balancing the classes are:</w:t>
+      </w:r>
+    </w:p>
+    <w:p>
+      <w:pPr>
+        <w:pStyle w:val="NormalWeb"/>
+        <w:numPr>
+          <w:ilvl w:val="0"/>
+          <w:numId w:val="21"/>
+        </w:numPr>
+        <w:shd w:val="clear" w:color="auto" w:fill="FFFFFF"/>
+        <w:spacing w:before="0" w:beforeAutospacing="0" w:after="0" w:afterAutospacing="0"/>
+        <w:rPr>
+          <w:color w:val="1F1F1F"/>
+        </w:rPr>
+      </w:pPr>
+      <w:proofErr w:type="spellStart"/>
+      <w:r>
+        <w:rPr>
+          <w:color w:val="1F1F1F"/>
+        </w:rPr>
+        <w:t>Downsampling</w:t>
+      </w:r>
+      <w:proofErr w:type="spellEnd"/>
+      <w:r>
+        <w:rPr>
+          <w:color w:val="1F1F1F"/>
+        </w:rPr>
+        <w:t xml:space="preserve"> or removing observations from the most common </w:t>
+      </w:r>
+      <w:proofErr w:type="gramStart"/>
+      <w:r>
+        <w:rPr>
+          <w:color w:val="1F1F1F"/>
+        </w:rPr>
+        <w:t>class</w:t>
+      </w:r>
+      <w:proofErr w:type="gramEnd"/>
+    </w:p>
+    <w:p>
+      <w:pPr>
+        <w:pStyle w:val="NormalWeb"/>
+        <w:numPr>
+          <w:ilvl w:val="0"/>
+          <w:numId w:val="21"/>
+        </w:numPr>
+        <w:shd w:val="clear" w:color="auto" w:fill="FFFFFF"/>
+        <w:spacing w:before="0" w:beforeAutospacing="0" w:after="0" w:afterAutospacing="0"/>
+        <w:rPr>
+          <w:color w:val="1F1F1F"/>
+        </w:rPr>
+      </w:pPr>
+      <w:proofErr w:type="spellStart"/>
+      <w:r>
+        <w:rPr>
+          <w:color w:val="1F1F1F"/>
+        </w:rPr>
+        <w:t>Upsampling</w:t>
+      </w:r>
+      <w:proofErr w:type="spellEnd"/>
+      <w:r>
+        <w:rPr>
+          <w:color w:val="1F1F1F"/>
+        </w:rPr>
+        <w:t xml:space="preserve"> or duplicating observations from the rarest class or classes</w:t>
+      </w:r>
+    </w:p>
+    <w:p>
+      <w:pPr>
+        <w:pStyle w:val="NormalWeb"/>
+        <w:numPr>
+          <w:ilvl w:val="0"/>
+          <w:numId w:val="21"/>
+        </w:numPr>
+        <w:shd w:val="clear" w:color="auto" w:fill="FFFFFF"/>
+        <w:spacing w:before="0" w:beforeAutospacing="0" w:after="0" w:afterAutospacing="0"/>
+        <w:rPr>
+          <w:color w:val="1F1F1F"/>
+        </w:rPr>
+      </w:pPr>
+      <w:r>
+        <w:rPr>
+          <w:color w:val="1F1F1F"/>
+        </w:rPr>
+        <w:t xml:space="preserve">A mix of </w:t>
+      </w:r>
+      <w:proofErr w:type="spellStart"/>
+      <w:r>
+        <w:rPr>
+          <w:color w:val="1F1F1F"/>
+        </w:rPr>
+        <w:t>downsampling</w:t>
+      </w:r>
+      <w:proofErr w:type="spellEnd"/>
+      <w:r>
+        <w:rPr>
+          <w:color w:val="1F1F1F"/>
+        </w:rPr>
+        <w:t xml:space="preserve"> and </w:t>
+      </w:r>
+      <w:proofErr w:type="spellStart"/>
+      <w:r>
+        <w:rPr>
+          <w:color w:val="1F1F1F"/>
+        </w:rPr>
+        <w:t>upsampling</w:t>
+      </w:r>
+      <w:proofErr w:type="spellEnd"/>
+    </w:p>
+    <w:p>
+      <w:pPr>
+        <w:pStyle w:val="NormalWeb"/>
+        <w:shd w:val="clear" w:color="auto" w:fill="FFFFFF"/>
+        <w:spacing w:before="0" w:beforeAutospacing="0" w:after="0" w:afterAutospacing="0"/>
+        <w:ind w:left="720"/>
+        <w:rPr>
+          <w:color w:val="1F1F1F"/>
+        </w:rPr>
+      </w:pPr>
+    </w:p>
+    <w:p>
+      <w:pPr>
+        <w:pStyle w:val="Heading3"/>
+        <w:shd w:val="clear" w:color="auto" w:fill="FFFFFF"/>
+        <w:rPr>
+          <w:color w:val="1F1F1F"/>
+        </w:rPr>
+      </w:pPr>
+      <w:r>
+        <w:rPr>
+          <w:rStyle w:val="Strong"/>
+          <w:rFonts w:ascii="unset" w:hAnsi="unset"/>
+          <w:color w:val="1F1F1F"/>
+        </w:rPr>
+        <w:t>Modeling Approaches for Unbalanced Classes</w:t>
+      </w:r>
+    </w:p>
+    <w:p>
+      <w:pPr>
+        <w:pStyle w:val="NormalWeb"/>
+        <w:shd w:val="clear" w:color="auto" w:fill="FFFFFF"/>
+        <w:spacing w:before="0" w:beforeAutospacing="0"/>
+        <w:rPr>
+          <w:color w:val="1F1F1F"/>
+        </w:rPr>
+      </w:pPr>
+      <w:r>
+        <w:rPr>
+          <w:color w:val="1F1F1F"/>
+        </w:rPr>
+        <w:t xml:space="preserve">Specific algorithms to </w:t>
+      </w:r>
+      <w:proofErr w:type="spellStart"/>
+      <w:r>
+        <w:rPr>
+          <w:color w:val="1F1F1F"/>
+        </w:rPr>
+        <w:t>upsample</w:t>
+      </w:r>
+      <w:proofErr w:type="spellEnd"/>
+      <w:r>
+        <w:rPr>
+          <w:color w:val="1F1F1F"/>
+        </w:rPr>
+        <w:t xml:space="preserve"> and </w:t>
+      </w:r>
+      <w:proofErr w:type="spellStart"/>
+      <w:r>
+        <w:rPr>
+          <w:color w:val="1F1F1F"/>
+        </w:rPr>
+        <w:t>downsample</w:t>
+      </w:r>
+      <w:proofErr w:type="spellEnd"/>
+      <w:r>
+        <w:rPr>
+          <w:color w:val="1F1F1F"/>
+        </w:rPr>
+        <w:t xml:space="preserve"> are:</w:t>
+      </w:r>
+    </w:p>
+    <w:p>
+      <w:pPr>
+        <w:pStyle w:val="NormalWeb"/>
+        <w:numPr>
+          <w:ilvl w:val="0"/>
+          <w:numId w:val="22"/>
+        </w:numPr>
+        <w:shd w:val="clear" w:color="auto" w:fill="FFFFFF"/>
+        <w:spacing w:before="0" w:beforeAutospacing="0" w:after="0" w:afterAutospacing="0"/>
+        <w:rPr>
+          <w:color w:val="1F1F1F"/>
+        </w:rPr>
+      </w:pPr>
+      <w:r>
+        <w:rPr>
+          <w:color w:val="1F1F1F"/>
+        </w:rPr>
+        <w:t>Stratified sampling</w:t>
+      </w:r>
+    </w:p>
+    <w:p>
+      <w:pPr>
+        <w:pStyle w:val="NormalWeb"/>
+        <w:numPr>
+          <w:ilvl w:val="0"/>
+          <w:numId w:val="22"/>
+        </w:numPr>
+        <w:shd w:val="clear" w:color="auto" w:fill="FFFFFF"/>
+        <w:spacing w:before="0" w:beforeAutospacing="0" w:after="0" w:afterAutospacing="0"/>
+        <w:rPr>
+          <w:color w:val="1F1F1F"/>
+        </w:rPr>
+      </w:pPr>
+      <w:r>
+        <w:rPr>
+          <w:color w:val="1F1F1F"/>
+        </w:rPr>
+        <w:t>Random oversampling</w:t>
+      </w:r>
+    </w:p>
+    <w:p>
+      <w:pPr>
+        <w:pStyle w:val="NormalWeb"/>
+        <w:numPr>
+          <w:ilvl w:val="0"/>
+          <w:numId w:val="22"/>
+        </w:numPr>
+        <w:shd w:val="clear" w:color="auto" w:fill="FFFFFF"/>
+        <w:spacing w:before="0" w:beforeAutospacing="0" w:after="0" w:afterAutospacing="0"/>
+        <w:rPr>
+          <w:color w:val="1F1F1F"/>
+        </w:rPr>
+      </w:pPr>
+      <w:r>
+        <w:rPr>
+          <w:color w:val="1F1F1F"/>
+        </w:rPr>
+        <w:t>Synthetic oversampling, the main two approaches being Synthetic Minority Oversampling Technique (SMOTE) and Adaptive Synthetic sampling (ADASYN)</w:t>
+      </w:r>
+    </w:p>
+    <w:p>
+      <w:pPr>
+        <w:pStyle w:val="NormalWeb"/>
+        <w:numPr>
+          <w:ilvl w:val="0"/>
+          <w:numId w:val="22"/>
+        </w:numPr>
+        <w:shd w:val="clear" w:color="auto" w:fill="FFFFFF"/>
+        <w:spacing w:before="0" w:beforeAutospacing="0" w:after="0" w:afterAutospacing="0"/>
+        <w:rPr>
+          <w:color w:val="1F1F1F"/>
+        </w:rPr>
+      </w:pPr>
+      <w:r>
+        <w:rPr>
+          <w:color w:val="1F1F1F"/>
+        </w:rPr>
+        <w:t xml:space="preserve">Cluster Centroids implementations like </w:t>
+      </w:r>
+      <w:proofErr w:type="spellStart"/>
+      <w:r>
+        <w:rPr>
+          <w:color w:val="1F1F1F"/>
+        </w:rPr>
+        <w:t>NearMiss</w:t>
+      </w:r>
+      <w:proofErr w:type="spellEnd"/>
+      <w:r>
+        <w:rPr>
+          <w:color w:val="1F1F1F"/>
+        </w:rPr>
+        <w:t xml:space="preserve">, Tomek Links, and Nearest Neighbors </w:t>
+      </w:r>
+    </w:p>
+    <w:p>
+      <w:pPr>
+        <w:pStyle w:val="NormalWeb"/>
+        <w:shd w:val="clear" w:color="auto" w:fill="FFFFFF"/>
+        <w:spacing w:before="0" w:beforeAutospacing="0"/>
+        <w:rPr>
+          <w:color w:val="1F1F1F"/>
+        </w:rPr>
+      </w:pPr>
+    </w:p>
+    <w:p/>
+    <w:p>
+      <w:pPr>
         <w:rPr>
           <w:sz w:val="32"/>
           <w:szCs w:val="32"/>
@@ -6883,7 +7574,6 @@
           <w:szCs w:val="21"/>
           <w:shd w:val="clear" w:color="auto" w:fill="FFFFFF"/>
         </w:rPr>
-        <w:lastRenderedPageBreak/>
         <w:br/>
       </w:r>
     </w:p>
@@ -7344,6 +8034,155 @@
     </w:lvl>
   </w:abstractNum>
   <w:abstractNum w:abstractNumId="3" w15:restartNumberingAfterBreak="0">
+    <w:nsid w:val="13EF5AB0"/>
+    <w:multiLevelType w:val="multilevel"/>
+    <w:tmpl w:val="BD3AE796"/>
+    <w:lvl w:ilvl="0">
+      <w:start w:val="1"/>
+      <w:numFmt w:val="bullet"/>
+      <w:lvlText w:val=""/>
+      <w:lvlJc w:val="left"/>
+      <w:pPr>
+        <w:tabs>
+          <w:tab w:val="num" w:pos="720"/>
+        </w:tabs>
+        <w:ind w:left="720" w:hanging="360"/>
+      </w:pPr>
+      <w:rPr>
+        <w:rFonts w:ascii="Symbol" w:hAnsi="Symbol" w:hint="default"/>
+        <w:sz w:val="20"/>
+      </w:rPr>
+    </w:lvl>
+    <w:lvl w:ilvl="1" w:tentative="1">
+      <w:start w:val="1"/>
+      <w:numFmt w:val="bullet"/>
+      <w:lvlText w:val=""/>
+      <w:lvlJc w:val="left"/>
+      <w:pPr>
+        <w:tabs>
+          <w:tab w:val="num" w:pos="1440"/>
+        </w:tabs>
+        <w:ind w:left="1440" w:hanging="360"/>
+      </w:pPr>
+      <w:rPr>
+        <w:rFonts w:ascii="Symbol" w:hAnsi="Symbol" w:hint="default"/>
+        <w:sz w:val="20"/>
+      </w:rPr>
+    </w:lvl>
+    <w:lvl w:ilvl="2" w:tentative="1">
+      <w:start w:val="1"/>
+      <w:numFmt w:val="bullet"/>
+      <w:lvlText w:val=""/>
+      <w:lvlJc w:val="left"/>
+      <w:pPr>
+        <w:tabs>
+          <w:tab w:val="num" w:pos="2160"/>
+        </w:tabs>
+        <w:ind w:left="2160" w:hanging="360"/>
+      </w:pPr>
+      <w:rPr>
+        <w:rFonts w:ascii="Symbol" w:hAnsi="Symbol" w:hint="default"/>
+        <w:sz w:val="20"/>
+      </w:rPr>
+    </w:lvl>
+    <w:lvl w:ilvl="3" w:tentative="1">
+      <w:start w:val="1"/>
+      <w:numFmt w:val="bullet"/>
+      <w:lvlText w:val=""/>
+      <w:lvlJc w:val="left"/>
+      <w:pPr>
+        <w:tabs>
+          <w:tab w:val="num" w:pos="2880"/>
+        </w:tabs>
+        <w:ind w:left="2880" w:hanging="360"/>
+      </w:pPr>
+      <w:rPr>
+        <w:rFonts w:ascii="Symbol" w:hAnsi="Symbol" w:hint="default"/>
+        <w:sz w:val="20"/>
+      </w:rPr>
+    </w:lvl>
+    <w:lvl w:ilvl="4" w:tentative="1">
+      <w:start w:val="1"/>
+      <w:numFmt w:val="bullet"/>
+      <w:lvlText w:val=""/>
+      <w:lvlJc w:val="left"/>
+      <w:pPr>
+        <w:tabs>
+          <w:tab w:val="num" w:pos="3600"/>
+        </w:tabs>
+        <w:ind w:left="3600" w:hanging="360"/>
+      </w:pPr>
+      <w:rPr>
+        <w:rFonts w:ascii="Symbol" w:hAnsi="Symbol" w:hint="default"/>
+        <w:sz w:val="20"/>
+      </w:rPr>
+    </w:lvl>
+    <w:lvl w:ilvl="5" w:tentative="1">
+      <w:start w:val="1"/>
+      <w:numFmt w:val="bullet"/>
+      <w:lvlText w:val=""/>
+      <w:lvlJc w:val="left"/>
+      <w:pPr>
+        <w:tabs>
+          <w:tab w:val="num" w:pos="4320"/>
+        </w:tabs>
+        <w:ind w:left="4320" w:hanging="360"/>
+      </w:pPr>
+      <w:rPr>
+        <w:rFonts w:ascii="Symbol" w:hAnsi="Symbol" w:hint="default"/>
+        <w:sz w:val="20"/>
+      </w:rPr>
+    </w:lvl>
+    <w:lvl w:ilvl="6" w:tentative="1">
+      <w:start w:val="1"/>
+      <w:numFmt w:val="bullet"/>
+      <w:lvlText w:val=""/>
+      <w:lvlJc w:val="left"/>
+      <w:pPr>
+        <w:tabs>
+          <w:tab w:val="num" w:pos="5040"/>
+        </w:tabs>
+        <w:ind w:left="5040" w:hanging="360"/>
+      </w:pPr>
+      <w:rPr>
+        <w:rFonts w:ascii="Symbol" w:hAnsi="Symbol" w:hint="default"/>
+        <w:sz w:val="20"/>
+      </w:rPr>
+    </w:lvl>
+    <w:lvl w:ilvl="7" w:tentative="1">
+      <w:start w:val="1"/>
+      <w:numFmt w:val="bullet"/>
+      <w:lvlText w:val=""/>
+      <w:lvlJc w:val="left"/>
+      <w:pPr>
+        <w:tabs>
+          <w:tab w:val="num" w:pos="5760"/>
+        </w:tabs>
+        <w:ind w:left="5760" w:hanging="360"/>
+      </w:pPr>
+      <w:rPr>
+        <w:rFonts w:ascii="Symbol" w:hAnsi="Symbol" w:hint="default"/>
+        <w:sz w:val="20"/>
+      </w:rPr>
+    </w:lvl>
+    <w:lvl w:ilvl="8" w:tentative="1">
+      <w:start w:val="1"/>
+      <w:numFmt w:val="bullet"/>
+      <w:lvlText w:val=""/>
+      <w:lvlJc w:val="left"/>
+      <w:pPr>
+        <w:tabs>
+          <w:tab w:val="num" w:pos="6480"/>
+        </w:tabs>
+        <w:ind w:left="6480" w:hanging="360"/>
+      </w:pPr>
+      <w:rPr>
+        <w:rFonts w:ascii="Symbol" w:hAnsi="Symbol" w:hint="default"/>
+        <w:sz w:val="20"/>
+      </w:rPr>
+    </w:lvl>
+  </w:abstractNum>
+  <w:abstractNum w:abstractNumId="4" w15:restartNumberingAfterBreak="0">
     <w:nsid w:val="17D87A02"/>
     <w:multiLevelType w:val="multilevel"/>
     <w:tmpl w:val="E5CAF2C0"/>
@@ -7492,7 +8331,7 @@
       </w:rPr>
     </w:lvl>
   </w:abstractNum>
-  <w:abstractNum w:abstractNumId="4" w15:restartNumberingAfterBreak="0">
+  <w:abstractNum w:abstractNumId="5" w15:restartNumberingAfterBreak="0">
     <w:nsid w:val="1C1C043E"/>
     <w:multiLevelType w:val="multilevel"/>
     <w:tmpl w:val="00F62CC2"/>
@@ -7605,7 +8444,7 @@
       </w:pPr>
     </w:lvl>
   </w:abstractNum>
-  <w:abstractNum w:abstractNumId="5" w15:restartNumberingAfterBreak="0">
+  <w:abstractNum w:abstractNumId="6" w15:restartNumberingAfterBreak="0">
     <w:nsid w:val="2A3D0FE7"/>
     <w:multiLevelType w:val="multilevel"/>
     <w:tmpl w:val="8F70401C"/>
@@ -7754,7 +8593,7 @@
       </w:rPr>
     </w:lvl>
   </w:abstractNum>
-  <w:abstractNum w:abstractNumId="6" w15:restartNumberingAfterBreak="0">
+  <w:abstractNum w:abstractNumId="7" w15:restartNumberingAfterBreak="0">
     <w:nsid w:val="3A4C2706"/>
     <w:multiLevelType w:val="multilevel"/>
     <w:tmpl w:val="8ED0531A"/>
@@ -7867,7 +8706,7 @@
       </w:pPr>
     </w:lvl>
   </w:abstractNum>
-  <w:abstractNum w:abstractNumId="7" w15:restartNumberingAfterBreak="0">
+  <w:abstractNum w:abstractNumId="8" w15:restartNumberingAfterBreak="0">
     <w:nsid w:val="3C6113FE"/>
     <w:multiLevelType w:val="multilevel"/>
     <w:tmpl w:val="5B50880A"/>
@@ -8016,7 +8855,7 @@
       </w:rPr>
     </w:lvl>
   </w:abstractNum>
-  <w:abstractNum w:abstractNumId="8" w15:restartNumberingAfterBreak="0">
+  <w:abstractNum w:abstractNumId="9" w15:restartNumberingAfterBreak="0">
     <w:nsid w:val="411E5CDD"/>
     <w:multiLevelType w:val="hybridMultilevel"/>
     <w:tmpl w:val="AEF22A7E"/>
@@ -8129,7 +8968,7 @@
       </w:rPr>
     </w:lvl>
   </w:abstractNum>
-  <w:abstractNum w:abstractNumId="9" w15:restartNumberingAfterBreak="0">
+  <w:abstractNum w:abstractNumId="10" w15:restartNumberingAfterBreak="0">
     <w:nsid w:val="47E73888"/>
     <w:multiLevelType w:val="hybridMultilevel"/>
     <w:tmpl w:val="BF14F0A2"/>
@@ -8241,7 +9080,156 @@
       </w:rPr>
     </w:lvl>
   </w:abstractNum>
-  <w:abstractNum w:abstractNumId="10" w15:restartNumberingAfterBreak="0">
+  <w:abstractNum w:abstractNumId="11" w15:restartNumberingAfterBreak="0">
+    <w:nsid w:val="4E456E8B"/>
+    <w:multiLevelType w:val="multilevel"/>
+    <w:tmpl w:val="154A10BA"/>
+    <w:lvl w:ilvl="0">
+      <w:start w:val="1"/>
+      <w:numFmt w:val="bullet"/>
+      <w:lvlText w:val=""/>
+      <w:lvlJc w:val="left"/>
+      <w:pPr>
+        <w:tabs>
+          <w:tab w:val="num" w:pos="720"/>
+        </w:tabs>
+        <w:ind w:left="720" w:hanging="360"/>
+      </w:pPr>
+      <w:rPr>
+        <w:rFonts w:ascii="Symbol" w:hAnsi="Symbol" w:hint="default"/>
+        <w:sz w:val="20"/>
+      </w:rPr>
+    </w:lvl>
+    <w:lvl w:ilvl="1" w:tentative="1">
+      <w:start w:val="1"/>
+      <w:numFmt w:val="bullet"/>
+      <w:lvlText w:val=""/>
+      <w:lvlJc w:val="left"/>
+      <w:pPr>
+        <w:tabs>
+          <w:tab w:val="num" w:pos="1440"/>
+        </w:tabs>
+        <w:ind w:left="1440" w:hanging="360"/>
+      </w:pPr>
+      <w:rPr>
+        <w:rFonts w:ascii="Symbol" w:hAnsi="Symbol" w:hint="default"/>
+        <w:sz w:val="20"/>
+      </w:rPr>
+    </w:lvl>
+    <w:lvl w:ilvl="2" w:tentative="1">
+      <w:start w:val="1"/>
+      <w:numFmt w:val="bullet"/>
+      <w:lvlText w:val=""/>
+      <w:lvlJc w:val="left"/>
+      <w:pPr>
+        <w:tabs>
+          <w:tab w:val="num" w:pos="2160"/>
+        </w:tabs>
+        <w:ind w:left="2160" w:hanging="360"/>
+      </w:pPr>
+      <w:rPr>
+        <w:rFonts w:ascii="Symbol" w:hAnsi="Symbol" w:hint="default"/>
+        <w:sz w:val="20"/>
+      </w:rPr>
+    </w:lvl>
+    <w:lvl w:ilvl="3" w:tentative="1">
+      <w:start w:val="1"/>
+      <w:numFmt w:val="bullet"/>
+      <w:lvlText w:val=""/>
+      <w:lvlJc w:val="left"/>
+      <w:pPr>
+        <w:tabs>
+          <w:tab w:val="num" w:pos="2880"/>
+        </w:tabs>
+        <w:ind w:left="2880" w:hanging="360"/>
+      </w:pPr>
+      <w:rPr>
+        <w:rFonts w:ascii="Symbol" w:hAnsi="Symbol" w:hint="default"/>
+        <w:sz w:val="20"/>
+      </w:rPr>
+    </w:lvl>
+    <w:lvl w:ilvl="4" w:tentative="1">
+      <w:start w:val="1"/>
+      <w:numFmt w:val="bullet"/>
+      <w:lvlText w:val=""/>
+      <w:lvlJc w:val="left"/>
+      <w:pPr>
+        <w:tabs>
+          <w:tab w:val="num" w:pos="3600"/>
+        </w:tabs>
+        <w:ind w:left="3600" w:hanging="360"/>
+      </w:pPr>
+      <w:rPr>
+        <w:rFonts w:ascii="Symbol" w:hAnsi="Symbol" w:hint="default"/>
+        <w:sz w:val="20"/>
+      </w:rPr>
+    </w:lvl>
+    <w:lvl w:ilvl="5" w:tentative="1">
+      <w:start w:val="1"/>
+      <w:numFmt w:val="bullet"/>
+      <w:lvlText w:val=""/>
+      <w:lvlJc w:val="left"/>
+      <w:pPr>
+        <w:tabs>
+          <w:tab w:val="num" w:pos="4320"/>
+        </w:tabs>
+        <w:ind w:left="4320" w:hanging="360"/>
+      </w:pPr>
+      <w:rPr>
+        <w:rFonts w:ascii="Symbol" w:hAnsi="Symbol" w:hint="default"/>
+        <w:sz w:val="20"/>
+      </w:rPr>
+    </w:lvl>
+    <w:lvl w:ilvl="6" w:tentative="1">
+      <w:start w:val="1"/>
+      <w:numFmt w:val="bullet"/>
+      <w:lvlText w:val=""/>
+      <w:lvlJc w:val="left"/>
+      <w:pPr>
+        <w:tabs>
+          <w:tab w:val="num" w:pos="5040"/>
+        </w:tabs>
+        <w:ind w:left="5040" w:hanging="360"/>
+      </w:pPr>
+      <w:rPr>
+        <w:rFonts w:ascii="Symbol" w:hAnsi="Symbol" w:hint="default"/>
+        <w:sz w:val="20"/>
+      </w:rPr>
+    </w:lvl>
+    <w:lvl w:ilvl="7" w:tentative="1">
+      <w:start w:val="1"/>
+      <w:numFmt w:val="bullet"/>
+      <w:lvlText w:val=""/>
+      <w:lvlJc w:val="left"/>
+      <w:pPr>
+        <w:tabs>
+          <w:tab w:val="num" w:pos="5760"/>
+        </w:tabs>
+        <w:ind w:left="5760" w:hanging="360"/>
+      </w:pPr>
+      <w:rPr>
+        <w:rFonts w:ascii="Symbol" w:hAnsi="Symbol" w:hint="default"/>
+        <w:sz w:val="20"/>
+      </w:rPr>
+    </w:lvl>
+    <w:lvl w:ilvl="8" w:tentative="1">
+      <w:start w:val="1"/>
+      <w:numFmt w:val="bullet"/>
+      <w:lvlText w:val=""/>
+      <w:lvlJc w:val="left"/>
+      <w:pPr>
+        <w:tabs>
+          <w:tab w:val="num" w:pos="6480"/>
+        </w:tabs>
+        <w:ind w:left="6480" w:hanging="360"/>
+      </w:pPr>
+      <w:rPr>
+        <w:rFonts w:ascii="Symbol" w:hAnsi="Symbol" w:hint="default"/>
+        <w:sz w:val="20"/>
+      </w:rPr>
+    </w:lvl>
+  </w:abstractNum>
+  <w:abstractNum w:abstractNumId="12" w15:restartNumberingAfterBreak="0">
     <w:nsid w:val="511732B2"/>
     <w:multiLevelType w:val="multilevel"/>
     <w:tmpl w:val="4B542340"/>
@@ -8358,7 +9346,7 @@
       </w:pPr>
     </w:lvl>
   </w:abstractNum>
-  <w:abstractNum w:abstractNumId="11" w15:restartNumberingAfterBreak="0">
+  <w:abstractNum w:abstractNumId="13" w15:restartNumberingAfterBreak="0">
     <w:nsid w:val="523328EC"/>
     <w:multiLevelType w:val="multilevel"/>
     <w:tmpl w:val="29AAADC0"/>
@@ -8471,7 +9459,156 @@
       </w:pPr>
     </w:lvl>
   </w:abstractNum>
-  <w:abstractNum w:abstractNumId="12" w15:restartNumberingAfterBreak="0">
+  <w:abstractNum w:abstractNumId="14" w15:restartNumberingAfterBreak="0">
+    <w:nsid w:val="53BB6897"/>
+    <w:multiLevelType w:val="multilevel"/>
+    <w:tmpl w:val="4878BB88"/>
+    <w:lvl w:ilvl="0">
+      <w:start w:val="1"/>
+      <w:numFmt w:val="bullet"/>
+      <w:lvlText w:val=""/>
+      <w:lvlJc w:val="left"/>
+      <w:pPr>
+        <w:tabs>
+          <w:tab w:val="num" w:pos="720"/>
+        </w:tabs>
+        <w:ind w:left="720" w:hanging="360"/>
+      </w:pPr>
+      <w:rPr>
+        <w:rFonts w:ascii="Symbol" w:hAnsi="Symbol" w:hint="default"/>
+        <w:sz w:val="20"/>
+      </w:rPr>
+    </w:lvl>
+    <w:lvl w:ilvl="1" w:tentative="1">
+      <w:start w:val="1"/>
+      <w:numFmt w:val="bullet"/>
+      <w:lvlText w:val=""/>
+      <w:lvlJc w:val="left"/>
+      <w:pPr>
+        <w:tabs>
+          <w:tab w:val="num" w:pos="1440"/>
+        </w:tabs>
+        <w:ind w:left="1440" w:hanging="360"/>
+      </w:pPr>
+      <w:rPr>
+        <w:rFonts w:ascii="Symbol" w:hAnsi="Symbol" w:hint="default"/>
+        <w:sz w:val="20"/>
+      </w:rPr>
+    </w:lvl>
+    <w:lvl w:ilvl="2" w:tentative="1">
+      <w:start w:val="1"/>
+      <w:numFmt w:val="bullet"/>
+      <w:lvlText w:val=""/>
+      <w:lvlJc w:val="left"/>
+      <w:pPr>
+        <w:tabs>
+          <w:tab w:val="num" w:pos="2160"/>
+        </w:tabs>
+        <w:ind w:left="2160" w:hanging="360"/>
+      </w:pPr>
+      <w:rPr>
+        <w:rFonts w:ascii="Symbol" w:hAnsi="Symbol" w:hint="default"/>
+        <w:sz w:val="20"/>
+      </w:rPr>
+    </w:lvl>
+    <w:lvl w:ilvl="3" w:tentative="1">
+      <w:start w:val="1"/>
+      <w:numFmt w:val="bullet"/>
+      <w:lvlText w:val=""/>
+      <w:lvlJc w:val="left"/>
+      <w:pPr>
+        <w:tabs>
+          <w:tab w:val="num" w:pos="2880"/>
+        </w:tabs>
+        <w:ind w:left="2880" w:hanging="360"/>
+      </w:pPr>
+      <w:rPr>
+        <w:rFonts w:ascii="Symbol" w:hAnsi="Symbol" w:hint="default"/>
+        <w:sz w:val="20"/>
+      </w:rPr>
+    </w:lvl>
+    <w:lvl w:ilvl="4" w:tentative="1">
+      <w:start w:val="1"/>
+      <w:numFmt w:val="bullet"/>
+      <w:lvlText w:val=""/>
+      <w:lvlJc w:val="left"/>
+      <w:pPr>
+        <w:tabs>
+          <w:tab w:val="num" w:pos="3600"/>
+        </w:tabs>
+        <w:ind w:left="3600" w:hanging="360"/>
+      </w:pPr>
+      <w:rPr>
+        <w:rFonts w:ascii="Symbol" w:hAnsi="Symbol" w:hint="default"/>
+        <w:sz w:val="20"/>
+      </w:rPr>
+    </w:lvl>
+    <w:lvl w:ilvl="5" w:tentative="1">
+      <w:start w:val="1"/>
+      <w:numFmt w:val="bullet"/>
+      <w:lvlText w:val=""/>
+      <w:lvlJc w:val="left"/>
+      <w:pPr>
+        <w:tabs>
+          <w:tab w:val="num" w:pos="4320"/>
+        </w:tabs>
+        <w:ind w:left="4320" w:hanging="360"/>
+      </w:pPr>
+      <w:rPr>
+        <w:rFonts w:ascii="Symbol" w:hAnsi="Symbol" w:hint="default"/>
+        <w:sz w:val="20"/>
+      </w:rPr>
+    </w:lvl>
+    <w:lvl w:ilvl="6" w:tentative="1">
+      <w:start w:val="1"/>
+      <w:numFmt w:val="bullet"/>
+      <w:lvlText w:val=""/>
+      <w:lvlJc w:val="left"/>
+      <w:pPr>
+        <w:tabs>
+          <w:tab w:val="num" w:pos="5040"/>
+        </w:tabs>
+        <w:ind w:left="5040" w:hanging="360"/>
+      </w:pPr>
+      <w:rPr>
+        <w:rFonts w:ascii="Symbol" w:hAnsi="Symbol" w:hint="default"/>
+        <w:sz w:val="20"/>
+      </w:rPr>
+    </w:lvl>
+    <w:lvl w:ilvl="7" w:tentative="1">
+      <w:start w:val="1"/>
+      <w:numFmt w:val="bullet"/>
+      <w:lvlText w:val=""/>
+      <w:lvlJc w:val="left"/>
+      <w:pPr>
+        <w:tabs>
+          <w:tab w:val="num" w:pos="5760"/>
+        </w:tabs>
+        <w:ind w:left="5760" w:hanging="360"/>
+      </w:pPr>
+      <w:rPr>
+        <w:rFonts w:ascii="Symbol" w:hAnsi="Symbol" w:hint="default"/>
+        <w:sz w:val="20"/>
+      </w:rPr>
+    </w:lvl>
+    <w:lvl w:ilvl="8" w:tentative="1">
+      <w:start w:val="1"/>
+      <w:numFmt w:val="bullet"/>
+      <w:lvlText w:val=""/>
+      <w:lvlJc w:val="left"/>
+      <w:pPr>
+        <w:tabs>
+          <w:tab w:val="num" w:pos="6480"/>
+        </w:tabs>
+        <w:ind w:left="6480" w:hanging="360"/>
+      </w:pPr>
+      <w:rPr>
+        <w:rFonts w:ascii="Symbol" w:hAnsi="Symbol" w:hint="default"/>
+        <w:sz w:val="20"/>
+      </w:rPr>
+    </w:lvl>
+  </w:abstractNum>
+  <w:abstractNum w:abstractNumId="15" w15:restartNumberingAfterBreak="0">
     <w:nsid w:val="57471186"/>
     <w:multiLevelType w:val="hybridMultilevel"/>
     <w:tmpl w:val="91B2DCF6"/>
@@ -8560,7 +9697,7 @@
       </w:pPr>
     </w:lvl>
   </w:abstractNum>
-  <w:abstractNum w:abstractNumId="13" w15:restartNumberingAfterBreak="0">
+  <w:abstractNum w:abstractNumId="16" w15:restartNumberingAfterBreak="0">
     <w:nsid w:val="59387470"/>
     <w:multiLevelType w:val="multilevel"/>
     <w:tmpl w:val="8FD66B9C"/>
@@ -8709,7 +9846,7 @@
       </w:rPr>
     </w:lvl>
   </w:abstractNum>
-  <w:abstractNum w:abstractNumId="14" w15:restartNumberingAfterBreak="0">
+  <w:abstractNum w:abstractNumId="17" w15:restartNumberingAfterBreak="0">
     <w:nsid w:val="62ED661A"/>
     <w:multiLevelType w:val="multilevel"/>
     <w:tmpl w:val="693A33F8"/>
@@ -8858,7 +9995,7 @@
       </w:rPr>
     </w:lvl>
   </w:abstractNum>
-  <w:abstractNum w:abstractNumId="15" w15:restartNumberingAfterBreak="0">
+  <w:abstractNum w:abstractNumId="18" w15:restartNumberingAfterBreak="0">
     <w:nsid w:val="6B421AAD"/>
     <w:multiLevelType w:val="multilevel"/>
     <w:tmpl w:val="0B9801AA"/>
@@ -9007,7 +10144,7 @@
       </w:rPr>
     </w:lvl>
   </w:abstractNum>
-  <w:abstractNum w:abstractNumId="16" w15:restartNumberingAfterBreak="0">
+  <w:abstractNum w:abstractNumId="19" w15:restartNumberingAfterBreak="0">
     <w:nsid w:val="6DDA2524"/>
     <w:multiLevelType w:val="multilevel"/>
     <w:tmpl w:val="FBDCE756"/>
@@ -9120,7 +10257,156 @@
       </w:pPr>
     </w:lvl>
   </w:abstractNum>
-  <w:abstractNum w:abstractNumId="17" w15:restartNumberingAfterBreak="0">
+  <w:abstractNum w:abstractNumId="20" w15:restartNumberingAfterBreak="0">
+    <w:nsid w:val="6E771509"/>
+    <w:multiLevelType w:val="multilevel"/>
+    <w:tmpl w:val="3D02DCAA"/>
+    <w:lvl w:ilvl="0">
+      <w:start w:val="1"/>
+      <w:numFmt w:val="bullet"/>
+      <w:lvlText w:val=""/>
+      <w:lvlJc w:val="left"/>
+      <w:pPr>
+        <w:tabs>
+          <w:tab w:val="num" w:pos="720"/>
+        </w:tabs>
+        <w:ind w:left="720" w:hanging="360"/>
+      </w:pPr>
+      <w:rPr>
+        <w:rFonts w:ascii="Symbol" w:hAnsi="Symbol" w:hint="default"/>
+        <w:sz w:val="20"/>
+      </w:rPr>
+    </w:lvl>
+    <w:lvl w:ilvl="1" w:tentative="1">
+      <w:start w:val="1"/>
+      <w:numFmt w:val="bullet"/>
+      <w:lvlText w:val=""/>
+      <w:lvlJc w:val="left"/>
+      <w:pPr>
+        <w:tabs>
+          <w:tab w:val="num" w:pos="1440"/>
+        </w:tabs>
+        <w:ind w:left="1440" w:hanging="360"/>
+      </w:pPr>
+      <w:rPr>
+        <w:rFonts w:ascii="Symbol" w:hAnsi="Symbol" w:hint="default"/>
+        <w:sz w:val="20"/>
+      </w:rPr>
+    </w:lvl>
+    <w:lvl w:ilvl="2" w:tentative="1">
+      <w:start w:val="1"/>
+      <w:numFmt w:val="bullet"/>
+      <w:lvlText w:val=""/>
+      <w:lvlJc w:val="left"/>
+      <w:pPr>
+        <w:tabs>
+          <w:tab w:val="num" w:pos="2160"/>
+        </w:tabs>
+        <w:ind w:left="2160" w:hanging="360"/>
+      </w:pPr>
+      <w:rPr>
+        <w:rFonts w:ascii="Symbol" w:hAnsi="Symbol" w:hint="default"/>
+        <w:sz w:val="20"/>
+      </w:rPr>
+    </w:lvl>
+    <w:lvl w:ilvl="3" w:tentative="1">
+      <w:start w:val="1"/>
+      <w:numFmt w:val="bullet"/>
+      <w:lvlText w:val=""/>
+      <w:lvlJc w:val="left"/>
+      <w:pPr>
+        <w:tabs>
+          <w:tab w:val="num" w:pos="2880"/>
+        </w:tabs>
+        <w:ind w:left="2880" w:hanging="360"/>
+      </w:pPr>
+      <w:rPr>
+        <w:rFonts w:ascii="Symbol" w:hAnsi="Symbol" w:hint="default"/>
+        <w:sz w:val="20"/>
+      </w:rPr>
+    </w:lvl>
+    <w:lvl w:ilvl="4" w:tentative="1">
+      <w:start w:val="1"/>
+      <w:numFmt w:val="bullet"/>
+      <w:lvlText w:val=""/>
+      <w:lvlJc w:val="left"/>
+      <w:pPr>
+        <w:tabs>
+          <w:tab w:val="num" w:pos="3600"/>
+        </w:tabs>
+        <w:ind w:left="3600" w:hanging="360"/>
+      </w:pPr>
+      <w:rPr>
+        <w:rFonts w:ascii="Symbol" w:hAnsi="Symbol" w:hint="default"/>
+        <w:sz w:val="20"/>
+      </w:rPr>
+    </w:lvl>
+    <w:lvl w:ilvl="5" w:tentative="1">
+      <w:start w:val="1"/>
+      <w:numFmt w:val="bullet"/>
+      <w:lvlText w:val=""/>
+      <w:lvlJc w:val="left"/>
+      <w:pPr>
+        <w:tabs>
+          <w:tab w:val="num" w:pos="4320"/>
+        </w:tabs>
+        <w:ind w:left="4320" w:hanging="360"/>
+      </w:pPr>
+      <w:rPr>
+        <w:rFonts w:ascii="Symbol" w:hAnsi="Symbol" w:hint="default"/>
+        <w:sz w:val="20"/>
+      </w:rPr>
+    </w:lvl>
+    <w:lvl w:ilvl="6" w:tentative="1">
+      <w:start w:val="1"/>
+      <w:numFmt w:val="bullet"/>
+      <w:lvlText w:val=""/>
+      <w:lvlJc w:val="left"/>
+      <w:pPr>
+        <w:tabs>
+          <w:tab w:val="num" w:pos="5040"/>
+        </w:tabs>
+        <w:ind w:left="5040" w:hanging="360"/>
+      </w:pPr>
+      <w:rPr>
+        <w:rFonts w:ascii="Symbol" w:hAnsi="Symbol" w:hint="default"/>
+        <w:sz w:val="20"/>
+      </w:rPr>
+    </w:lvl>
+    <w:lvl w:ilvl="7" w:tentative="1">
+      <w:start w:val="1"/>
+      <w:numFmt w:val="bullet"/>
+      <w:lvlText w:val=""/>
+      <w:lvlJc w:val="left"/>
+      <w:pPr>
+        <w:tabs>
+          <w:tab w:val="num" w:pos="5760"/>
+        </w:tabs>
+        <w:ind w:left="5760" w:hanging="360"/>
+      </w:pPr>
+      <w:rPr>
+        <w:rFonts w:ascii="Symbol" w:hAnsi="Symbol" w:hint="default"/>
+        <w:sz w:val="20"/>
+      </w:rPr>
+    </w:lvl>
+    <w:lvl w:ilvl="8" w:tentative="1">
+      <w:start w:val="1"/>
+      <w:numFmt w:val="bullet"/>
+      <w:lvlText w:val=""/>
+      <w:lvlJc w:val="left"/>
+      <w:pPr>
+        <w:tabs>
+          <w:tab w:val="num" w:pos="6480"/>
+        </w:tabs>
+        <w:ind w:left="6480" w:hanging="360"/>
+      </w:pPr>
+      <w:rPr>
+        <w:rFonts w:ascii="Symbol" w:hAnsi="Symbol" w:hint="default"/>
+        <w:sz w:val="20"/>
+      </w:rPr>
+    </w:lvl>
+  </w:abstractNum>
+  <w:abstractNum w:abstractNumId="21" w15:restartNumberingAfterBreak="0">
     <w:nsid w:val="7B540893"/>
     <w:multiLevelType w:val="multilevel"/>
     <w:tmpl w:val="5A669364"/>
@@ -9237,55 +10523,67 @@
     <w:abstractNumId w:val="0"/>
   </w:num>
   <w:num w:numId="2" w16cid:durableId="1637566851">
+    <w:abstractNumId w:val="12"/>
+  </w:num>
+  <w:num w:numId="3" w16cid:durableId="1358700497">
     <w:abstractNumId w:val="10"/>
   </w:num>
-  <w:num w:numId="3" w16cid:durableId="1358700497">
+  <w:num w:numId="4" w16cid:durableId="1816608031">
+    <w:abstractNumId w:val="16"/>
+  </w:num>
+  <w:num w:numId="5" w16cid:durableId="1721204718">
+    <w:abstractNumId w:val="21"/>
+  </w:num>
+  <w:num w:numId="6" w16cid:durableId="625089461">
+    <w:abstractNumId w:val="19"/>
+  </w:num>
+  <w:num w:numId="7" w16cid:durableId="406657165">
+    <w:abstractNumId w:val="17"/>
+  </w:num>
+  <w:num w:numId="8" w16cid:durableId="179243132">
+    <w:abstractNumId w:val="18"/>
+  </w:num>
+  <w:num w:numId="9" w16cid:durableId="1238124996">
+    <w:abstractNumId w:val="7"/>
+  </w:num>
+  <w:num w:numId="10" w16cid:durableId="320817655">
     <w:abstractNumId w:val="9"/>
   </w:num>
-  <w:num w:numId="4" w16cid:durableId="1816608031">
+  <w:num w:numId="11" w16cid:durableId="197862921">
     <w:abstractNumId w:val="13"/>
   </w:num>
-  <w:num w:numId="5" w16cid:durableId="1721204718">
-    <w:abstractNumId w:val="17"/>
-  </w:num>
-  <w:num w:numId="6" w16cid:durableId="625089461">
-    <w:abstractNumId w:val="16"/>
-  </w:num>
-  <w:num w:numId="7" w16cid:durableId="406657165">
-    <w:abstractNumId w:val="14"/>
-  </w:num>
-  <w:num w:numId="8" w16cid:durableId="179243132">
-    <w:abstractNumId w:val="15"/>
-  </w:num>
-  <w:num w:numId="9" w16cid:durableId="1238124996">
+  <w:num w:numId="12" w16cid:durableId="1817141122">
     <w:abstractNumId w:val="6"/>
   </w:num>
-  <w:num w:numId="10" w16cid:durableId="320817655">
+  <w:num w:numId="13" w16cid:durableId="1215845743">
     <w:abstractNumId w:val="8"/>
-  </w:num>
-  <w:num w:numId="11" w16cid:durableId="197862921">
-    <w:abstractNumId w:val="11"/>
-  </w:num>
-  <w:num w:numId="12" w16cid:durableId="1817141122">
-    <w:abstractNumId w:val="5"/>
-  </w:num>
-  <w:num w:numId="13" w16cid:durableId="1215845743">
-    <w:abstractNumId w:val="7"/>
   </w:num>
   <w:num w:numId="14" w16cid:durableId="622856442">
     <w:abstractNumId w:val="2"/>
   </w:num>
   <w:num w:numId="15" w16cid:durableId="683940056">
-    <w:abstractNumId w:val="3"/>
+    <w:abstractNumId w:val="4"/>
   </w:num>
   <w:num w:numId="16" w16cid:durableId="739786278">
-    <w:abstractNumId w:val="4"/>
+    <w:abstractNumId w:val="5"/>
   </w:num>
   <w:num w:numId="17" w16cid:durableId="678001502">
     <w:abstractNumId w:val="1"/>
   </w:num>
   <w:num w:numId="18" w16cid:durableId="1331978845">
-    <w:abstractNumId w:val="12"/>
+    <w:abstractNumId w:val="15"/>
+  </w:num>
+  <w:num w:numId="19" w16cid:durableId="1933853515">
+    <w:abstractNumId w:val="3"/>
+  </w:num>
+  <w:num w:numId="20" w16cid:durableId="2122259577">
+    <w:abstractNumId w:val="11"/>
+  </w:num>
+  <w:num w:numId="21" w16cid:durableId="253445219">
+    <w:abstractNumId w:val="20"/>
+  </w:num>
+  <w:num w:numId="22" w16cid:durableId="74672419">
+    <w:abstractNumId w:val="14"/>
   </w:num>
 </w:numbering>
 </file>
@@ -10241,6 +11539,17 @@
     <w:basedOn w:val="DefaultParagraphFont"/>
     <w:rsid w:val="00ED34DB"/>
   </w:style>
+  <w:style w:type="character" w:styleId="Emphasis">
+    <w:name w:val="Emphasis"/>
+    <w:basedOn w:val="DefaultParagraphFont"/>
+    <w:uiPriority w:val="20"/>
+    <w:qFormat/>
+    <w:rsid w:val="005C1EB5"/>
+    <w:rPr>
+      <w:i/>
+      <w:iCs/>
+    </w:rPr>
+  </w:style>
 </w:styles>
 </file>
 

</xml_diff>